<commit_message>
more stuff 7/30 update
</commit_message>
<xml_diff>
--- a/website writings.docx
+++ b/website writings.docx
@@ -11,17 +11,224 @@
       </w:r>
     </w:p>
     <w:p>
-      <w:r>
-        <w:t>10 Lessons I Learned Starting My First Business</w:t>
-      </w:r>
-    </w:p>
-    <w:p>
-      <w:r>
-        <w:t>Loaning $1,000 from parents</w:t>
-      </w:r>
-    </w:p>
-    <w:p>
-      <w:r>
+      <w:pPr>
+        <w:jc w:val="center"/>
+      </w:pPr>
+    </w:p>
+    <w:p>
+      <w:r>
+        <w:t xml:space="preserve">SAY HELLO to the new executives of HS Mixers, LLC! After a great 2 year run at the helm, I am proud to announce that Raaghav and I will be stepping down from running the </w:t>
+      </w:r>
+      <w:r>
+        <w:t xml:space="preserve">company—handing it off to the next generation of high schoolers to take up. </w:t>
+      </w:r>
+      <w:r>
+        <w:t>With it, we depart with our amazing original teammates, @Krystal Lam and @Yonatan Hailu. You guys have been there literally every step of the way</w:t>
+      </w:r>
+      <w:r>
+        <w:t xml:space="preserve"> for OUR business</w:t>
+      </w:r>
+      <w:r>
+        <w:t>, and we couldn’t have done it without you both, literally</w:t>
+      </w:r>
+      <w:r>
+        <w:t>… can’t wait to see where you all end up going :’)</w:t>
+      </w:r>
+    </w:p>
+    <w:p>
+      <w:r>
+        <w:t>Here’s some statistics I’m particularly proud of:</w:t>
+      </w:r>
+    </w:p>
+    <w:p>
+      <w:r>
+        <w:t xml:space="preserve">$75,000+ revenue / two years </w:t>
+      </w:r>
+    </w:p>
+    <w:p>
+      <w:r>
+        <w:t>Over $5,000 donated to student-centered charities/causes</w:t>
+      </w:r>
+    </w:p>
+    <w:p>
+      <w:r>
+        <w:t>Over 3,000 students from 4 cities and 156 different high schools have been to our Mixers</w:t>
+      </w:r>
+    </w:p>
+    <w:p>
+      <w:r>
+        <w:t>To @Christine, @ambuj, and @alita, I can’t wait to see where you all take the business. We have an incredibly talented team going forward. I know the experience leading the next steps will teach you so much in entrepreneurship, just as it did for me and the rest of the team; the only thing now is to take it and RUN WITH IT!</w:t>
+      </w:r>
+    </w:p>
+    <w:p>
+      <w:r>
+        <w:t xml:space="preserve">Thanks to all who’ve supported us on our journey, including @Parker Thomas, our innumerable, invaluable volunteers, @Catapult, </w:t>
+      </w:r>
+      <w:r>
+        <w:t>those kids</w:t>
+      </w:r>
+      <w:r>
+        <w:t xml:space="preserve"> who forgave us after our mixer got shut down that one time in Palo Alto, </w:t>
+      </w:r>
+      <w:r>
+        <w:t>@Tuxedo Wearhouse, the @chinese performing.. all those who I’ve consulted for advice.</w:t>
+      </w:r>
+    </w:p>
+    <w:p>
+      <w:r>
+        <w:t>No direction to go from here but forward…</w:t>
+      </w:r>
+    </w:p>
+    <w:p>
+      <w:r>
+        <w:t>Onwards!</w:t>
+      </w:r>
+    </w:p>
+    <w:p>
+      <w:r>
+        <w:t xml:space="preserve">P.S. If you’re interested in some lessons I’ve learned along the way, check out my recent LinkedIn article: </w:t>
+      </w:r>
+      <w:r>
+        <w:rPr>
+          <mc:AlternateContent>
+            <mc:Choice Requires="w16se"/>
+            <mc:Fallback>
+              <w:rFonts w:ascii="Segoe UI Emoji" w:eastAsia="Segoe UI Emoji" w:hAnsi="Segoe UI Emoji" w:cs="Segoe UI Emoji"/>
+            </mc:Fallback>
+          </mc:AlternateContent>
+        </w:rPr>
+        <mc:AlternateContent>
+          <mc:Choice Requires="w16se">
+            <w16se:symEx w16se:font="Segoe UI Emoji" w16se:char="1F60A"/>
+          </mc:Choice>
+          <mc:Fallback>
+            <w:t>😊</w:t>
+          </mc:Fallback>
+        </mc:AlternateContent>
+      </w:r>
+      <w:r>
+        <w:t xml:space="preserve"> </w:t>
+      </w:r>
+    </w:p>
+    <w:p/>
+    <w:p>
+      <w:pPr>
+        <w:jc w:val="center"/>
+        <w:rPr>
+          <w:sz w:val="36"/>
+        </w:rPr>
+      </w:pPr>
+      <w:r>
+        <w:rPr>
+          <w:sz w:val="36"/>
+        </w:rPr>
+        <w:t xml:space="preserve">10 Lesson from </w:t>
+      </w:r>
+      <w:r>
+        <w:rPr>
+          <w:sz w:val="36"/>
+        </w:rPr>
+        <w:t>Starting My First Business at 16 Years Old</w:t>
+      </w:r>
+    </w:p>
+    <w:p>
+      <w:r>
+        <w:t>When we were in our junior year of high school</w:t>
+      </w:r>
+      <w:r>
+        <w:t>, m</w:t>
+      </w:r>
+      <w:r>
+        <w:t xml:space="preserve">y co-founder, Raaghav Minocha, and I </w:t>
+      </w:r>
+      <w:r>
+        <w:t>pleaded</w:t>
+      </w:r>
+      <w:r>
+        <w:t xml:space="preserve"> our parents for a $1000 loan </w:t>
+      </w:r>
+      <w:r>
+        <w:t>to secure a down-payment at local dance venue.</w:t>
+      </w:r>
+    </w:p>
+    <w:p>
+      <w:r>
+        <w:t xml:space="preserve">We </w:t>
+      </w:r>
+      <w:r>
+        <w:t xml:space="preserve">wanted to create </w:t>
+      </w:r>
+      <w:r>
+        <w:t xml:space="preserve">“The Mixer”, a </w:t>
+      </w:r>
+      <w:r>
+        <w:t xml:space="preserve">safe, but fun, </w:t>
+      </w:r>
+      <w:r>
+        <w:t xml:space="preserve">place where </w:t>
+      </w:r>
+      <w:r>
+        <w:t>any high school student could</w:t>
+      </w:r>
+      <w:r>
+        <w:t xml:space="preserve"> meet others and dance</w:t>
+      </w:r>
+      <w:r>
+        <w:t xml:space="preserve">. </w:t>
+      </w:r>
+    </w:p>
+    <w:p>
+      <w:r>
+        <w:t>2 years later, we’ve built a</w:t>
+      </w:r>
+      <w:r>
+        <w:t xml:space="preserve"> </w:t>
+      </w:r>
+      <w:r>
+        <w:t>small business</w:t>
+      </w:r>
+      <w:r>
+        <w:t xml:space="preserve"> pulling in $25,000</w:t>
+      </w:r>
+      <w:r>
+        <w:t>/year, attracting 2,000 attendees yearly, and donating over $5,000 to local student-centered charities.</w:t>
+      </w:r>
+    </w:p>
+    <w:p>
+      <w:r>
+        <w:lastRenderedPageBreak/>
+        <w:t>The high school dance business may not sound as glamorous</w:t>
+      </w:r>
+      <w:r>
+        <w:t xml:space="preserve">, </w:t>
+      </w:r>
+      <w:r>
+        <w:t xml:space="preserve">but </w:t>
+      </w:r>
+      <w:r>
+        <w:t>it</w:t>
+      </w:r>
+      <w:r>
+        <w:t>s</w:t>
+      </w:r>
+      <w:r>
+        <w:t xml:space="preserve"> taught me invaluable lessons on entrepreneurship</w:t>
+      </w:r>
+      <w:r>
+        <w:t xml:space="preserve">. Here’s 10 lessons I learned along </w:t>
+      </w:r>
+      <w:r>
+        <w:t>my journey</w:t>
+      </w:r>
+      <w:r>
+        <w:t>:</w:t>
+      </w:r>
+    </w:p>
+    <w:p>
+      <w:r>
+        <w:rPr>
+          <w:u w:val="single"/>
+        </w:rPr>
         <w:t>Starting Up</w:t>
       </w:r>
     </w:p>
@@ -30,11 +237,101 @@
         <w:pStyle w:val="ListParagraph"/>
         <w:numPr>
           <w:ilvl w:val="0"/>
-          <w:numId w:val="7"/>
+          <w:numId w:val="10"/>
         </w:numPr>
-      </w:pPr>
-      <w:r>
-        <w:t>Entrepreneurship isn’t always artistic—sometimes, its plagiaristic</w:t>
+        <w:rPr>
+          <w:b/>
+          <w:u w:val="single"/>
+        </w:rPr>
+      </w:pPr>
+      <w:r>
+        <w:rPr>
+          <w:b/>
+        </w:rPr>
+        <w:t xml:space="preserve">Entrepreneurship isn’t always </w:t>
+      </w:r>
+      <w:r>
+        <w:rPr>
+          <w:b/>
+        </w:rPr>
+        <w:t>original</w:t>
+      </w:r>
+      <w:r>
+        <w:rPr>
+          <w:b/>
+        </w:rPr>
+        <w:t xml:space="preserve">. </w:t>
+      </w:r>
+      <w:r>
+        <w:rPr>
+          <w:b/>
+        </w:rPr>
+        <w:t>In fact, i</w:t>
+      </w:r>
+      <w:r>
+        <w:rPr>
+          <w:b/>
+        </w:rPr>
+        <w:t>t’s filled with plagiari</w:t>
+      </w:r>
+      <w:r>
+        <w:rPr>
+          <w:b/>
+        </w:rPr>
+        <w:t>sts</w:t>
+      </w:r>
+      <w:r>
+        <w:rPr>
+          <w:b/>
+        </w:rPr>
+        <w:t>.</w:t>
+      </w:r>
+    </w:p>
+    <w:p>
+      <w:r>
+        <w:t xml:space="preserve">The start-up world is fueled with ideas taken from other places. </w:t>
+      </w:r>
+      <w:r>
+        <w:t xml:space="preserve">My business is no different. </w:t>
+      </w:r>
+    </w:p>
+    <w:p>
+      <w:r>
+        <w:t>In fact,</w:t>
+      </w:r>
+      <w:r>
+        <w:t xml:space="preserve"> </w:t>
+      </w:r>
+      <w:r>
+        <w:t xml:space="preserve">“Mixers” were around when I was </w:t>
+      </w:r>
+      <w:r>
+        <w:t>only a</w:t>
+      </w:r>
+      <w:r>
+        <w:t xml:space="preserve"> freshman in high school. </w:t>
+      </w:r>
+      <w:r>
+        <w:t>The problem was, t</w:t>
+      </w:r>
+      <w:r>
+        <w:t xml:space="preserve">hey often got shut down for alcohol abuse, lacked security, and had no central </w:t>
+      </w:r>
+      <w:r>
+        <w:t>organizer.</w:t>
+      </w:r>
+    </w:p>
+    <w:p>
+      <w:r>
+        <w:t xml:space="preserve">My co-founder and I simply spotted an opportunity to legitimize these events, which students otherwise loved. We streamlined the dance-hosting process, hired top-notch security, and marketed under our company name, HS Mixers. </w:t>
+      </w:r>
+    </w:p>
+    <w:p>
+      <w:r>
+        <w:t>Our solution for a dance was already out there—one just needed the eye to recognize its potential. The next step was taking risk to pursue it</w:t>
+      </w:r>
+      <w:r>
+        <w:t>.</w:t>
       </w:r>
     </w:p>
     <w:p>
@@ -42,38 +339,116 @@
         <w:pStyle w:val="ListParagraph"/>
         <w:numPr>
           <w:ilvl w:val="0"/>
-          <w:numId w:val="7"/>
+          <w:numId w:val="10"/>
         </w:numPr>
-      </w:pPr>
-      <w:r>
-        <w:t>You’re go</w:t>
-      </w:r>
-      <w:r>
-        <w:t>ing to need to break some rules—make it calculated, not blind, risk</w:t>
-      </w:r>
-    </w:p>
-    <w:p>
-      <w:pPr>
-        <w:pStyle w:val="ListParagraph"/>
-        <w:numPr>
-          <w:ilvl w:val="1"/>
-          <w:numId w:val="7"/>
-        </w:numPr>
-      </w:pPr>
-      <w:r>
-        <w:t>“No lawyers”</w:t>
-      </w:r>
-    </w:p>
-    <w:p>
-      <w:pPr>
-        <w:pStyle w:val="ListParagraph"/>
-        <w:numPr>
-          <w:ilvl w:val="1"/>
-          <w:numId w:val="7"/>
-        </w:numPr>
-      </w:pPr>
-      <w:r>
-        <w:t>“Risk mitigating lawyers”</w:t>
+        <w:rPr>
+          <w:b/>
+        </w:rPr>
+      </w:pPr>
+      <w:r>
+        <w:rPr>
+          <w:b/>
+        </w:rPr>
+        <w:t>You’ll need to bend</w:t>
+      </w:r>
+      <w:r>
+        <w:rPr>
+          <w:b/>
+        </w:rPr>
+        <w:t xml:space="preserve"> some rules</w:t>
+      </w:r>
+      <w:r>
+        <w:rPr>
+          <w:b/>
+        </w:rPr>
+        <w:t xml:space="preserve"> (maybe even the law)</w:t>
+      </w:r>
+      <w:r>
+        <w:rPr>
+          <w:b/>
+        </w:rPr>
+        <w:t>.</w:t>
+      </w:r>
+    </w:p>
+    <w:p>
+      <w:r>
+        <w:t>I remember a great statement on risk I heard from an entrepreneur at Wharton.</w:t>
+      </w:r>
+    </w:p>
+    <w:p>
+      <w:r>
+        <w:t>He said when you come to a situation where you may have to bend the rules, “There are two types of lawyers. ‘No Lawyers’, whose only job is</w:t>
+      </w:r>
+      <w:r>
+        <w:t xml:space="preserve"> to restrain the client from proceeding at </w:t>
+      </w:r>
+      <w:r>
+        <w:t xml:space="preserve">every sign of rule-breaking, and risk-mitigating lawyers, who </w:t>
+      </w:r>
+      <w:r>
+        <w:t>weigh pros and cons, and offer ways to minimize damage</w:t>
+      </w:r>
+      <w:r>
+        <w:t>.”</w:t>
+      </w:r>
+    </w:p>
+    <w:p>
+      <w:r>
+        <w:t xml:space="preserve">If you’re always listening to the ‘No lawyer’ in your head, you may not get very far. </w:t>
+      </w:r>
+    </w:p>
+    <w:p>
+      <w:r>
+        <w:t>Hosting dances, though, was a liability nightmare. But with a few well-thought-out moves, we decimated any concern for safety at our dance.</w:t>
+      </w:r>
+    </w:p>
+    <w:p>
+      <w:r>
+        <w:t>Starting our first dance, we introduced wai</w:t>
+      </w:r>
+      <w:r>
+        <w:t xml:space="preserve">vers which students had to sign (admittedly, they had no legitimacy. We copied a local public pool’s </w:t>
+      </w:r>
+      <w:r>
+        <w:t>waiver!</w:t>
+      </w:r>
+      <w:r>
+        <w:t>).</w:t>
+      </w:r>
+      <w:r>
+        <w:t xml:space="preserve"> </w:t>
+      </w:r>
+      <w:r>
+        <w:t>We</w:t>
+      </w:r>
+      <w:r>
+        <w:t xml:space="preserve"> hired an officer fr</w:t>
+      </w:r>
+      <w:r>
+        <w:t xml:space="preserve">om the local police department to stand outside our dance. </w:t>
+      </w:r>
+      <w:r>
+        <w:t>We</w:t>
+      </w:r>
+      <w:r>
+        <w:t xml:space="preserve"> also beefed up security.</w:t>
+      </w:r>
+    </w:p>
+    <w:p>
+      <w:r>
+        <w:t xml:space="preserve">These calculated-steps struck fear in any bad-doers thinking to attend our dances—and it made for a </w:t>
+      </w:r>
+      <w:r>
+        <w:t xml:space="preserve">successful first </w:t>
+      </w:r>
+      <w:r>
+        <w:t>flagship entry into our market</w:t>
+      </w:r>
+      <w:r>
+        <w:t>. Now the trouble was getting people to come back.</w:t>
+      </w:r>
+      <w:r>
+        <w:t xml:space="preserve"> </w:t>
       </w:r>
     </w:p>
     <w:p>
@@ -81,16 +456,118 @@
         <w:pStyle w:val="ListParagraph"/>
         <w:numPr>
           <w:ilvl w:val="0"/>
-          <w:numId w:val="7"/>
+          <w:numId w:val="10"/>
         </w:numPr>
-      </w:pPr>
-      <w:r>
-        <w:t>Build a product that a few people love, rather than trying to get everyone on board.</w:t>
-      </w:r>
-    </w:p>
-    <w:p>
-      <w:r>
-        <w:t xml:space="preserve">Taking off </w:t>
+        <w:rPr>
+          <w:b/>
+        </w:rPr>
+      </w:pPr>
+      <w:r>
+        <w:rPr>
+          <w:b/>
+        </w:rPr>
+        <w:t>Build a product that a few people love, rather t</w:t>
+      </w:r>
+      <w:r>
+        <w:rPr>
+          <w:b/>
+        </w:rPr>
+        <w:t>han a lot of people merely like</w:t>
+      </w:r>
+      <w:r>
+        <w:rPr>
+          <w:b/>
+        </w:rPr>
+        <w:t>.</w:t>
+      </w:r>
+    </w:p>
+    <w:p>
+      <w:r>
+        <w:t xml:space="preserve">HS Mixers thrived </w:t>
+      </w:r>
+      <w:r>
+        <w:t>off</w:t>
+      </w:r>
+      <w:r>
+        <w:t xml:space="preserve"> a few loyal customers who attended all our dances.</w:t>
+      </w:r>
+      <w:r>
+        <w:t xml:space="preserve"> They were the sophomores and juniors in middle-class neighborhoods who were hit with heavy loads of school work. </w:t>
+      </w:r>
+      <w:r>
+        <w:t>But—t</w:t>
+      </w:r>
+      <w:r>
+        <w:t>hey had a large friend circle and were looking for experiences to enjoy</w:t>
+      </w:r>
+      <w:r>
+        <w:t xml:space="preserve"> with them.</w:t>
+      </w:r>
+      <w:r>
+        <w:t>4</w:t>
+      </w:r>
+    </w:p>
+    <w:p>
+      <w:r>
+        <w:br/>
+      </w:r>
+      <w:r>
+        <w:t>These core customers were not only the “life at the party</w:t>
+      </w:r>
+      <w:r>
+        <w:t xml:space="preserve">”, but </w:t>
+      </w:r>
+      <w:r>
+        <w:t>were also crucial in</w:t>
+      </w:r>
+      <w:r>
+        <w:t xml:space="preserve"> expanding our business: They became our campus-advertisers, in-person ticket sellers, and social media amplifiers. </w:t>
+      </w:r>
+    </w:p>
+    <w:p>
+      <w:r>
+        <w:br/>
+      </w:r>
+      <w:r>
+        <w:t>When we first started</w:t>
+      </w:r>
+      <w:r>
+        <w:t>,</w:t>
+      </w:r>
+      <w:r>
+        <w:t xml:space="preserve"> our business didn’t have the resources to do a mass-marketing campaign. </w:t>
+      </w:r>
+      <w:r>
+        <w:t xml:space="preserve">Our early adopters helped fill that role, even if they didn’t know it. </w:t>
+      </w:r>
+      <w:r>
+        <w:t>Our business eventually generated gargantuan attendee lists with over 2,000 entrees of phone, email, grades, and names of individuals—</w:t>
+      </w:r>
+      <w:r>
+        <w:t xml:space="preserve">but </w:t>
+      </w:r>
+      <w:r>
+        <w:t xml:space="preserve">it was these early adopters, who </w:t>
+      </w:r>
+      <w:r>
+        <w:rPr>
+          <w:i/>
+        </w:rPr>
+        <w:t>loved</w:t>
+      </w:r>
+      <w:r>
+        <w:t xml:space="preserve"> our dances, that got us started</w:t>
+      </w:r>
+      <w:r>
+        <w:t>.</w:t>
+      </w:r>
+    </w:p>
+    <w:p>
+      <w:r>
+        <w:rPr>
+          <w:u w:val="single"/>
+        </w:rPr>
+        <w:t>Taking Off</w:t>
       </w:r>
     </w:p>
     <w:p>
@@ -98,11 +575,107 @@
         <w:pStyle w:val="ListParagraph"/>
         <w:numPr>
           <w:ilvl w:val="0"/>
-          <w:numId w:val="7"/>
+          <w:numId w:val="10"/>
         </w:numPr>
-      </w:pPr>
-      <w:r>
-        <w:t xml:space="preserve">MVPs: From </w:t>
+        <w:rPr>
+          <w:b/>
+        </w:rPr>
+      </w:pPr>
+      <w:r>
+        <w:rPr>
+          <w:b/>
+        </w:rPr>
+        <w:t>Salesmanship is underrated.</w:t>
+      </w:r>
+    </w:p>
+    <w:p>
+      <w:r>
+        <w:t xml:space="preserve">Simply how much having good salesmanship helped us—presenting, convincing, and converting—could not be understated. </w:t>
+      </w:r>
+    </w:p>
+    <w:p>
+      <w:r>
+        <w:t>The</w:t>
+      </w:r>
+      <w:r>
+        <w:t xml:space="preserve"> people we</w:t>
+      </w:r>
+      <w:r>
+        <w:t xml:space="preserve"> had to “sell” to</w:t>
+      </w:r>
+      <w:r>
+        <w:t xml:space="preserve"> it </w:t>
+      </w:r>
+      <w:r>
+        <w:t>weren’t</w:t>
+      </w:r>
+      <w:r>
+        <w:t xml:space="preserve"> just students. </w:t>
+      </w:r>
+    </w:p>
+    <w:p>
+      <w:r>
+        <w:t xml:space="preserve">We had to convince the venue owner of our first dance to host us, when the last mixer </w:t>
+      </w:r>
+      <w:r>
+        <w:t>someone else ran</w:t>
+      </w:r>
+      <w:r>
+        <w:t xml:space="preserve"> resulted in a broken window.</w:t>
+      </w:r>
+    </w:p>
+    <w:p>
+      <w:r>
+        <w:t xml:space="preserve">We had to convince </w:t>
+      </w:r>
+      <w:r>
+        <w:t xml:space="preserve">concerned </w:t>
+      </w:r>
+      <w:r>
+        <w:t xml:space="preserve">parents that our mixer was a safe place for </w:t>
+      </w:r>
+      <w:r>
+        <w:t>to send their children</w:t>
+      </w:r>
+      <w:r>
+        <w:t>.</w:t>
+      </w:r>
+    </w:p>
+    <w:p>
+      <w:r>
+        <w:t xml:space="preserve">We had to </w:t>
+      </w:r>
+      <w:r>
+        <w:t>convince</w:t>
+      </w:r>
+      <w:r>
+        <w:t xml:space="preserve"> a then-distant security company to cut their rates by 50%, in exchange for continued business, so we could stay profitable.</w:t>
+      </w:r>
+    </w:p>
+    <w:p>
+      <w:r>
+        <w:t xml:space="preserve">Putting on our mixers was the </w:t>
+      </w:r>
+      <w:r>
+        <w:t xml:space="preserve">first leg of the journey. </w:t>
+      </w:r>
+      <w:r>
+        <w:t xml:space="preserve">But ensuring that all stakeholders </w:t>
+      </w:r>
+      <w:r>
+        <w:t xml:space="preserve">were </w:t>
+      </w:r>
+      <w:r>
+        <w:t>satisfied took a human-to-human touch. Simply focusing on making more mixers would not have sufficed</w:t>
+      </w:r>
+      <w:r>
+        <w:t xml:space="preserve">—it was salesmanship that helped </w:t>
+      </w:r>
+      <w:r>
+        <w:t>close the deals that would progress our business</w:t>
+      </w:r>
+      <w:r>
+        <w:t>.</w:t>
       </w:r>
     </w:p>
     <w:p>
@@ -110,11 +683,133 @@
         <w:pStyle w:val="ListParagraph"/>
         <w:numPr>
           <w:ilvl w:val="0"/>
-          <w:numId w:val="7"/>
+          <w:numId w:val="10"/>
         </w:numPr>
-      </w:pPr>
-      <w:r>
-        <w:t>Every business needs someone hysterically OBSESSED about the user experience</w:t>
+        <w:rPr>
+          <w:b/>
+        </w:rPr>
+      </w:pPr>
+      <w:r>
+        <w:rPr>
+          <w:b/>
+        </w:rPr>
+        <w:t xml:space="preserve">Every </w:t>
+      </w:r>
+      <w:r>
+        <w:rPr>
+          <w:b/>
+        </w:rPr>
+        <w:t>start-up</w:t>
+      </w:r>
+      <w:r>
+        <w:rPr>
+          <w:b/>
+        </w:rPr>
+        <w:t xml:space="preserve"> needs </w:t>
+      </w:r>
+      <w:r>
+        <w:rPr>
+          <w:b/>
+          <w:i/>
+        </w:rPr>
+        <w:t>OBSESSED</w:t>
+      </w:r>
+      <w:r>
+        <w:rPr>
+          <w:b/>
+        </w:rPr>
+        <w:t xml:space="preserve"> about the user experience</w:t>
+      </w:r>
+    </w:p>
+    <w:p>
+      <w:r>
+        <w:t xml:space="preserve">Our dances were a place </w:t>
+      </w:r>
+      <w:r>
+        <w:t xml:space="preserve">where students came to have fun. One can say our business cared a little about customer experience. </w:t>
+      </w:r>
+    </w:p>
+    <w:p>
+      <w:r>
+        <w:t>We were obsessed with it. In fact, we always tried new ways to dazzle our attendees: Whether they be ordering photobooths, trying out fog-machines, planning a balloon drop, or even digitalizing our waivers so students could sign them online.</w:t>
+      </w:r>
+    </w:p>
+    <w:p>
+      <w:r>
+        <w:t>An exercise our team often did to address customer experience</w:t>
+      </w:r>
+      <w:r>
+        <w:t xml:space="preserve"> was </w:t>
+      </w:r>
+      <w:r>
+        <w:t>taking</w:t>
+      </w:r>
+      <w:r>
+        <w:t xml:space="preserve"> a step back</w:t>
+      </w:r>
+      <w:r>
+        <w:t xml:space="preserve"> from our organizing,</w:t>
+      </w:r>
+      <w:r>
+        <w:t xml:space="preserve"> and reall</w:t>
+      </w:r>
+      <w:r>
+        <w:t>y</w:t>
+      </w:r>
+      <w:r>
+        <w:t xml:space="preserve"> think</w:t>
+      </w:r>
+      <w:r>
+        <w:t>ing</w:t>
+      </w:r>
+      <w:r>
+        <w:t xml:space="preserve"> about </w:t>
+      </w:r>
+      <w:r>
+        <w:t>all interactions that customers had with our business</w:t>
+      </w:r>
+      <w:r>
+        <w:t>.</w:t>
+      </w:r>
+      <w:r>
+        <w:t xml:space="preserve"> </w:t>
+      </w:r>
+      <w:r>
+        <w:t>C</w:t>
+      </w:r>
+      <w:r>
+        <w:t>all them “touchpoints”.</w:t>
+      </w:r>
+    </w:p>
+    <w:p>
+      <w:r>
+        <w:t xml:space="preserve">We found out that </w:t>
+      </w:r>
+      <w:r>
+        <w:t xml:space="preserve">even </w:t>
+      </w:r>
+      <w:r>
+        <w:t>small things, like having music already playing when students start to line up, or creating a tab on our website dedicated to “safety”</w:t>
+      </w:r>
+      <w:r>
+        <w:t xml:space="preserve"> (for parents), added</w:t>
+      </w:r>
+      <w:r>
+        <w:t xml:space="preserve"> to the cust</w:t>
+      </w:r>
+      <w:r>
+        <w:t>omer experience and drew more students in.</w:t>
+      </w:r>
+    </w:p>
+    <w:p>
+      <w:r>
+        <w:rPr>
+          <w:u w:val="single"/>
+        </w:rPr>
+        <w:t>Growing</w:t>
+      </w:r>
+      <w:r>
+        <w:t>:</w:t>
       </w:r>
     </w:p>
     <w:p>
@@ -122,11 +817,81 @@
         <w:pStyle w:val="ListParagraph"/>
         <w:numPr>
           <w:ilvl w:val="0"/>
-          <w:numId w:val="7"/>
+          <w:numId w:val="10"/>
         </w:numPr>
-      </w:pPr>
-      <w:r>
+        <w:rPr>
+          <w:b/>
+        </w:rPr>
+      </w:pPr>
+      <w:r>
+        <w:rPr>
+          <w:b/>
+        </w:rPr>
         <w:t>Constantly run tests—a business that is not learning is a business that is stagnate.</w:t>
+      </w:r>
+    </w:p>
+    <w:p>
+      <w:r>
+        <w:t xml:space="preserve">I thought I knew most things, if not all, about how </w:t>
+      </w:r>
+      <w:r>
+        <w:t xml:space="preserve">high schoolers wanted dances to be run: I wasn’t only a high schooler myself, but organized dozens of dances for student government at school. </w:t>
+      </w:r>
+    </w:p>
+    <w:p>
+      <w:r>
+        <w:t xml:space="preserve">One thing I learned, though, is every entrepreneur has assumptions about their target market, and they must run tests to find out if they are valid. </w:t>
+      </w:r>
+    </w:p>
+    <w:p>
+      <w:r>
+        <w:t>For example, in terms of venue size, I thought a huge, luxury venue would attract more students for an end-of-year “Mega Mixer”</w:t>
+      </w:r>
+      <w:r>
+        <w:t>, as opposed to a regular school gym</w:t>
+      </w:r>
+      <w:r>
+        <w:t>.</w:t>
+      </w:r>
+    </w:p>
+    <w:p>
+      <w:r>
+        <w:t xml:space="preserve">It turns out, I was wrong. Other things considered, </w:t>
+      </w:r>
+      <w:r>
+        <w:t>our audience didn’t fluctuate much based on our venue selection. What mattered more wa</w:t>
+      </w:r>
+      <w:r>
+        <w:t xml:space="preserve">s that each dance was enjoyable. This uncovered a key insight: Earning </w:t>
+      </w:r>
+      <w:r>
+        <w:t xml:space="preserve">more </w:t>
+      </w:r>
+      <w:r>
+        <w:t>didn’t necessarily mean</w:t>
+      </w:r>
+      <w:r>
+        <w:t xml:space="preserve"> throwing bigger dances, but thr</w:t>
+      </w:r>
+      <w:r>
+        <w:t xml:space="preserve">owing </w:t>
+      </w:r>
+      <w:r>
+        <w:rPr>
+          <w:i/>
+        </w:rPr>
+        <w:t>more</w:t>
+      </w:r>
+      <w:r>
+        <w:t xml:space="preserve"> dances. </w:t>
+      </w:r>
+    </w:p>
+    <w:p>
+      <w:r>
+        <w:t xml:space="preserve">I learned a few cool things threw AB tests on our market: For example: students are more likely to buy tickets on Fridays, venues located within 7 miles of at least 5 schools always over-performed, and </w:t>
+      </w:r>
+      <w:r>
+        <w:t>…</w:t>
       </w:r>
     </w:p>
     <w:p>
@@ -139,23 +904,41 @@
         <w:pStyle w:val="ListParagraph"/>
         <w:numPr>
           <w:ilvl w:val="0"/>
-          <w:numId w:val="7"/>
+          <w:numId w:val="10"/>
         </w:numPr>
-      </w:pPr>
-      <w:r>
-        <w:t>Data, Data, Data</w:t>
-      </w:r>
+        <w:rPr>
+          <w:b/>
+        </w:rPr>
+      </w:pPr>
+      <w:r>
+        <w:rPr>
+          <w:b/>
+        </w:rPr>
+        <w:t>Data: Find a Way to Collect It</w:t>
+      </w:r>
+    </w:p>
+    <w:p>
+      <w:pPr>
+        <w:rPr>
+          <w:b/>
+        </w:rPr>
+      </w:pPr>
+      <w:r>
+        <w:t xml:space="preserve">To date, our business </w:t>
+      </w:r>
+      <w:bookmarkStart w:id="0" w:name="_GoBack"/>
+      <w:bookmarkEnd w:id="0"/>
     </w:p>
     <w:p>
       <w:pPr>
         <w:pStyle w:val="ListParagraph"/>
         <w:numPr>
           <w:ilvl w:val="0"/>
-          <w:numId w:val="7"/>
+          <w:numId w:val="14"/>
         </w:numPr>
       </w:pPr>
       <w:r>
-        <w:t>Your growth engine</w:t>
+        <w:t>Spreadsheets</w:t>
       </w:r>
     </w:p>
     <w:p>
@@ -163,16 +946,11 @@
         <w:pStyle w:val="ListParagraph"/>
         <w:numPr>
           <w:ilvl w:val="0"/>
-          <w:numId w:val="7"/>
+          <w:numId w:val="14"/>
         </w:numPr>
       </w:pPr>
       <w:r>
-        <w:t>Impact</w:t>
-      </w:r>
-    </w:p>
-    <w:p>
-      <w:r>
-        <w:t>The End:</w:t>
+        <w:t>Instagram social media</w:t>
       </w:r>
     </w:p>
     <w:p>
@@ -180,51 +958,128 @@
         <w:pStyle w:val="ListParagraph"/>
         <w:numPr>
           <w:ilvl w:val="0"/>
-          <w:numId w:val="7"/>
+          <w:numId w:val="14"/>
         </w:numPr>
       </w:pPr>
-      <w:r>
-        <w:t>There’s something between idea and reality: It’s called a mountain of e</w:t>
-      </w:r>
-      <w:r>
-        <w:t xml:space="preserve">xecution—and unless you scale it </w:t>
-      </w:r>
-      <w:bookmarkStart w:id="0" w:name="_GoBack"/>
-      <w:bookmarkEnd w:id="0"/>
-      <w:r>
-        <w:t>(double meaning)</w:t>
-      </w:r>
-      <w:r>
-        <w:t xml:space="preserve">, it’s just an idea. </w:t>
-      </w:r>
     </w:p>
     <w:p>
       <w:pPr>
         <w:pStyle w:val="ListParagraph"/>
         <w:numPr>
-          <w:ilvl w:val="1"/>
-          <w:numId w:val="7"/>
+          <w:ilvl w:val="0"/>
+          <w:numId w:val="10"/>
         </w:numPr>
       </w:pPr>
       <w:r>
-        <w:t>Gay couple</w:t>
+        <w:t>Your growth engine</w:t>
       </w:r>
     </w:p>
     <w:p>
       <w:pPr>
         <w:pStyle w:val="ListParagraph"/>
         <w:numPr>
-          <w:ilvl w:val="1"/>
-          <w:numId w:val="7"/>
+          <w:ilvl w:val="0"/>
+          <w:numId w:val="14"/>
         </w:numPr>
       </w:pPr>
       <w:r>
-        <w:t>Happy people</w:t>
+        <w:t>Our expansion wasn’t effective</w:t>
+      </w:r>
+    </w:p>
+    <w:p>
+      <w:pPr>
+        <w:pStyle w:val="ListParagraph"/>
+        <w:numPr>
+          <w:ilvl w:val="0"/>
+          <w:numId w:val="14"/>
+        </w:numPr>
+      </w:pPr>
+      <w:r>
+        <w:t>Still searching for a good way to scale</w:t>
+      </w:r>
+    </w:p>
+    <w:p>
+      <w:pPr>
+        <w:pStyle w:val="ListParagraph"/>
+        <w:numPr>
+          <w:ilvl w:val="0"/>
+          <w:numId w:val="14"/>
+        </w:numPr>
+      </w:pPr>
+    </w:p>
+    <w:p>
+      <w:pPr>
+        <w:pStyle w:val="ListParagraph"/>
+        <w:numPr>
+          <w:ilvl w:val="0"/>
+          <w:numId w:val="10"/>
+        </w:numPr>
+      </w:pPr>
+      <w:r>
+        <w:t>Impact</w:t>
+      </w:r>
+    </w:p>
+    <w:p>
+      <w:pPr>
+        <w:pStyle w:val="ListParagraph"/>
+        <w:numPr>
+          <w:ilvl w:val="0"/>
+          <w:numId w:val="14"/>
+        </w:numPr>
+      </w:pPr>
+      <w:r>
+        <w:t>What impact do you want to leave?</w:t>
+      </w:r>
+    </w:p>
+    <w:p>
+      <w:r>
+        <w:t>The End:</w:t>
+      </w:r>
+    </w:p>
+    <w:p>
+      <w:pPr>
+        <w:pStyle w:val="ListParagraph"/>
+        <w:numPr>
+          <w:ilvl w:val="0"/>
+          <w:numId w:val="10"/>
+        </w:numPr>
+      </w:pPr>
+      <w:r>
+        <w:t>There’s something between idea and reality: It’s called a mountain of e</w:t>
+      </w:r>
+      <w:r>
+        <w:t>xecution—and unless you scale it (double meaning)</w:t>
+      </w:r>
+      <w:r>
+        <w:t>, it’s just an idea.</w:t>
+      </w:r>
+    </w:p>
+    <w:p>
+      <w:pPr>
+        <w:pStyle w:val="ListParagraph"/>
+        <w:numPr>
+          <w:ilvl w:val="0"/>
+          <w:numId w:val="14"/>
+        </w:numPr>
+      </w:pPr>
+      <w:r>
+        <w:t xml:space="preserve">A friend once said to me, “What’s the difference between your business and me starting something called ‘Mixers at High Schools’? </w:t>
+      </w:r>
+    </w:p>
+    <w:p>
+      <w:pPr>
+        <w:pStyle w:val="ListParagraph"/>
+        <w:numPr>
+          <w:ilvl w:val="0"/>
+          <w:numId w:val="14"/>
+        </w:numPr>
+      </w:pPr>
+      <w:r>
+        <w:t>Execution. Trysljdflks</w:t>
       </w:r>
     </w:p>
     <w:p/>
     <w:p/>
-    <w:p/>
     <w:p>
       <w:r>
         <w:t>Rejectees—</w:t>
@@ -277,7 +1132,6 @@
     </w:p>
     <w:p>
       <w:r>
-        <w:lastRenderedPageBreak/>
         <w:t>Well—</w:t>
       </w:r>
       <w:r>
@@ -547,7 +1401,6 @@
     </w:p>
     <w:p>
       <w:r>
-        <w:lastRenderedPageBreak/>
         <w:t>&lt;Photo by Tamara Katoni&gt;</w:t>
       </w:r>
     </w:p>
@@ -738,7 +1591,6 @@
     </w:p>
     <w:p>
       <w:r>
-        <w:lastRenderedPageBreak/>
         <w:t>“</w:t>
       </w:r>
       <w:r>
@@ -1028,7 +1880,6 @@
     </w:p>
     <w:p>
       <w:r>
-        <w:lastRenderedPageBreak/>
         <w:t xml:space="preserve">Now a freshman in college, I owe it to the staff at </w:t>
       </w:r>
       <w:r>
@@ -1291,7 +2142,6 @@
           <w:sz w:val="36"/>
           <w:szCs w:val="36"/>
         </w:rPr>
-        <w:lastRenderedPageBreak/>
         <w:t>Hiring is a two-way street.</w:t>
       </w:r>
     </w:p>
@@ -1601,7 +2451,6 @@
     </w:p>
     <w:p>
       <w:r>
-        <w:lastRenderedPageBreak/>
         <w:t>1</w:t>
       </w:r>
       <w:r>
@@ -1764,7 +2613,6 @@
         <w:rPr>
           <w:noProof/>
         </w:rPr>
-        <w:lastRenderedPageBreak/>
         <w:drawing>
           <wp:inline distT="0" distB="0" distL="0" distR="0" wp14:anchorId="299BF962" wp14:editId="427BBDCF">
             <wp:extent cx="4180800" cy="2749019"/>
@@ -1899,7 +2747,7 @@
             <v:path o:extrusionok="f" gradientshapeok="t" o:connecttype="rect"/>
             <o:lock v:ext="edit" aspectratio="t"/>
           </v:shapetype>
-          <v:shape id="_x0000_i1025" type="#_x0000_t75" style="width:294pt;height:210.75pt">
+          <v:shape id="_x0000_i1025" type="#_x0000_t75" style="width:293.85pt;height:211pt">
             <v:imagedata r:id="rId8" o:title="inhabitat nyc"/>
           </v:shape>
         </w:pict>
@@ -1921,7 +2769,6 @@
     </w:p>
     <w:p>
       <w:r>
-        <w:lastRenderedPageBreak/>
         <w:t>IKEA gives customers an intimate dive with the products they’re selling</w:t>
       </w:r>
       <w:r>
@@ -2166,7 +3013,7 @@
       </w:pPr>
       <w:r>
         <w:pict w14:anchorId="02660FCE">
-          <v:shape id="_x0000_i1026" type="#_x0000_t75" style="width:318pt;height:183pt">
+          <v:shape id="_x0000_i1026" type="#_x0000_t75" style="width:317.3pt;height:182.5pt">
             <v:imagedata r:id="rId9" o:title="ikea_smaland_inner"/>
           </v:shape>
         </w:pict>
@@ -2182,7 +3029,6 @@
     </w:p>
     <w:p>
       <w:r>
-        <w:lastRenderedPageBreak/>
         <w:t xml:space="preserve">Walk-in, walk-out, </w:t>
       </w:r>
       <w:r>
@@ -2369,7 +3215,6 @@
     </w:p>
     <w:p>
       <w:r>
-        <w:lastRenderedPageBreak/>
         <w:t>This semester in my personal life, I’m learning to iterate. Which means that if I didn’t end up in the club I interviewed for, I’m going to find out what I did wrong, get better, and see if I want to try something else or interview again with bolstered skills. It means that when that position I ran for didn’t pan out, I’ll use the free time to develop myself in other ways and make new goals. It means I’ll try something new, which could open up even more opportunities.</w:t>
       </w:r>
     </w:p>
@@ -2844,7 +3689,7 @@
       <w:lvlText w:val="%1."/>
       <w:lvlJc w:val="left"/>
       <w:pPr>
-        <w:ind w:left="720" w:hanging="360"/>
+        <w:ind w:left="360" w:hanging="360"/>
       </w:pPr>
     </w:lvl>
     <w:lvl w:ilvl="1" w:tplc="04090019">
@@ -2853,7 +3698,7 @@
       <w:lvlText w:val="%2."/>
       <w:lvlJc w:val="left"/>
       <w:pPr>
-        <w:ind w:left="1440" w:hanging="360"/>
+        <w:ind w:left="1080" w:hanging="360"/>
       </w:pPr>
     </w:lvl>
     <w:lvl w:ilvl="2" w:tplc="0409001B" w:tentative="1">
@@ -2862,7 +3707,7 @@
       <w:lvlText w:val="%3."/>
       <w:lvlJc w:val="right"/>
       <w:pPr>
-        <w:ind w:left="2160" w:hanging="180"/>
+        <w:ind w:left="1800" w:hanging="180"/>
       </w:pPr>
     </w:lvl>
     <w:lvl w:ilvl="3" w:tplc="0409000F" w:tentative="1">
@@ -2871,7 +3716,7 @@
       <w:lvlText w:val="%4."/>
       <w:lvlJc w:val="left"/>
       <w:pPr>
-        <w:ind w:left="2880" w:hanging="360"/>
+        <w:ind w:left="2520" w:hanging="360"/>
       </w:pPr>
     </w:lvl>
     <w:lvl w:ilvl="4" w:tplc="04090019" w:tentative="1">
@@ -2880,7 +3725,7 @@
       <w:lvlText w:val="%5."/>
       <w:lvlJc w:val="left"/>
       <w:pPr>
-        <w:ind w:left="3600" w:hanging="360"/>
+        <w:ind w:left="3240" w:hanging="360"/>
       </w:pPr>
     </w:lvl>
     <w:lvl w:ilvl="5" w:tplc="0409001B" w:tentative="1">
@@ -2889,7 +3734,7 @@
       <w:lvlText w:val="%6."/>
       <w:lvlJc w:val="right"/>
       <w:pPr>
-        <w:ind w:left="4320" w:hanging="180"/>
+        <w:ind w:left="3960" w:hanging="180"/>
       </w:pPr>
     </w:lvl>
     <w:lvl w:ilvl="6" w:tplc="0409000F" w:tentative="1">
@@ -2898,7 +3743,7 @@
       <w:lvlText w:val="%7."/>
       <w:lvlJc w:val="left"/>
       <w:pPr>
-        <w:ind w:left="5040" w:hanging="360"/>
+        <w:ind w:left="4680" w:hanging="360"/>
       </w:pPr>
     </w:lvl>
     <w:lvl w:ilvl="7" w:tplc="04090019" w:tentative="1">
@@ -2907,7 +3752,7 @@
       <w:lvlText w:val="%8."/>
       <w:lvlJc w:val="left"/>
       <w:pPr>
-        <w:ind w:left="5760" w:hanging="360"/>
+        <w:ind w:left="5400" w:hanging="360"/>
       </w:pPr>
     </w:lvl>
     <w:lvl w:ilvl="8" w:tplc="0409001B" w:tentative="1">
@@ -2916,7 +3761,7 @@
       <w:lvlText w:val="%9."/>
       <w:lvlJc w:val="right"/>
       <w:pPr>
-        <w:ind w:left="6480" w:hanging="180"/>
+        <w:ind w:left="6120" w:hanging="180"/>
       </w:pPr>
     </w:lvl>
   </w:abstractNum>
@@ -3007,6 +3852,184 @@
     </w:lvl>
   </w:abstractNum>
   <w:abstractNum w:abstractNumId="6" w15:restartNumberingAfterBreak="0">
+    <w:nsid w:val="290D1980"/>
+    <w:multiLevelType w:val="hybridMultilevel"/>
+    <w:tmpl w:val="4DECDCA2"/>
+    <w:lvl w:ilvl="0" w:tplc="0409000F">
+      <w:start w:val="1"/>
+      <w:numFmt w:val="decimal"/>
+      <w:lvlText w:val="%1."/>
+      <w:lvlJc w:val="left"/>
+      <w:pPr>
+        <w:ind w:left="720" w:hanging="360"/>
+      </w:pPr>
+      <w:rPr>
+        <w:rFonts w:hint="default"/>
+      </w:rPr>
+    </w:lvl>
+    <w:lvl w:ilvl="1" w:tplc="04090019" w:tentative="1">
+      <w:start w:val="1"/>
+      <w:numFmt w:val="lowerLetter"/>
+      <w:lvlText w:val="%2."/>
+      <w:lvlJc w:val="left"/>
+      <w:pPr>
+        <w:ind w:left="1440" w:hanging="360"/>
+      </w:pPr>
+    </w:lvl>
+    <w:lvl w:ilvl="2" w:tplc="0409001B" w:tentative="1">
+      <w:start w:val="1"/>
+      <w:numFmt w:val="lowerRoman"/>
+      <w:lvlText w:val="%3."/>
+      <w:lvlJc w:val="right"/>
+      <w:pPr>
+        <w:ind w:left="2160" w:hanging="180"/>
+      </w:pPr>
+    </w:lvl>
+    <w:lvl w:ilvl="3" w:tplc="0409000F" w:tentative="1">
+      <w:start w:val="1"/>
+      <w:numFmt w:val="decimal"/>
+      <w:lvlText w:val="%4."/>
+      <w:lvlJc w:val="left"/>
+      <w:pPr>
+        <w:ind w:left="2880" w:hanging="360"/>
+      </w:pPr>
+    </w:lvl>
+    <w:lvl w:ilvl="4" w:tplc="04090019" w:tentative="1">
+      <w:start w:val="1"/>
+      <w:numFmt w:val="lowerLetter"/>
+      <w:lvlText w:val="%5."/>
+      <w:lvlJc w:val="left"/>
+      <w:pPr>
+        <w:ind w:left="3600" w:hanging="360"/>
+      </w:pPr>
+    </w:lvl>
+    <w:lvl w:ilvl="5" w:tplc="0409001B" w:tentative="1">
+      <w:start w:val="1"/>
+      <w:numFmt w:val="lowerRoman"/>
+      <w:lvlText w:val="%6."/>
+      <w:lvlJc w:val="right"/>
+      <w:pPr>
+        <w:ind w:left="4320" w:hanging="180"/>
+      </w:pPr>
+    </w:lvl>
+    <w:lvl w:ilvl="6" w:tplc="0409000F" w:tentative="1">
+      <w:start w:val="1"/>
+      <w:numFmt w:val="decimal"/>
+      <w:lvlText w:val="%7."/>
+      <w:lvlJc w:val="left"/>
+      <w:pPr>
+        <w:ind w:left="5040" w:hanging="360"/>
+      </w:pPr>
+    </w:lvl>
+    <w:lvl w:ilvl="7" w:tplc="04090019" w:tentative="1">
+      <w:start w:val="1"/>
+      <w:numFmt w:val="lowerLetter"/>
+      <w:lvlText w:val="%8."/>
+      <w:lvlJc w:val="left"/>
+      <w:pPr>
+        <w:ind w:left="5760" w:hanging="360"/>
+      </w:pPr>
+    </w:lvl>
+    <w:lvl w:ilvl="8" w:tplc="0409001B" w:tentative="1">
+      <w:start w:val="1"/>
+      <w:numFmt w:val="lowerRoman"/>
+      <w:lvlText w:val="%9."/>
+      <w:lvlJc w:val="right"/>
+      <w:pPr>
+        <w:ind w:left="6480" w:hanging="180"/>
+      </w:pPr>
+    </w:lvl>
+  </w:abstractNum>
+  <w:abstractNum w:abstractNumId="7" w15:restartNumberingAfterBreak="0">
+    <w:nsid w:val="3A191111"/>
+    <w:multiLevelType w:val="hybridMultilevel"/>
+    <w:tmpl w:val="6CEE64C8"/>
+    <w:lvl w:ilvl="0" w:tplc="0409000F">
+      <w:start w:val="1"/>
+      <w:numFmt w:val="decimal"/>
+      <w:lvlText w:val="%1."/>
+      <w:lvlJc w:val="left"/>
+      <w:pPr>
+        <w:ind w:left="720" w:hanging="360"/>
+      </w:pPr>
+      <w:rPr>
+        <w:rFonts w:hint="default"/>
+      </w:rPr>
+    </w:lvl>
+    <w:lvl w:ilvl="1" w:tplc="04090019" w:tentative="1">
+      <w:start w:val="1"/>
+      <w:numFmt w:val="lowerLetter"/>
+      <w:lvlText w:val="%2."/>
+      <w:lvlJc w:val="left"/>
+      <w:pPr>
+        <w:ind w:left="1440" w:hanging="360"/>
+      </w:pPr>
+    </w:lvl>
+    <w:lvl w:ilvl="2" w:tplc="0409001B" w:tentative="1">
+      <w:start w:val="1"/>
+      <w:numFmt w:val="lowerRoman"/>
+      <w:lvlText w:val="%3."/>
+      <w:lvlJc w:val="right"/>
+      <w:pPr>
+        <w:ind w:left="2160" w:hanging="180"/>
+      </w:pPr>
+    </w:lvl>
+    <w:lvl w:ilvl="3" w:tplc="0409000F" w:tentative="1">
+      <w:start w:val="1"/>
+      <w:numFmt w:val="decimal"/>
+      <w:lvlText w:val="%4."/>
+      <w:lvlJc w:val="left"/>
+      <w:pPr>
+        <w:ind w:left="2880" w:hanging="360"/>
+      </w:pPr>
+    </w:lvl>
+    <w:lvl w:ilvl="4" w:tplc="04090019" w:tentative="1">
+      <w:start w:val="1"/>
+      <w:numFmt w:val="lowerLetter"/>
+      <w:lvlText w:val="%5."/>
+      <w:lvlJc w:val="left"/>
+      <w:pPr>
+        <w:ind w:left="3600" w:hanging="360"/>
+      </w:pPr>
+    </w:lvl>
+    <w:lvl w:ilvl="5" w:tplc="0409001B" w:tentative="1">
+      <w:start w:val="1"/>
+      <w:numFmt w:val="lowerRoman"/>
+      <w:lvlText w:val="%6."/>
+      <w:lvlJc w:val="right"/>
+      <w:pPr>
+        <w:ind w:left="4320" w:hanging="180"/>
+      </w:pPr>
+    </w:lvl>
+    <w:lvl w:ilvl="6" w:tplc="0409000F" w:tentative="1">
+      <w:start w:val="1"/>
+      <w:numFmt w:val="decimal"/>
+      <w:lvlText w:val="%7."/>
+      <w:lvlJc w:val="left"/>
+      <w:pPr>
+        <w:ind w:left="5040" w:hanging="360"/>
+      </w:pPr>
+    </w:lvl>
+    <w:lvl w:ilvl="7" w:tplc="04090019" w:tentative="1">
+      <w:start w:val="1"/>
+      <w:numFmt w:val="lowerLetter"/>
+      <w:lvlText w:val="%8."/>
+      <w:lvlJc w:val="left"/>
+      <w:pPr>
+        <w:ind w:left="5760" w:hanging="360"/>
+      </w:pPr>
+    </w:lvl>
+    <w:lvl w:ilvl="8" w:tplc="0409001B" w:tentative="1">
+      <w:start w:val="1"/>
+      <w:numFmt w:val="lowerRoman"/>
+      <w:lvlText w:val="%9."/>
+      <w:lvlJc w:val="right"/>
+      <w:pPr>
+        <w:ind w:left="6480" w:hanging="180"/>
+      </w:pPr>
+    </w:lvl>
+  </w:abstractNum>
+  <w:abstractNum w:abstractNumId="8" w15:restartNumberingAfterBreak="0">
     <w:nsid w:val="3BD33FB4"/>
     <w:multiLevelType w:val="hybridMultilevel"/>
     <w:tmpl w:val="A852D57A"/>
@@ -3095,7 +4118,300 @@
       </w:pPr>
     </w:lvl>
   </w:abstractNum>
-  <w:abstractNum w:abstractNumId="7" w15:restartNumberingAfterBreak="0">
+  <w:abstractNum w:abstractNumId="9" w15:restartNumberingAfterBreak="0">
+    <w:nsid w:val="47350568"/>
+    <w:multiLevelType w:val="hybridMultilevel"/>
+    <w:tmpl w:val="3D762302"/>
+    <w:lvl w:ilvl="0" w:tplc="0409000F">
+      <w:start w:val="1"/>
+      <w:numFmt w:val="decimal"/>
+      <w:lvlText w:val="%1."/>
+      <w:lvlJc w:val="left"/>
+      <w:pPr>
+        <w:ind w:left="720" w:hanging="360"/>
+      </w:pPr>
+      <w:rPr>
+        <w:rFonts w:hint="default"/>
+      </w:rPr>
+    </w:lvl>
+    <w:lvl w:ilvl="1" w:tplc="04090019" w:tentative="1">
+      <w:start w:val="1"/>
+      <w:numFmt w:val="lowerLetter"/>
+      <w:lvlText w:val="%2."/>
+      <w:lvlJc w:val="left"/>
+      <w:pPr>
+        <w:ind w:left="1440" w:hanging="360"/>
+      </w:pPr>
+    </w:lvl>
+    <w:lvl w:ilvl="2" w:tplc="0409001B" w:tentative="1">
+      <w:start w:val="1"/>
+      <w:numFmt w:val="lowerRoman"/>
+      <w:lvlText w:val="%3."/>
+      <w:lvlJc w:val="right"/>
+      <w:pPr>
+        <w:ind w:left="2160" w:hanging="180"/>
+      </w:pPr>
+    </w:lvl>
+    <w:lvl w:ilvl="3" w:tplc="0409000F" w:tentative="1">
+      <w:start w:val="1"/>
+      <w:numFmt w:val="decimal"/>
+      <w:lvlText w:val="%4."/>
+      <w:lvlJc w:val="left"/>
+      <w:pPr>
+        <w:ind w:left="2880" w:hanging="360"/>
+      </w:pPr>
+    </w:lvl>
+    <w:lvl w:ilvl="4" w:tplc="04090019" w:tentative="1">
+      <w:start w:val="1"/>
+      <w:numFmt w:val="lowerLetter"/>
+      <w:lvlText w:val="%5."/>
+      <w:lvlJc w:val="left"/>
+      <w:pPr>
+        <w:ind w:left="3600" w:hanging="360"/>
+      </w:pPr>
+    </w:lvl>
+    <w:lvl w:ilvl="5" w:tplc="0409001B" w:tentative="1">
+      <w:start w:val="1"/>
+      <w:numFmt w:val="lowerRoman"/>
+      <w:lvlText w:val="%6."/>
+      <w:lvlJc w:val="right"/>
+      <w:pPr>
+        <w:ind w:left="4320" w:hanging="180"/>
+      </w:pPr>
+    </w:lvl>
+    <w:lvl w:ilvl="6" w:tplc="0409000F" w:tentative="1">
+      <w:start w:val="1"/>
+      <w:numFmt w:val="decimal"/>
+      <w:lvlText w:val="%7."/>
+      <w:lvlJc w:val="left"/>
+      <w:pPr>
+        <w:ind w:left="5040" w:hanging="360"/>
+      </w:pPr>
+    </w:lvl>
+    <w:lvl w:ilvl="7" w:tplc="04090019" w:tentative="1">
+      <w:start w:val="1"/>
+      <w:numFmt w:val="lowerLetter"/>
+      <w:lvlText w:val="%8."/>
+      <w:lvlJc w:val="left"/>
+      <w:pPr>
+        <w:ind w:left="5760" w:hanging="360"/>
+      </w:pPr>
+    </w:lvl>
+    <w:lvl w:ilvl="8" w:tplc="0409001B" w:tentative="1">
+      <w:start w:val="1"/>
+      <w:numFmt w:val="lowerRoman"/>
+      <w:lvlText w:val="%9."/>
+      <w:lvlJc w:val="right"/>
+      <w:pPr>
+        <w:ind w:left="6480" w:hanging="180"/>
+      </w:pPr>
+    </w:lvl>
+  </w:abstractNum>
+  <w:abstractNum w:abstractNumId="10" w15:restartNumberingAfterBreak="0">
+    <w:nsid w:val="4E3B70E9"/>
+    <w:multiLevelType w:val="hybridMultilevel"/>
+    <w:tmpl w:val="CBCCF282"/>
+    <w:lvl w:ilvl="0" w:tplc="FB9AF60C">
+      <w:start w:val="5"/>
+      <w:numFmt w:val="bullet"/>
+      <w:lvlText w:val="-"/>
+      <w:lvlJc w:val="left"/>
+      <w:pPr>
+        <w:ind w:left="720" w:hanging="360"/>
+      </w:pPr>
+      <w:rPr>
+        <w:rFonts w:ascii="Times New Roman" w:eastAsiaTheme="minorHAnsi" w:hAnsi="Times New Roman" w:cs="Times New Roman" w:hint="default"/>
+        <w:b w:val="0"/>
+      </w:rPr>
+    </w:lvl>
+    <w:lvl w:ilvl="1" w:tplc="04090003" w:tentative="1">
+      <w:start w:val="1"/>
+      <w:numFmt w:val="bullet"/>
+      <w:lvlText w:val="o"/>
+      <w:lvlJc w:val="left"/>
+      <w:pPr>
+        <w:ind w:left="1440" w:hanging="360"/>
+      </w:pPr>
+      <w:rPr>
+        <w:rFonts w:ascii="Courier New" w:hAnsi="Courier New" w:cs="Courier New" w:hint="default"/>
+      </w:rPr>
+    </w:lvl>
+    <w:lvl w:ilvl="2" w:tplc="04090005" w:tentative="1">
+      <w:start w:val="1"/>
+      <w:numFmt w:val="bullet"/>
+      <w:lvlText w:val=""/>
+      <w:lvlJc w:val="left"/>
+      <w:pPr>
+        <w:ind w:left="2160" w:hanging="360"/>
+      </w:pPr>
+      <w:rPr>
+        <w:rFonts w:ascii="Wingdings" w:hAnsi="Wingdings" w:hint="default"/>
+      </w:rPr>
+    </w:lvl>
+    <w:lvl w:ilvl="3" w:tplc="04090001" w:tentative="1">
+      <w:start w:val="1"/>
+      <w:numFmt w:val="bullet"/>
+      <w:lvlText w:val=""/>
+      <w:lvlJc w:val="left"/>
+      <w:pPr>
+        <w:ind w:left="2880" w:hanging="360"/>
+      </w:pPr>
+      <w:rPr>
+        <w:rFonts w:ascii="Symbol" w:hAnsi="Symbol" w:hint="default"/>
+      </w:rPr>
+    </w:lvl>
+    <w:lvl w:ilvl="4" w:tplc="04090003" w:tentative="1">
+      <w:start w:val="1"/>
+      <w:numFmt w:val="bullet"/>
+      <w:lvlText w:val="o"/>
+      <w:lvlJc w:val="left"/>
+      <w:pPr>
+        <w:ind w:left="3600" w:hanging="360"/>
+      </w:pPr>
+      <w:rPr>
+        <w:rFonts w:ascii="Courier New" w:hAnsi="Courier New" w:cs="Courier New" w:hint="default"/>
+      </w:rPr>
+    </w:lvl>
+    <w:lvl w:ilvl="5" w:tplc="04090005" w:tentative="1">
+      <w:start w:val="1"/>
+      <w:numFmt w:val="bullet"/>
+      <w:lvlText w:val=""/>
+      <w:lvlJc w:val="left"/>
+      <w:pPr>
+        <w:ind w:left="4320" w:hanging="360"/>
+      </w:pPr>
+      <w:rPr>
+        <w:rFonts w:ascii="Wingdings" w:hAnsi="Wingdings" w:hint="default"/>
+      </w:rPr>
+    </w:lvl>
+    <w:lvl w:ilvl="6" w:tplc="04090001" w:tentative="1">
+      <w:start w:val="1"/>
+      <w:numFmt w:val="bullet"/>
+      <w:lvlText w:val=""/>
+      <w:lvlJc w:val="left"/>
+      <w:pPr>
+        <w:ind w:left="5040" w:hanging="360"/>
+      </w:pPr>
+      <w:rPr>
+        <w:rFonts w:ascii="Symbol" w:hAnsi="Symbol" w:hint="default"/>
+      </w:rPr>
+    </w:lvl>
+    <w:lvl w:ilvl="7" w:tplc="04090003" w:tentative="1">
+      <w:start w:val="1"/>
+      <w:numFmt w:val="bullet"/>
+      <w:lvlText w:val="o"/>
+      <w:lvlJc w:val="left"/>
+      <w:pPr>
+        <w:ind w:left="5760" w:hanging="360"/>
+      </w:pPr>
+      <w:rPr>
+        <w:rFonts w:ascii="Courier New" w:hAnsi="Courier New" w:cs="Courier New" w:hint="default"/>
+      </w:rPr>
+    </w:lvl>
+    <w:lvl w:ilvl="8" w:tplc="04090005" w:tentative="1">
+      <w:start w:val="1"/>
+      <w:numFmt w:val="bullet"/>
+      <w:lvlText w:val=""/>
+      <w:lvlJc w:val="left"/>
+      <w:pPr>
+        <w:ind w:left="6480" w:hanging="360"/>
+      </w:pPr>
+      <w:rPr>
+        <w:rFonts w:ascii="Wingdings" w:hAnsi="Wingdings" w:hint="default"/>
+      </w:rPr>
+    </w:lvl>
+  </w:abstractNum>
+  <w:abstractNum w:abstractNumId="11" w15:restartNumberingAfterBreak="0">
+    <w:nsid w:val="57A757C4"/>
+    <w:multiLevelType w:val="hybridMultilevel"/>
+    <w:tmpl w:val="A8287E22"/>
+    <w:lvl w:ilvl="0" w:tplc="0409000F">
+      <w:start w:val="1"/>
+      <w:numFmt w:val="decimal"/>
+      <w:lvlText w:val="%1."/>
+      <w:lvlJc w:val="left"/>
+      <w:pPr>
+        <w:ind w:left="720" w:hanging="360"/>
+      </w:pPr>
+      <w:rPr>
+        <w:rFonts w:hint="default"/>
+        <w:u w:val="none"/>
+      </w:rPr>
+    </w:lvl>
+    <w:lvl w:ilvl="1" w:tplc="04090019">
+      <w:start w:val="1"/>
+      <w:numFmt w:val="lowerLetter"/>
+      <w:lvlText w:val="%2."/>
+      <w:lvlJc w:val="left"/>
+      <w:pPr>
+        <w:ind w:left="1440" w:hanging="360"/>
+      </w:pPr>
+    </w:lvl>
+    <w:lvl w:ilvl="2" w:tplc="0409001B" w:tentative="1">
+      <w:start w:val="1"/>
+      <w:numFmt w:val="lowerRoman"/>
+      <w:lvlText w:val="%3."/>
+      <w:lvlJc w:val="right"/>
+      <w:pPr>
+        <w:ind w:left="2160" w:hanging="180"/>
+      </w:pPr>
+    </w:lvl>
+    <w:lvl w:ilvl="3" w:tplc="0409000F" w:tentative="1">
+      <w:start w:val="1"/>
+      <w:numFmt w:val="decimal"/>
+      <w:lvlText w:val="%4."/>
+      <w:lvlJc w:val="left"/>
+      <w:pPr>
+        <w:ind w:left="2880" w:hanging="360"/>
+      </w:pPr>
+    </w:lvl>
+    <w:lvl w:ilvl="4" w:tplc="04090019" w:tentative="1">
+      <w:start w:val="1"/>
+      <w:numFmt w:val="lowerLetter"/>
+      <w:lvlText w:val="%5."/>
+      <w:lvlJc w:val="left"/>
+      <w:pPr>
+        <w:ind w:left="3600" w:hanging="360"/>
+      </w:pPr>
+    </w:lvl>
+    <w:lvl w:ilvl="5" w:tplc="0409001B" w:tentative="1">
+      <w:start w:val="1"/>
+      <w:numFmt w:val="lowerRoman"/>
+      <w:lvlText w:val="%6."/>
+      <w:lvlJc w:val="right"/>
+      <w:pPr>
+        <w:ind w:left="4320" w:hanging="180"/>
+      </w:pPr>
+    </w:lvl>
+    <w:lvl w:ilvl="6" w:tplc="0409000F" w:tentative="1">
+      <w:start w:val="1"/>
+      <w:numFmt w:val="decimal"/>
+      <w:lvlText w:val="%7."/>
+      <w:lvlJc w:val="left"/>
+      <w:pPr>
+        <w:ind w:left="5040" w:hanging="360"/>
+      </w:pPr>
+    </w:lvl>
+    <w:lvl w:ilvl="7" w:tplc="04090019" w:tentative="1">
+      <w:start w:val="1"/>
+      <w:numFmt w:val="lowerLetter"/>
+      <w:lvlText w:val="%8."/>
+      <w:lvlJc w:val="left"/>
+      <w:pPr>
+        <w:ind w:left="5760" w:hanging="360"/>
+      </w:pPr>
+    </w:lvl>
+    <w:lvl w:ilvl="8" w:tplc="0409001B" w:tentative="1">
+      <w:start w:val="1"/>
+      <w:numFmt w:val="lowerRoman"/>
+      <w:lvlText w:val="%9."/>
+      <w:lvlJc w:val="right"/>
+      <w:pPr>
+        <w:ind w:left="6480" w:hanging="180"/>
+      </w:pPr>
+    </w:lvl>
+  </w:abstractNum>
+  <w:abstractNum w:abstractNumId="12" w15:restartNumberingAfterBreak="0">
     <w:nsid w:val="65716BAC"/>
     <w:multiLevelType w:val="hybridMultilevel"/>
     <w:tmpl w:val="E0AE177E"/>
@@ -3208,7 +4524,120 @@
       </w:rPr>
     </w:lvl>
   </w:abstractNum>
-  <w:abstractNum w:abstractNumId="8" w15:restartNumberingAfterBreak="0">
+  <w:abstractNum w:abstractNumId="13" w15:restartNumberingAfterBreak="0">
+    <w:nsid w:val="6E113EA5"/>
+    <w:multiLevelType w:val="hybridMultilevel"/>
+    <w:tmpl w:val="A0C2BCB8"/>
+    <w:lvl w:ilvl="0" w:tplc="B9E63542">
+      <w:start w:val="5"/>
+      <w:numFmt w:val="bullet"/>
+      <w:lvlText w:val="-"/>
+      <w:lvlJc w:val="left"/>
+      <w:pPr>
+        <w:ind w:left="720" w:hanging="360"/>
+      </w:pPr>
+      <w:rPr>
+        <w:rFonts w:ascii="Times New Roman" w:eastAsiaTheme="minorHAnsi" w:hAnsi="Times New Roman" w:cs="Times New Roman" w:hint="default"/>
+      </w:rPr>
+    </w:lvl>
+    <w:lvl w:ilvl="1" w:tplc="04090003" w:tentative="1">
+      <w:start w:val="1"/>
+      <w:numFmt w:val="bullet"/>
+      <w:lvlText w:val="o"/>
+      <w:lvlJc w:val="left"/>
+      <w:pPr>
+        <w:ind w:left="1440" w:hanging="360"/>
+      </w:pPr>
+      <w:rPr>
+        <w:rFonts w:ascii="Courier New" w:hAnsi="Courier New" w:cs="Courier New" w:hint="default"/>
+      </w:rPr>
+    </w:lvl>
+    <w:lvl w:ilvl="2" w:tplc="04090005" w:tentative="1">
+      <w:start w:val="1"/>
+      <w:numFmt w:val="bullet"/>
+      <w:lvlText w:val=""/>
+      <w:lvlJc w:val="left"/>
+      <w:pPr>
+        <w:ind w:left="2160" w:hanging="360"/>
+      </w:pPr>
+      <w:rPr>
+        <w:rFonts w:ascii="Wingdings" w:hAnsi="Wingdings" w:hint="default"/>
+      </w:rPr>
+    </w:lvl>
+    <w:lvl w:ilvl="3" w:tplc="04090001" w:tentative="1">
+      <w:start w:val="1"/>
+      <w:numFmt w:val="bullet"/>
+      <w:lvlText w:val=""/>
+      <w:lvlJc w:val="left"/>
+      <w:pPr>
+        <w:ind w:left="2880" w:hanging="360"/>
+      </w:pPr>
+      <w:rPr>
+        <w:rFonts w:ascii="Symbol" w:hAnsi="Symbol" w:hint="default"/>
+      </w:rPr>
+    </w:lvl>
+    <w:lvl w:ilvl="4" w:tplc="04090003" w:tentative="1">
+      <w:start w:val="1"/>
+      <w:numFmt w:val="bullet"/>
+      <w:lvlText w:val="o"/>
+      <w:lvlJc w:val="left"/>
+      <w:pPr>
+        <w:ind w:left="3600" w:hanging="360"/>
+      </w:pPr>
+      <w:rPr>
+        <w:rFonts w:ascii="Courier New" w:hAnsi="Courier New" w:cs="Courier New" w:hint="default"/>
+      </w:rPr>
+    </w:lvl>
+    <w:lvl w:ilvl="5" w:tplc="04090005" w:tentative="1">
+      <w:start w:val="1"/>
+      <w:numFmt w:val="bullet"/>
+      <w:lvlText w:val=""/>
+      <w:lvlJc w:val="left"/>
+      <w:pPr>
+        <w:ind w:left="4320" w:hanging="360"/>
+      </w:pPr>
+      <w:rPr>
+        <w:rFonts w:ascii="Wingdings" w:hAnsi="Wingdings" w:hint="default"/>
+      </w:rPr>
+    </w:lvl>
+    <w:lvl w:ilvl="6" w:tplc="04090001" w:tentative="1">
+      <w:start w:val="1"/>
+      <w:numFmt w:val="bullet"/>
+      <w:lvlText w:val=""/>
+      <w:lvlJc w:val="left"/>
+      <w:pPr>
+        <w:ind w:left="5040" w:hanging="360"/>
+      </w:pPr>
+      <w:rPr>
+        <w:rFonts w:ascii="Symbol" w:hAnsi="Symbol" w:hint="default"/>
+      </w:rPr>
+    </w:lvl>
+    <w:lvl w:ilvl="7" w:tplc="04090003" w:tentative="1">
+      <w:start w:val="1"/>
+      <w:numFmt w:val="bullet"/>
+      <w:lvlText w:val="o"/>
+      <w:lvlJc w:val="left"/>
+      <w:pPr>
+        <w:ind w:left="5760" w:hanging="360"/>
+      </w:pPr>
+      <w:rPr>
+        <w:rFonts w:ascii="Courier New" w:hAnsi="Courier New" w:cs="Courier New" w:hint="default"/>
+      </w:rPr>
+    </w:lvl>
+    <w:lvl w:ilvl="8" w:tplc="04090005" w:tentative="1">
+      <w:start w:val="1"/>
+      <w:numFmt w:val="bullet"/>
+      <w:lvlText w:val=""/>
+      <w:lvlJc w:val="left"/>
+      <w:pPr>
+        <w:ind w:left="6480" w:hanging="360"/>
+      </w:pPr>
+      <w:rPr>
+        <w:rFonts w:ascii="Wingdings" w:hAnsi="Wingdings" w:hint="default"/>
+      </w:rPr>
+    </w:lvl>
+  </w:abstractNum>
+  <w:abstractNum w:abstractNumId="14" w15:restartNumberingAfterBreak="0">
     <w:nsid w:val="729F0728"/>
     <w:multiLevelType w:val="hybridMultilevel"/>
     <w:tmpl w:val="33721F2C"/>
@@ -3325,16 +4754,16 @@
     <w:abstractNumId w:val="2"/>
   </w:num>
   <w:num w:numId="2">
-    <w:abstractNumId w:val="6"/>
+    <w:abstractNumId w:val="8"/>
   </w:num>
   <w:num w:numId="3">
-    <w:abstractNumId w:val="8"/>
+    <w:abstractNumId w:val="14"/>
   </w:num>
   <w:num w:numId="4">
     <w:abstractNumId w:val="0"/>
   </w:num>
   <w:num w:numId="5">
-    <w:abstractNumId w:val="7"/>
+    <w:abstractNumId w:val="12"/>
   </w:num>
   <w:num w:numId="6">
     <w:abstractNumId w:val="3"/>
@@ -3347,6 +4776,24 @@
   </w:num>
   <w:num w:numId="9">
     <w:abstractNumId w:val="5"/>
+  </w:num>
+  <w:num w:numId="10">
+    <w:abstractNumId w:val="11"/>
+  </w:num>
+  <w:num w:numId="11">
+    <w:abstractNumId w:val="7"/>
+  </w:num>
+  <w:num w:numId="12">
+    <w:abstractNumId w:val="9"/>
+  </w:num>
+  <w:num w:numId="13">
+    <w:abstractNumId w:val="6"/>
+  </w:num>
+  <w:num w:numId="14">
+    <w:abstractNumId w:val="10"/>
+  </w:num>
+  <w:num w:numId="15">
+    <w:abstractNumId w:val="13"/>
   </w:num>
 </w:numbering>
 </file>
@@ -3752,7 +5199,6 @@
   <w:style w:type="character" w:default="1" w:styleId="DefaultParagraphFont">
     <w:name w:val="Default Paragraph Font"/>
     <w:uiPriority w:val="1"/>
-    <w:semiHidden/>
     <w:unhideWhenUsed/>
   </w:style>
   <w:style w:type="table" w:default="1" w:styleId="TableNormal">
@@ -4067,7 +5513,7 @@
 </file>
 
 <file path=customXml/itemProps1.xml><?xml version="1.0" encoding="utf-8"?>
-<ds:datastoreItem xmlns:ds="http://schemas.openxmlformats.org/officeDocument/2006/customXml" ds:itemID="{C1629BF2-4C76-4FA0-81F0-DC0D9F129203}">
+<ds:datastoreItem xmlns:ds="http://schemas.openxmlformats.org/officeDocument/2006/customXml" ds:itemID="{2E6085AF-2FC2-419B-AE78-180C65A9B126}">
   <ds:schemaRefs>
     <ds:schemaRef ds:uri="http://schemas.openxmlformats.org/officeDocument/2006/bibliography"/>
   </ds:schemaRefs>

</xml_diff>

<commit_message>
LAST PERSONAL WEBSITE CONFIG
</commit_message>
<xml_diff>
--- a/website writings.docx
+++ b/website writings.docx
@@ -22,35 +22,30 @@
       <w:r>
         <w:t>Entrepreneurship: The Great Equalizer</w:t>
       </w:r>
-    </w:p>
-    <w:p>
-      <w:r>
-        <w:t xml:space="preserve">Perhaps one of the </w:t>
-      </w:r>
-      <w:r>
-        <w:t xml:space="preserve">greatest </w:t>
-      </w:r>
-      <w:r>
-        <w:t>beauties of the start-up world is that it doesn’t matter who you are. Or where you come from. Or how old you are. Anyone with an idea to help the world can step-up and make a difference.</w:t>
-      </w:r>
       <w:r>
         <w:t xml:space="preserve"> </w:t>
-      </w:r>
-    </w:p>
-    <w:p>
-      <w:r>
-        <w:t xml:space="preserve">Anyone having skin in the game means that an unassuming 16-year old could start a small business, which </w:t>
-      </w:r>
-      <w:proofErr w:type="gramStart"/>
-      <w:r>
-        <w:t>generated  $</w:t>
-      </w:r>
-      <w:proofErr w:type="gramEnd"/>
-      <w:r>
-        <w:t xml:space="preserve">10,000 of revenue in its first year. But it also means that anyone </w:t>
       </w:r>
       <w:bookmarkStart w:id="0" w:name="_GoBack"/>
       <w:bookmarkEnd w:id="0"/>
+    </w:p>
+    <w:p>
+      <w:r>
+        <w:t xml:space="preserve">Perhaps one of the </w:t>
+      </w:r>
+      <w:r>
+        <w:t xml:space="preserve">greatest </w:t>
+      </w:r>
+      <w:r>
+        <w:t>beauties of the start-up world is that it doesn’t matter who you are. Or where you come from. Or how old you are. Anyone with an idea to help the world can step-up and make a difference.</w:t>
+      </w:r>
+      <w:r>
+        <w:t xml:space="preserve"> </w:t>
+      </w:r>
+    </w:p>
+    <w:p>
+      <w:r>
+        <w:t xml:space="preserve">Anyone having skin in the game means that an unassuming 16-year old could start a small business, which generated  $10,000 of revenue in its first year. But it also means that anyone </w:t>
+      </w:r>
     </w:p>
     <w:p>
       <w:pPr>
@@ -159,15 +154,7 @@
         <w:t xml:space="preserve">It’s not going to work.  Put in the </w:t>
       </w:r>
       <w:r>
-        <w:t xml:space="preserve">energy and commitment, though, and the </w:t>
-      </w:r>
-      <w:proofErr w:type="spellStart"/>
-      <w:r>
-        <w:t>pay off</w:t>
-      </w:r>
-      <w:proofErr w:type="spellEnd"/>
-      <w:r>
-        <w:t xml:space="preserve"> is huge.</w:t>
+        <w:t>energy and commitment, though, and the pay off is huge.</w:t>
       </w:r>
     </w:p>
     <w:p>
@@ -177,37 +164,13 @@
     </w:p>
     <w:p>
       <w:r>
-        <w:t xml:space="preserve">SAY HELLO to the new executives of HS Mixers, LLC! After a great 2 </w:t>
-      </w:r>
-      <w:proofErr w:type="gramStart"/>
-      <w:r>
-        <w:t>year</w:t>
-      </w:r>
-      <w:proofErr w:type="gramEnd"/>
-      <w:r>
-        <w:t xml:space="preserve"> run at the helm, I am proud to announce that </w:t>
-      </w:r>
-      <w:proofErr w:type="spellStart"/>
-      <w:r>
-        <w:t>Raaghav</w:t>
-      </w:r>
-      <w:proofErr w:type="spellEnd"/>
-      <w:r>
-        <w:t xml:space="preserve"> and I will be stepping down from running the </w:t>
+        <w:t xml:space="preserve">SAY HELLO to the new executives of HS Mixers, LLC! After a great 2 year run at the helm, I am proud to announce that Raaghav and I will be stepping down from running the </w:t>
       </w:r>
       <w:r>
         <w:t xml:space="preserve">company—handing it off to the next generation of high schoolers to take up. </w:t>
       </w:r>
       <w:r>
-        <w:t xml:space="preserve">With it, we depart with our amazing original teammates, @Krystal Lam and @Yonatan </w:t>
-      </w:r>
-      <w:proofErr w:type="spellStart"/>
-      <w:r>
-        <w:t>Hailu</w:t>
-      </w:r>
-      <w:proofErr w:type="spellEnd"/>
-      <w:r>
-        <w:t>. You guys have been there literally every step of the way</w:t>
+        <w:t>With it, we depart with our amazing original teammates, @Krystal Lam and @Yonatan Hailu. You guys have been there literally every step of the way</w:t>
       </w:r>
       <w:r>
         <w:t xml:space="preserve"> for OUR business</w:t>
@@ -216,15 +179,7 @@
         <w:t>, and we couldn’t have done it without you both, literally</w:t>
       </w:r>
       <w:r>
-        <w:t xml:space="preserve">… can’t wait to see where you all end up </w:t>
-      </w:r>
-      <w:proofErr w:type="gramStart"/>
-      <w:r>
-        <w:t>going :</w:t>
-      </w:r>
-      <w:proofErr w:type="gramEnd"/>
-      <w:r>
-        <w:t>’)</w:t>
+        <w:t>… can’t wait to see where you all end up going :’)</w:t>
       </w:r>
     </w:p>
     <w:p>
@@ -249,23 +204,7 @@
     </w:p>
     <w:p>
       <w:r>
-        <w:t>To @Christine, @</w:t>
-      </w:r>
-      <w:proofErr w:type="spellStart"/>
-      <w:r>
-        <w:t>ambuj</w:t>
-      </w:r>
-      <w:proofErr w:type="spellEnd"/>
-      <w:r>
-        <w:t>, and @</w:t>
-      </w:r>
-      <w:proofErr w:type="spellStart"/>
-      <w:r>
-        <w:t>alita</w:t>
-      </w:r>
-      <w:proofErr w:type="spellEnd"/>
-      <w:r>
-        <w:t xml:space="preserve">, I can’t wait to see where you all take the business. We have an incredibly talented team going forward. I know the experience leading the next steps will </w:t>
+        <w:t xml:space="preserve">To @Christine, @ambuj, and @alita, I can’t wait to see where you all take the business. We have an incredibly talented team going forward. I know the experience leading the next steps will </w:t>
       </w:r>
       <w:r>
         <w:lastRenderedPageBreak/>
@@ -283,111 +222,87 @@
         <w:t xml:space="preserve"> who forgave us after our mixer got shut down that one time in Palo Alto, </w:t>
       </w:r>
       <w:r>
-        <w:t xml:space="preserve">@Tuxedo </w:t>
-      </w:r>
-      <w:proofErr w:type="spellStart"/>
-      <w:r>
-        <w:t>Wearhouse</w:t>
-      </w:r>
-      <w:proofErr w:type="spellEnd"/>
-      <w:r>
-        <w:t>, the @</w:t>
-      </w:r>
-      <w:proofErr w:type="spellStart"/>
-      <w:r>
-        <w:t>chinese</w:t>
-      </w:r>
-      <w:proofErr w:type="spellEnd"/>
+        <w:t>@Tuxedo Wearhouse, the @chinese performing.. all those who I’ve consulted for advice.</w:t>
+      </w:r>
+    </w:p>
+    <w:p>
+      <w:r>
+        <w:t>No direction to go from here but forward…</w:t>
+      </w:r>
+    </w:p>
+    <w:p>
+      <w:r>
+        <w:t>Onwards!</w:t>
+      </w:r>
+    </w:p>
+    <w:p>
+      <w:r>
+        <w:t xml:space="preserve">P.S. If you’re interested in some lessons I’ve learned along the way, check out my recent LinkedIn article: </w:t>
+      </w:r>
+      <w:r>
+        <w:rPr>
+          <w:rFonts w:ascii="Segoe UI Emoji" w:eastAsia="Segoe UI Emoji" w:hAnsi="Segoe UI Emoji" w:cs="Segoe UI Emoji"/>
+        </w:rPr>
+        <w:t>😊</w:t>
+      </w:r>
       <w:r>
         <w:t xml:space="preserve"> </w:t>
       </w:r>
-      <w:proofErr w:type="gramStart"/>
-      <w:r>
-        <w:t>performing..</w:t>
-      </w:r>
-      <w:proofErr w:type="gramEnd"/>
-      <w:r>
-        <w:t xml:space="preserve"> all those who I’ve consulted for advice.</w:t>
-      </w:r>
-    </w:p>
-    <w:p>
-      <w:r>
-        <w:t>No direction to go from here but forward…</w:t>
-      </w:r>
-    </w:p>
-    <w:p>
-      <w:r>
-        <w:t>Onwards!</w:t>
-      </w:r>
-    </w:p>
-    <w:p>
-      <w:r>
-        <w:t xml:space="preserve">P.S. If you’re interested in some lessons I’ve learned along the way, check out my recent LinkedIn article: </w:t>
-      </w:r>
-      <w:r>
-        <w:rPr>
-          <w:rFonts w:ascii="Segoe UI Emoji" w:eastAsia="Segoe UI Emoji" w:hAnsi="Segoe UI Emoji" w:cs="Segoe UI Emoji"/>
-        </w:rPr>
-        <w:t>😊</w:t>
-      </w:r>
-      <w:r>
+    </w:p>
+    <w:p/>
+    <w:p>
+      <w:pPr>
+        <w:jc w:val="center"/>
+        <w:rPr>
+          <w:sz w:val="36"/>
+        </w:rPr>
+      </w:pPr>
+      <w:r>
+        <w:rPr>
+          <w:sz w:val="36"/>
+        </w:rPr>
+        <w:t>10 Lesson</w:t>
+      </w:r>
+      <w:r>
+        <w:rPr>
+          <w:sz w:val="36"/>
+        </w:rPr>
+        <w:t>s</w:t>
+      </w:r>
+      <w:r>
+        <w:rPr>
+          <w:sz w:val="36"/>
+        </w:rPr>
         <w:t xml:space="preserve"> </w:t>
       </w:r>
-    </w:p>
-    <w:p/>
-    <w:p>
-      <w:pPr>
-        <w:jc w:val="center"/>
+      <w:r>
         <w:rPr>
           <w:sz w:val="36"/>
         </w:rPr>
-      </w:pPr>
+        <w:t>I Learned</w:t>
+      </w:r>
       <w:r>
         <w:rPr>
           <w:sz w:val="36"/>
         </w:rPr>
-        <w:t>10 Lesson</w:t>
+        <w:t xml:space="preserve"> </w:t>
       </w:r>
       <w:r>
         <w:rPr>
           <w:sz w:val="36"/>
         </w:rPr>
-        <w:t>s</w:t>
+        <w:t xml:space="preserve">After </w:t>
       </w:r>
       <w:r>
         <w:rPr>
           <w:sz w:val="36"/>
         </w:rPr>
-        <w:t xml:space="preserve"> </w:t>
+        <w:t xml:space="preserve">Starting a </w:t>
       </w:r>
       <w:r>
         <w:rPr>
           <w:sz w:val="36"/>
         </w:rPr>
-        <w:t>I Learned</w:t>
-      </w:r>
-      <w:r>
-        <w:rPr>
-          <w:sz w:val="36"/>
-        </w:rPr>
-        <w:t xml:space="preserve"> </w:t>
-      </w:r>
-      <w:r>
-        <w:rPr>
-          <w:sz w:val="36"/>
-        </w:rPr>
-        <w:t xml:space="preserve">After </w:t>
-      </w:r>
-      <w:r>
-        <w:rPr>
-          <w:sz w:val="36"/>
-        </w:rPr>
-        <w:t xml:space="preserve">Starting a </w:t>
-      </w:r>
-      <w:r>
-        <w:rPr>
-          <w:sz w:val="36"/>
-        </w:rPr>
         <w:t>Business at 16 Years Old</w:t>
       </w:r>
     </w:p>
@@ -399,23 +314,7 @@
         <w:t>, m</w:t>
       </w:r>
       <w:r>
-        <w:t xml:space="preserve">y co-founder, </w:t>
-      </w:r>
-      <w:proofErr w:type="spellStart"/>
-      <w:r>
-        <w:t>Raaghav</w:t>
-      </w:r>
-      <w:proofErr w:type="spellEnd"/>
-      <w:r>
-        <w:t xml:space="preserve"> </w:t>
-      </w:r>
-      <w:proofErr w:type="spellStart"/>
-      <w:r>
-        <w:t>Minocha</w:t>
-      </w:r>
-      <w:proofErr w:type="spellEnd"/>
-      <w:r>
-        <w:t xml:space="preserve">, and I </w:t>
+        <w:t xml:space="preserve">y co-founder, Raaghav Minocha, and I </w:t>
       </w:r>
       <w:r>
         <w:t>pleaded</w:t>
@@ -761,16 +660,8 @@
         <w:rPr>
           <w:b/>
         </w:rPr>
-        <w:t xml:space="preserve"> product that a few people </w:t>
-      </w:r>
-      <w:proofErr w:type="gramStart"/>
-      <w:r>
-        <w:rPr>
-          <w:b/>
-        </w:rPr>
-        <w:t>love</w:t>
-      </w:r>
-      <w:proofErr w:type="gramEnd"/>
+        <w:t xml:space="preserve"> product that a few people love</w:t>
+      </w:r>
       <w:r>
         <w:rPr>
           <w:b/>
@@ -1100,15 +991,7 @@
     </w:p>
     <w:p>
       <w:r>
-        <w:t xml:space="preserve">It’s how we found out that kids didn’t really care too much about the type of venue—whether we spent $5000 at Club </w:t>
-      </w:r>
-      <w:proofErr w:type="spellStart"/>
-      <w:r>
-        <w:t>Autosport</w:t>
-      </w:r>
-      <w:proofErr w:type="spellEnd"/>
-      <w:r>
-        <w:t xml:space="preserve"> or $500 at a school gym brought in the same amount of people.</w:t>
+        <w:t>It’s how we found out that kids didn’t really care too much about the type of venue—whether we spent $5000 at Club Autosport or $500 at a school gym brought in the same amount of people.</w:t>
       </w:r>
     </w:p>
     <w:p>
@@ -1192,13 +1075,8 @@
     </w:p>
     <w:p/>
     <w:p>
-      <w:proofErr w:type="spellStart"/>
-      <w:r>
-        <w:t>Rejectees</w:t>
-      </w:r>
-      <w:proofErr w:type="spellEnd"/>
-      <w:r>
-        <w:t>—</w:t>
+      <w:r>
+        <w:t>Rejectees—</w:t>
       </w:r>
       <w:r>
         <w:t>Stay on</w:t>
@@ -1212,15 +1090,7 @@
     </w:p>
     <w:p>
       <w:r>
-        <w:t xml:space="preserve">You’ve been rejected. Whether it be not getting into the college you wanted to, a club on campus, the job </w:t>
-      </w:r>
-      <w:proofErr w:type="gramStart"/>
-      <w:r>
-        <w:t>offer</w:t>
-      </w:r>
-      <w:proofErr w:type="gramEnd"/>
-      <w:r>
-        <w:t xml:space="preserve"> you wanted…where to now?</w:t>
+        <w:t>You’ve been rejected. Whether it be not getting into the college you wanted to, a club on campus, the job offer you wanted…where to now?</w:t>
       </w:r>
     </w:p>
     <w:p>
@@ -1396,15 +1266,7 @@
         <w:t xml:space="preserve">, that converts to great </w:t>
       </w:r>
       <w:r>
-        <w:t xml:space="preserve">thinkers, </w:t>
-      </w:r>
-      <w:proofErr w:type="spellStart"/>
-      <w:r>
-        <w:t>ideators</w:t>
-      </w:r>
-      <w:proofErr w:type="spellEnd"/>
-      <w:r>
-        <w:t>, and entrepreneurs.</w:t>
+        <w:t>thinkers, ideators, and entrepreneurs.</w:t>
       </w:r>
     </w:p>
     <w:p>
@@ -1418,13 +1280,8 @@
         <w:t xml:space="preserve">. Maybe there’s technical </w:t>
       </w:r>
       <w:r>
-        <w:t xml:space="preserve">aspects </w:t>
-      </w:r>
-      <w:proofErr w:type="spellStart"/>
-      <w:r>
-        <w:t>rejectees</w:t>
-      </w:r>
-      <w:proofErr w:type="spellEnd"/>
+        <w:t>aspects rejectees</w:t>
+      </w:r>
       <w:r>
         <w:t xml:space="preserve"> can improve on (test scores, </w:t>
       </w:r>
@@ -1540,15 +1397,7 @@
     </w:p>
     <w:p>
       <w:r>
-        <w:t xml:space="preserve">&lt;Photo by Tamara </w:t>
-      </w:r>
-      <w:proofErr w:type="spellStart"/>
-      <w:r>
-        <w:t>Katoni</w:t>
-      </w:r>
-      <w:proofErr w:type="spellEnd"/>
-      <w:r>
-        <w:t>&gt;</w:t>
+        <w:t>&lt;Photo by Tamara Katoni&gt;</w:t>
       </w:r>
     </w:p>
     <w:p>
@@ -1639,15 +1488,7 @@
         <w:t xml:space="preserve">This may be the hardest part. Going up to a random person you’ve never met before, asking if you can sit next to them, and starting to engage in conversation. </w:t>
       </w:r>
       <w:r>
-        <w:t xml:space="preserve">What if they think you’re weird? While your hands are sweating like </w:t>
-      </w:r>
-      <w:proofErr w:type="spellStart"/>
-      <w:r>
-        <w:t>Niagra</w:t>
-      </w:r>
-      <w:proofErr w:type="spellEnd"/>
-      <w:r>
-        <w:t xml:space="preserve"> Falls, think to yourself: It’s ok. Take the leap. They’re probably as nervous as you.</w:t>
+        <w:t>What if they think you’re weird? While your hands are sweating like Niagra Falls, think to yourself: It’s ok. Take the leap. They’re probably as nervous as you.</w:t>
       </w:r>
     </w:p>
     <w:p>
@@ -1721,15 +1562,7 @@
     </w:p>
     <w:p>
       <w:r>
-        <w:t xml:space="preserve">“Today, I left my job at </w:t>
-      </w:r>
-      <w:proofErr w:type="spellStart"/>
-      <w:r>
-        <w:t>Thermofisher</w:t>
-      </w:r>
-      <w:proofErr w:type="spellEnd"/>
-      <w:r>
-        <w:t xml:space="preserve"> Medical”</w:t>
+        <w:t>“Today, I left my job at Thermofisher Medical”</w:t>
       </w:r>
     </w:p>
     <w:p>
@@ -2068,18 +1901,10 @@
         <w:t xml:space="preserve">young </w:t>
       </w:r>
       <w:r>
-        <w:t xml:space="preserve">minds who are ready to be </w:t>
-      </w:r>
-      <w:proofErr w:type="spellStart"/>
-      <w:r>
-        <w:t>sl</w:t>
-      </w:r>
-      <w:r>
-        <w:t>ingshotted</w:t>
-      </w:r>
-      <w:proofErr w:type="spellEnd"/>
-      <w:r>
-        <w:t xml:space="preserve"> into real world work. </w:t>
+        <w:t>minds who are ready to be sl</w:t>
+      </w:r>
+      <w:r>
+        <w:t xml:space="preserve">ingshotted into real world work. </w:t>
       </w:r>
       <w:r>
         <w:t>And here’s why that’s wrong.</w:t>
@@ -2201,13 +2026,8 @@
       <w:r>
         <w:t xml:space="preserve">now </w:t>
       </w:r>
-      <w:proofErr w:type="spellStart"/>
-      <w:r>
-        <w:t>UniLever</w:t>
-      </w:r>
-      <w:proofErr w:type="spellEnd"/>
-      <w:r>
-        <w:t xml:space="preserve"> enjoys popsicles as a 1+ </w:t>
+      <w:r>
+        <w:t xml:space="preserve">UniLever enjoys popsicles as a 1+ </w:t>
       </w:r>
       <w:r>
         <w:t>billion-dollar</w:t>
@@ -2466,13 +2286,8 @@
       </w:r>
     </w:p>
     <w:p>
-      <w:proofErr w:type="gramStart"/>
-      <w:r>
-        <w:t>So</w:t>
-      </w:r>
-      <w:proofErr w:type="gramEnd"/>
-      <w:r>
-        <w:t xml:space="preserve"> this summer, businesses big and small, teachers to techies, researchers and repairers, try something new. Hire a high schooler.</w:t>
+      <w:r>
+        <w:t>So this summer, businesses big and small, teachers to techies, researchers and repairers, try something new. Hire a high schooler.</w:t>
       </w:r>
     </w:p>
     <w:p>
@@ -2714,14 +2529,12 @@
       <w:pPr>
         <w:jc w:val="center"/>
       </w:pPr>
-      <w:proofErr w:type="spellStart"/>
       <w:r>
         <w:rPr>
           <w:i/>
         </w:rPr>
         <w:t>Mygola</w:t>
       </w:r>
-      <w:proofErr w:type="spellEnd"/>
     </w:p>
     <w:p>
       <w:r>
@@ -2859,14 +2672,12 @@
           <w:i/>
         </w:rPr>
       </w:pPr>
-      <w:proofErr w:type="spellStart"/>
       <w:r>
         <w:rPr>
           <w:i/>
         </w:rPr>
         <w:t>GettyImages</w:t>
       </w:r>
-      <w:proofErr w:type="spellEnd"/>
     </w:p>
     <w:p>
       <w:pPr>
@@ -2950,19 +2761,11 @@
           <w:i/>
         </w:rPr>
       </w:pPr>
-      <w:proofErr w:type="spellStart"/>
       <w:r>
         <w:rPr>
           <w:i/>
         </w:rPr>
-        <w:t>Inhabitat</w:t>
-      </w:r>
-      <w:proofErr w:type="spellEnd"/>
-      <w:r>
-        <w:rPr>
-          <w:i/>
-        </w:rPr>
-        <w:t xml:space="preserve"> NYC</w:t>
+        <w:t>Inhabitat NYC</w:t>
       </w:r>
     </w:p>
     <w:p>
@@ -3119,15 +2922,7 @@
     </w:p>
     <w:p>
       <w:r>
-        <w:t xml:space="preserve">Based on when </w:t>
-      </w:r>
-      <w:proofErr w:type="gramStart"/>
-      <w:r>
-        <w:t>a customer walks</w:t>
-      </w:r>
-      <w:proofErr w:type="gramEnd"/>
-      <w:r>
-        <w:t xml:space="preserve"> in to goes back to their home, IKEA sat down and really thought about how they can </w:t>
+        <w:t xml:space="preserve">Based on when a customer walks in to goes back to their home, IKEA sat down and really thought about how they can </w:t>
       </w:r>
       <w:r>
         <w:t>cater their customer’s touchpoints. As follows:</w:t>
@@ -3160,15 +2955,7 @@
         <w:t xml:space="preserve"> Take them to IKEA’s supervised play place</w:t>
       </w:r>
       <w:r>
-        <w:t>, “</w:t>
-      </w:r>
-      <w:proofErr w:type="spellStart"/>
-      <w:r>
-        <w:t>Smaland</w:t>
-      </w:r>
-      <w:proofErr w:type="spellEnd"/>
-      <w:r>
-        <w:t>”,</w:t>
+        <w:t>, “Smaland”,</w:t>
       </w:r>
       <w:r>
         <w:t xml:space="preserve"> for kids and run their energy out.</w:t>
@@ -3309,15 +3096,7 @@
     </w:p>
     <w:p>
       <w:r>
-        <w:t xml:space="preserve">Like a rough wave against a </w:t>
-      </w:r>
-      <w:proofErr w:type="spellStart"/>
-      <w:r>
-        <w:t>cliffside</w:t>
-      </w:r>
-      <w:proofErr w:type="spellEnd"/>
-      <w:r>
-        <w:t>, failure has eroded me this semester. Yet, like the cliff that takes a new shape after the tide recedes, I’</w:t>
+        <w:t>Like a rough wave against a cliffside, failure has eroded me this semester. Yet, like the cliff that takes a new shape after the tide recedes, I’</w:t>
       </w:r>
       <w:r>
         <w:t xml:space="preserve">ve come out of my misery with new insight. Specifically, on expectations. </w:t>
@@ -3342,15 +3121,7 @@
     </w:p>
     <w:p>
       <w:r>
-        <w:t xml:space="preserve">And </w:t>
-      </w:r>
-      <w:proofErr w:type="gramStart"/>
-      <w:r>
-        <w:t>so</w:t>
-      </w:r>
-      <w:proofErr w:type="gramEnd"/>
-      <w:r>
-        <w:t xml:space="preserve"> w</w:t>
+        <w:t>And so w</w:t>
       </w:r>
       <w:r>
         <w:t>hen I didn’t meet some of my personal expectations</w:t>
@@ -3381,15 +3152,7 @@
         <w:t>for high schoolers</w:t>
       </w:r>
       <w:r>
-        <w:t xml:space="preserve">, I envisioned huge </w:t>
-      </w:r>
-      <w:proofErr w:type="spellStart"/>
-      <w:r>
-        <w:t>ragers</w:t>
-      </w:r>
-      <w:proofErr w:type="spellEnd"/>
-      <w:r>
-        <w:t xml:space="preserve">, numbers hitting </w:t>
+        <w:t xml:space="preserve">, I envisioned huge ragers, numbers hitting </w:t>
       </w:r>
       <w:r>
         <w:t>4</w:t>
@@ -3418,15 +3181,7 @@
         <w:t xml:space="preserve"> dances</w:t>
       </w:r>
       <w:r>
-        <w:t>, yet none of them have been a huge “</w:t>
-      </w:r>
-      <w:proofErr w:type="spellStart"/>
-      <w:r>
-        <w:t>rager</w:t>
-      </w:r>
-      <w:proofErr w:type="spellEnd"/>
-      <w:r>
-        <w:t>”</w:t>
+        <w:t>, yet none of them have been a huge “rager”</w:t>
       </w:r>
       <w:r>
         <w:t>. We’ve served over 2,500 studen</w:t>
@@ -3458,23 +3213,7 @@
     </w:p>
     <w:p>
       <w:r>
-        <w:t>Iteration happened the moment I saw small, controlled dances were better than the huge “</w:t>
-      </w:r>
-      <w:proofErr w:type="spellStart"/>
-      <w:r>
-        <w:t>ragers</w:t>
-      </w:r>
-      <w:proofErr w:type="spellEnd"/>
-      <w:r>
-        <w:t xml:space="preserve">” I first hoped for, because they were safer and more intimate. From every dance onwards, we focused not on </w:t>
-      </w:r>
-      <w:proofErr w:type="spellStart"/>
-      <w:r>
-        <w:t>ragers</w:t>
-      </w:r>
-      <w:proofErr w:type="spellEnd"/>
-      <w:r>
-        <w:t xml:space="preserve"> but on systematic, controlled dances. I didn’t meet my initial expectation, but with iteration I learned and achieved something better.</w:t>
+        <w:t>Iteration happened the moment I saw small, controlled dances were better than the huge “ragers” I first hoped for, because they were safer and more intimate. From every dance onwards, we focused not on ragers but on systematic, controlled dances. I didn’t meet my initial expectation, but with iteration I learned and achieved something better.</w:t>
       </w:r>
     </w:p>
     <w:p>
@@ -5472,7 +5211,7 @@
       </w:pPr>
     </w:pPrDefault>
   </w:docDefaults>
-  <w:latentStyles w:defLockedState="0" w:defUIPriority="99" w:defSemiHidden="0" w:defUnhideWhenUsed="0" w:defQFormat="0" w:count="382">
+  <w:latentStyles w:defLockedState="0" w:defUIPriority="99" w:defSemiHidden="0" w:defUnhideWhenUsed="0" w:defQFormat="0" w:count="380">
     <w:lsdException w:name="Normal" w:uiPriority="0" w:qFormat="1"/>
     <w:lsdException w:name="heading 1" w:uiPriority="9" w:qFormat="1"/>
     <w:lsdException w:name="heading 2" w:semiHidden="1" w:uiPriority="9" w:unhideWhenUsed="1" w:qFormat="1"/>
@@ -5844,8 +5583,6 @@
     <w:lsdException w:name="List Table 5 Dark Accent 6" w:uiPriority="50"/>
     <w:lsdException w:name="List Table 6 Colorful Accent 6" w:uiPriority="51"/>
     <w:lsdException w:name="List Table 7 Colorful Accent 6" w:uiPriority="52"/>
-    <w:lsdException w:name="Mention" w:semiHidden="1" w:unhideWhenUsed="1"/>
-    <w:lsdException w:name="Smart Hyperlink" w:semiHidden="1" w:unhideWhenUsed="1"/>
   </w:latentStyles>
   <w:style w:type="paragraph" w:default="1" w:styleId="Normal">
     <w:name w:val="Normal"/>
@@ -6169,7 +5906,7 @@
 </file>
 
 <file path=customXml/itemProps1.xml><?xml version="1.0" encoding="utf-8"?>
-<ds:datastoreItem xmlns:ds="http://schemas.openxmlformats.org/officeDocument/2006/customXml" ds:itemID="{BEC6336E-8E65-A34B-ADC2-AFADE7715119}">
+<ds:datastoreItem xmlns:ds="http://schemas.openxmlformats.org/officeDocument/2006/customXml" ds:itemID="{D853B4DA-BEA8-3B4A-9613-12376D57EA7B}">
   <ds:schemaRefs>
     <ds:schemaRef ds:uri="http://schemas.openxmlformats.org/officeDocument/2006/bibliography"/>
   </ds:schemaRefs>

</xml_diff>

<commit_message>
BOxlet and waterfall pics
</commit_message>
<xml_diff>
--- a/website writings.docx
+++ b/website writings.docx
@@ -1,18 +1,568 @@
 
 <file path=word/document.xml><?xml version="1.0" encoding="utf-8"?>
-<w:document xmlns:wpc="http://schemas.microsoft.com/office/word/2010/wordprocessingCanvas" xmlns:mo="http://schemas.microsoft.com/office/mac/office/2008/main" xmlns:mc="http://schemas.openxmlformats.org/markup-compatibility/2006" xmlns:mv="urn:schemas-microsoft-com:mac:vml" xmlns:o="urn:schemas-microsoft-com:office:office" xmlns:r="http://schemas.openxmlformats.org/officeDocument/2006/relationships" xmlns:m="http://schemas.openxmlformats.org/officeDocument/2006/math" xmlns:v="urn:schemas-microsoft-com:vml" xmlns:wp14="http://schemas.microsoft.com/office/word/2010/wordprocessingDrawing" xmlns:wp="http://schemas.openxmlformats.org/drawingml/2006/wordprocessingDrawing" xmlns:w10="urn:schemas-microsoft-com:office:word" xmlns:w="http://schemas.openxmlformats.org/wordprocessingml/2006/main" xmlns:w14="http://schemas.microsoft.com/office/word/2010/wordml" xmlns:w15="http://schemas.microsoft.com/office/word/2012/wordml" xmlns:wpg="http://schemas.microsoft.com/office/word/2010/wordprocessingGroup" xmlns:wpi="http://schemas.microsoft.com/office/word/2010/wordprocessingInk" xmlns:wne="http://schemas.microsoft.com/office/word/2006/wordml" xmlns:wps="http://schemas.microsoft.com/office/word/2010/wordprocessingShape" mc:Ignorable="w14 w15 wp14">
+<w:document xmlns:wpc="http://schemas.microsoft.com/office/word/2010/wordprocessingCanvas" xmlns:cx="http://schemas.microsoft.com/office/drawing/2014/chartex" xmlns:cx1="http://schemas.microsoft.com/office/drawing/2015/9/8/chartex" xmlns:cx2="http://schemas.microsoft.com/office/drawing/2015/10/21/chartex" xmlns:cx3="http://schemas.microsoft.com/office/drawing/2016/5/9/chartex" xmlns:cx4="http://schemas.microsoft.com/office/drawing/2016/5/10/chartex" xmlns:cx5="http://schemas.microsoft.com/office/drawing/2016/5/11/chartex" xmlns:cx6="http://schemas.microsoft.com/office/drawing/2016/5/12/chartex" xmlns:cx7="http://schemas.microsoft.com/office/drawing/2016/5/13/chartex" xmlns:cx8="http://schemas.microsoft.com/office/drawing/2016/5/14/chartex" xmlns:mc="http://schemas.openxmlformats.org/markup-compatibility/2006" xmlns:aink="http://schemas.microsoft.com/office/drawing/2016/ink" xmlns:am3d="http://schemas.microsoft.com/office/drawing/2017/model3d" xmlns:o="urn:schemas-microsoft-com:office:office" xmlns:r="http://schemas.openxmlformats.org/officeDocument/2006/relationships" xmlns:m="http://schemas.openxmlformats.org/officeDocument/2006/math" xmlns:v="urn:schemas-microsoft-com:vml" xmlns:wp14="http://schemas.microsoft.com/office/word/2010/wordprocessingDrawing" xmlns:wp="http://schemas.openxmlformats.org/drawingml/2006/wordprocessingDrawing" xmlns:w10="urn:schemas-microsoft-com:office:word" xmlns:w="http://schemas.openxmlformats.org/wordprocessingml/2006/main" xmlns:w14="http://schemas.microsoft.com/office/word/2010/wordml" xmlns:w15="http://schemas.microsoft.com/office/word/2012/wordml" xmlns:w16cid="http://schemas.microsoft.com/office/word/2016/wordml/cid" xmlns:w16se="http://schemas.microsoft.com/office/word/2015/wordml/symex" xmlns:wpg="http://schemas.microsoft.com/office/word/2010/wordprocessingGroup" xmlns:wpi="http://schemas.microsoft.com/office/word/2010/wordprocessingInk" xmlns:wne="http://schemas.microsoft.com/office/word/2006/wordml" xmlns:wps="http://schemas.microsoft.com/office/word/2010/wordprocessingShape" mc:Ignorable="w14 w15 w16se w16cid wp14">
   <w:body>
     <w:p>
       <w:pPr>
         <w:jc w:val="center"/>
       </w:pPr>
+      <w:r>
+        <w:t>Website Writings</w:t>
+      </w:r>
     </w:p>
     <w:p>
       <w:pPr>
         <w:jc w:val="center"/>
       </w:pPr>
       <w:r>
-        <w:t>Website Writings</w:t>
+        <w:t>The Power of a First Follower</w:t>
+      </w:r>
+    </w:p>
+    <w:p>
+      <w:r>
+        <w:t xml:space="preserve">My gut </w:t>
+      </w:r>
+      <w:r>
+        <w:t>wrenched over dinner</w:t>
+      </w:r>
+      <w:r>
+        <w:t xml:space="preserve">. </w:t>
+      </w:r>
+      <w:r>
+        <w:t>I forked my stale spaghetti as if somewhere wi</w:t>
+      </w:r>
+      <w:r>
+        <w:t>thin</w:t>
+      </w:r>
+      <w:r>
+        <w:t xml:space="preserve"> the meatball sauce</w:t>
+      </w:r>
+      <w:r>
+        <w:t xml:space="preserve"> </w:t>
+      </w:r>
+      <w:r>
+        <w:t xml:space="preserve">laid the answer to my </w:t>
+      </w:r>
+      <w:r>
+        <w:t>indecision</w:t>
+      </w:r>
+      <w:r>
+        <w:t xml:space="preserve">: </w:t>
+      </w:r>
+      <w:r>
+        <w:t>Whether to run for student government</w:t>
+      </w:r>
+      <w:r>
+        <w:t xml:space="preserve">. </w:t>
+      </w:r>
+      <w:r>
+        <w:t xml:space="preserve">The election was by far one of </w:t>
+      </w:r>
+      <w:r>
+        <w:t xml:space="preserve">my </w:t>
+      </w:r>
+      <w:r>
+        <w:t>challenges of the year</w:t>
+      </w:r>
+      <w:r>
+        <w:t xml:space="preserve">—a wall of </w:t>
+      </w:r>
+      <w:r>
+        <w:t>excitement, hope, doubt, and fear</w:t>
+      </w:r>
+      <w:r>
+        <w:t>.</w:t>
+      </w:r>
+      <w:r>
+        <w:t xml:space="preserve"> </w:t>
+      </w:r>
+      <w:r>
+        <w:t xml:space="preserve">After </w:t>
+      </w:r>
+      <w:r>
+        <w:t>committing to run</w:t>
+      </w:r>
+      <w:r>
+        <w:t xml:space="preserve">, </w:t>
+      </w:r>
+      <w:r>
+        <w:t xml:space="preserve">I made my first </w:t>
+      </w:r>
+      <w:r>
+        <w:t xml:space="preserve">campaign </w:t>
+      </w:r>
+      <w:r>
+        <w:t>ask</w:t>
+      </w:r>
+      <w:r>
+        <w:t xml:space="preserve"> </w:t>
+      </w:r>
+      <w:r>
+        <w:t>to my friend</w:t>
+      </w:r>
+      <w:r>
+        <w:t>,</w:t>
+      </w:r>
+      <w:r>
+        <w:t xml:space="preserve"> Ajay</w:t>
+      </w:r>
+      <w:r>
+        <w:t>.</w:t>
+      </w:r>
+    </w:p>
+    <w:p>
+      <w:r>
+        <w:t xml:space="preserve">3 knocks </w:t>
+      </w:r>
+      <w:r>
+        <w:t xml:space="preserve">later </w:t>
+      </w:r>
+      <w:r>
+        <w:t xml:space="preserve">on his dorm door </w:t>
+      </w:r>
+      <w:r>
+        <w:t>on Wednesday,</w:t>
+      </w:r>
+      <w:r>
+        <w:t xml:space="preserve"> 11</w:t>
+      </w:r>
+      <w:r>
+        <w:t>:57pm,</w:t>
+      </w:r>
+      <w:r>
+        <w:t xml:space="preserve"> </w:t>
+      </w:r>
+      <w:r>
+        <w:t>“</w:t>
+      </w:r>
+      <w:r>
+        <w:t xml:space="preserve">Hey, so I want to run for </w:t>
+      </w:r>
+      <w:r>
+        <w:t>student government, as an independent, and I don’t know anyone bet</w:t>
+      </w:r>
+      <w:r>
+        <w:t xml:space="preserve">ter </w:t>
+      </w:r>
+      <w:r>
+        <w:t>to have by my side through this</w:t>
+      </w:r>
+      <w:r>
+        <w:t>…</w:t>
+      </w:r>
+      <w:r>
+        <w:t>Will you be</w:t>
+      </w:r>
+      <w:r>
+        <w:t xml:space="preserve"> my campaign manager?”.</w:t>
+      </w:r>
+    </w:p>
+    <w:p>
+      <w:r>
+        <w:t>Ha</w:t>
+      </w:r>
+      <w:r>
+        <w:t>h</w:t>
+      </w:r>
+      <w:r>
+        <w:t xml:space="preserve">, </w:t>
+      </w:r>
+      <w:r>
+        <w:t>w</w:t>
+      </w:r>
+      <w:r>
+        <w:t>hat a crazy question. Why would anyo</w:t>
+      </w:r>
+      <w:r>
+        <w:t>ne, much less an academic prodigy, spend hours</w:t>
+      </w:r>
+      <w:r>
+        <w:t xml:space="preserve"> of their</w:t>
+      </w:r>
+      <w:r>
+        <w:t xml:space="preserve"> personal time holding flyers, creating graphics, and </w:t>
+      </w:r>
+      <w:r>
+        <w:t xml:space="preserve">marching through </w:t>
+      </w:r>
+      <w:r>
+        <w:t xml:space="preserve">a sea of </w:t>
+      </w:r>
+      <w:r>
+        <w:t xml:space="preserve">jaded students </w:t>
+      </w:r>
+      <w:r>
+        <w:t xml:space="preserve">at 8:00am </w:t>
+      </w:r>
+      <w:r>
+        <w:t xml:space="preserve">convincing them to </w:t>
+      </w:r>
+      <w:r>
+        <w:t>vote</w:t>
+      </w:r>
+      <w:r>
+        <w:t>?</w:t>
+      </w:r>
+    </w:p>
+    <w:p>
+      <w:r>
+        <w:t>“Absolutely.”</w:t>
+      </w:r>
+    </w:p>
+    <w:p>
+      <w:r>
+        <w:t>--</w:t>
+      </w:r>
+    </w:p>
+    <w:p>
+      <w:r>
+        <w:t xml:space="preserve">Ajay’s </w:t>
+      </w:r>
+      <w:r>
+        <w:t xml:space="preserve">response was </w:t>
+      </w:r>
+      <w:r>
+        <w:t>powerful</w:t>
+      </w:r>
+      <w:r>
+        <w:t>.</w:t>
+      </w:r>
+      <w:r>
+        <w:t xml:space="preserve"> The unconditional buy-in of just one friend </w:t>
+      </w:r>
+      <w:r>
+        <w:t xml:space="preserve">brought </w:t>
+      </w:r>
+      <w:r>
+        <w:t>momentum</w:t>
+      </w:r>
+      <w:r>
+        <w:t xml:space="preserve"> to </w:t>
+      </w:r>
+      <w:r>
+        <w:t>everything else about the campaign</w:t>
+      </w:r>
+      <w:r>
+        <w:t>.</w:t>
+      </w:r>
+      <w:r>
+        <w:t xml:space="preserve"> </w:t>
+      </w:r>
+      <w:r>
+        <w:t xml:space="preserve">Shabby ideas became </w:t>
+      </w:r>
+      <w:r>
+        <w:t xml:space="preserve">realistic plans. </w:t>
+      </w:r>
+      <w:r>
+        <w:t>“</w:t>
+      </w:r>
+      <w:r>
+        <w:t>Doubt</w:t>
+      </w:r>
+      <w:r>
+        <w:t>”</w:t>
+      </w:r>
+      <w:r>
+        <w:t xml:space="preserve"> turne</w:t>
+      </w:r>
+      <w:r>
+        <w:t xml:space="preserve">d to </w:t>
+      </w:r>
+      <w:r>
+        <w:t>“</w:t>
+      </w:r>
+      <w:r>
+        <w:t>doable</w:t>
+      </w:r>
+      <w:r>
+        <w:t>”</w:t>
+      </w:r>
+      <w:r>
+        <w:t>, and</w:t>
+      </w:r>
+      <w:r>
+        <w:t xml:space="preserve"> </w:t>
+      </w:r>
+      <w:r>
+        <w:t>a</w:t>
+      </w:r>
+      <w:r>
+        <w:t xml:space="preserve"> ‘campaign </w:t>
+      </w:r>
+      <w:r>
+        <w:t xml:space="preserve">that could run” became a ‘campaign </w:t>
+      </w:r>
+      <w:r>
+        <w:rPr>
+          <w:i/>
+        </w:rPr>
+        <w:t>to</w:t>
+      </w:r>
+      <w:r>
+        <w:t xml:space="preserve"> run’. </w:t>
+      </w:r>
+    </w:p>
+    <w:p>
+      <w:r>
+        <w:t xml:space="preserve">People like Ajay </w:t>
+      </w:r>
+      <w:r>
+        <w:t xml:space="preserve">for my campaign </w:t>
+      </w:r>
+      <w:r>
+        <w:t>are</w:t>
+      </w:r>
+      <w:r>
+        <w:t xml:space="preserve"> exactly what I want to highlight in this article: </w:t>
+      </w:r>
+      <w:r>
+        <w:rPr>
+          <w:b/>
+        </w:rPr>
+        <w:t>First followers.</w:t>
+      </w:r>
+      <w:r>
+        <w:t xml:space="preserve"> </w:t>
+      </w:r>
+      <w:r>
+        <w:t>They can be campaign managers</w:t>
+      </w:r>
+      <w:r>
+        <w:t xml:space="preserve"> in politics</w:t>
+      </w:r>
+      <w:r>
+        <w:t>, VCs</w:t>
+      </w:r>
+      <w:r>
+        <w:t xml:space="preserve"> in start-ups</w:t>
+      </w:r>
+      <w:r>
+        <w:t xml:space="preserve">, employee </w:t>
+      </w:r>
+      <w:r>
+        <w:t>#</w:t>
+      </w:r>
+      <w:r>
+        <w:t>5’s</w:t>
+      </w:r>
+      <w:r>
+        <w:t xml:space="preserve"> in large companies</w:t>
+      </w:r>
+      <w:r>
+        <w:t xml:space="preserve">, </w:t>
+      </w:r>
+      <w:r>
+        <w:t>book publishers</w:t>
+      </w:r>
+      <w:r>
+        <w:t xml:space="preserve"> in the literature world</w:t>
+      </w:r>
+      <w:r>
+        <w:t xml:space="preserve">, </w:t>
+      </w:r>
+      <w:r>
+        <w:t xml:space="preserve">and more. </w:t>
+      </w:r>
+    </w:p>
+    <w:p>
+      <w:r>
+        <w:t xml:space="preserve">While </w:t>
+      </w:r>
+      <w:r>
+        <w:t>the spotlight for</w:t>
+      </w:r>
+      <w:r>
+        <w:t xml:space="preserve"> </w:t>
+      </w:r>
+      <w:r>
+        <w:t>change</w:t>
+      </w:r>
+      <w:r>
+        <w:t xml:space="preserve"> usually fall</w:t>
+      </w:r>
+      <w:r>
+        <w:t>s</w:t>
+      </w:r>
+      <w:r>
+        <w:t xml:space="preserve"> on </w:t>
+      </w:r>
+      <w:r>
+        <w:t>the leaders,</w:t>
+      </w:r>
+      <w:r>
+        <w:t xml:space="preserve"> </w:t>
+      </w:r>
+      <w:r>
+        <w:rPr>
+          <w:b/>
+        </w:rPr>
+        <w:t xml:space="preserve">there is a small group of first </w:t>
+      </w:r>
+      <w:r>
+        <w:rPr>
+          <w:b/>
+        </w:rPr>
+        <w:t xml:space="preserve">followers </w:t>
+      </w:r>
+      <w:r>
+        <w:rPr>
+          <w:b/>
+        </w:rPr>
+        <w:t>behind them</w:t>
+      </w:r>
+      <w:r>
+        <w:rPr>
+          <w:b/>
+        </w:rPr>
+        <w:t xml:space="preserve"> </w:t>
+      </w:r>
+      <w:r>
+        <w:rPr>
+          <w:b/>
+        </w:rPr>
+        <w:t xml:space="preserve">that should be celebrated for providing legitimacy, taking risk, and being leaders themselves. </w:t>
+      </w:r>
+    </w:p>
+    <w:p>
+      <w:r>
+        <w:t>--</w:t>
+      </w:r>
+    </w:p>
+    <w:p>
+      <w:pPr>
+        <w:rPr>
+          <w:b/>
+        </w:rPr>
+      </w:pPr>
+      <w:r>
+        <w:rPr>
+          <w:b/>
+        </w:rPr>
+        <w:t xml:space="preserve">First </w:t>
+      </w:r>
+      <w:r>
+        <w:rPr>
+          <w:b/>
+        </w:rPr>
+        <w:t>Followers Legitimize</w:t>
+      </w:r>
+    </w:p>
+    <w:p>
+      <w:pPr>
+        <w:rPr>
+          <w:b/>
+        </w:rPr>
+      </w:pPr>
+      <w:r>
+        <w:t xml:space="preserve">Leaders </w:t>
+      </w:r>
+      <w:r>
+        <w:t xml:space="preserve">take risk </w:t>
+      </w:r>
+      <w:r>
+        <w:t xml:space="preserve">to make a change, but first followers </w:t>
+      </w:r>
+      <w:r>
+        <w:t xml:space="preserve">should be celebrated </w:t>
+      </w:r>
+      <w:r>
+        <w:t xml:space="preserve">because they </w:t>
+      </w:r>
+      <w:r>
+        <w:rPr>
+          <w:b/>
+        </w:rPr>
+        <w:t>legitimize</w:t>
+      </w:r>
+      <w:r>
+        <w:rPr>
+          <w:b/>
+        </w:rPr>
+        <w:t xml:space="preserve"> </w:t>
+      </w:r>
+      <w:r>
+        <w:t>as the first to buy-in</w:t>
+      </w:r>
+      <w:r>
+        <w:rPr>
+          <w:b/>
+        </w:rPr>
+        <w:t xml:space="preserve">. </w:t>
+      </w:r>
+    </w:p>
+    <w:p>
+      <w:r>
+        <w:t xml:space="preserve">Let’s start with this: </w:t>
+      </w:r>
+      <w:r>
+        <w:t>Leaders can’t be leaders without followers. A CEO can’</w:t>
+      </w:r>
+      <w:r>
+        <w:t xml:space="preserve">t have a company without customers, politicians can’t be </w:t>
+      </w:r>
+      <w:r>
+        <w:t xml:space="preserve">officials without votes. To get the </w:t>
+      </w:r>
+      <w:r>
+        <w:t xml:space="preserve">first commitment </w:t>
+      </w:r>
+      <w:r>
+        <w:t xml:space="preserve">is one of the hardest aspects of starting something new. </w:t>
+      </w:r>
+    </w:p>
+    <w:p>
+      <w:r>
+        <w:t>That’s why first followers are so powerful. As soon as one person validate</w:t>
+      </w:r>
+      <w:r>
+        <w:t>s a leader</w:t>
+      </w:r>
+      <w:r>
+        <w:t xml:space="preserve"> or cause</w:t>
+      </w:r>
+      <w:r>
+        <w:t xml:space="preserve">, it opens up floodgates for others to </w:t>
+      </w:r>
+      <w:r>
+        <w:t>join in</w:t>
+      </w:r>
+      <w:r>
+        <w:t xml:space="preserve">. </w:t>
+      </w:r>
+      <w:r>
+        <w:t xml:space="preserve">Maybe you’ve seen the </w:t>
+      </w:r>
+      <w:hyperlink r:id="rId6" w:history="1">
+        <w:r>
+          <w:rPr>
+            <w:rStyle w:val="Hyperlink"/>
+          </w:rPr>
+          <w:t>Sasquatch Music Festival Video</w:t>
+        </w:r>
+      </w:hyperlink>
+      <w:r>
+        <w:t xml:space="preserve"> that demonstrates exactly this.</w:t>
+      </w:r>
+    </w:p>
+    <w:p>
+      <w:r>
+        <w:t xml:space="preserve">It starts off with a </w:t>
+      </w:r>
+      <w:r>
+        <w:t>guy dancing by himself in the middle of a grass fi</w:t>
+      </w:r>
+      <w:r>
+        <w:t xml:space="preserve">eld. </w:t>
+      </w:r>
+      <w:r>
+        <w:t xml:space="preserve">At this moment </w:t>
+      </w:r>
+      <w:r>
+        <w:t>in the video, he looks a little crazy dancing by himself</w:t>
+      </w:r>
+      <w:r>
+        <w:t>.</w:t>
       </w:r>
     </w:p>
     <w:p>
@@ -20,301 +570,742 @@
         <w:jc w:val="center"/>
       </w:pPr>
       <w:r>
-        <w:t>Entrepreneurship: The Great Equalizer</w:t>
-      </w:r>
+        <w:rPr>
+          <w:noProof/>
+        </w:rPr>
+        <w:lastRenderedPageBreak/>
+        <w:drawing>
+          <wp:inline distT="0" distB="0" distL="0" distR="0" wp14:anchorId="626B6B94" wp14:editId="1C637860">
+            <wp:extent cx="3755254" cy="2390765"/>
+            <wp:effectExtent l="0" t="0" r="4445" b="0"/>
+            <wp:docPr id="6" name="Picture 6"/>
+            <wp:cNvGraphicFramePr>
+              <a:graphicFrameLocks xmlns:a="http://schemas.openxmlformats.org/drawingml/2006/main" noChangeAspect="1"/>
+            </wp:cNvGraphicFramePr>
+            <a:graphic xmlns:a="http://schemas.openxmlformats.org/drawingml/2006/main">
+              <a:graphicData uri="http://schemas.openxmlformats.org/drawingml/2006/picture">
+                <pic:pic xmlns:pic="http://schemas.openxmlformats.org/drawingml/2006/picture">
+                  <pic:nvPicPr>
+                    <pic:cNvPr id="6" name="Screen Shot 2018-08-06 at 12.16.31 PM.png"/>
+                    <pic:cNvPicPr/>
+                  </pic:nvPicPr>
+                  <pic:blipFill>
+                    <a:blip r:embed="rId7" cstate="print">
+                      <a:extLst>
+                        <a:ext uri="{28A0092B-C50C-407E-A947-70E740481C1C}">
+                          <a14:useLocalDpi xmlns:a14="http://schemas.microsoft.com/office/drawing/2010/main" val="0"/>
+                        </a:ext>
+                      </a:extLst>
+                    </a:blip>
+                    <a:stretch>
+                      <a:fillRect/>
+                    </a:stretch>
+                  </pic:blipFill>
+                  <pic:spPr>
+                    <a:xfrm>
+                      <a:off x="0" y="0"/>
+                      <a:ext cx="3758937" cy="2393110"/>
+                    </a:xfrm>
+                    <a:prstGeom prst="rect">
+                      <a:avLst/>
+                    </a:prstGeom>
+                  </pic:spPr>
+                </pic:pic>
+              </a:graphicData>
+            </a:graphic>
+          </wp:inline>
+        </w:drawing>
+      </w:r>
+    </w:p>
+    <w:p>
+      <w:r>
+        <w:t>Then</w:t>
+      </w:r>
+      <w:r>
+        <w:t>,</w:t>
+      </w:r>
+      <w:r>
+        <w:t xml:space="preserve"> someone else jumps in. </w:t>
+      </w:r>
+      <w:r>
+        <w:t xml:space="preserve">Instantly, the atmosphere </w:t>
+      </w:r>
+      <w:r>
+        <w:t xml:space="preserve">shifts from ‘weird guy </w:t>
+      </w:r>
+      <w:r>
+        <w:t>dancing by himself</w:t>
+      </w:r>
+      <w:r>
+        <w:t xml:space="preserve">’, to ‘this looks </w:t>
+      </w:r>
+      <w:proofErr w:type="spellStart"/>
+      <w:r>
+        <w:t>kind</w:t>
+      </w:r>
+      <w:r>
+        <w:t>a</w:t>
+      </w:r>
+      <w:proofErr w:type="spellEnd"/>
       <w:r>
         <w:t xml:space="preserve"> </w:t>
+      </w:r>
+      <w:r>
+        <w:t xml:space="preserve">fun’. </w:t>
+      </w:r>
+    </w:p>
+    <w:p>
+      <w:pPr>
+        <w:jc w:val="center"/>
+      </w:pPr>
+      <w:r>
+        <w:rPr>
+          <w:noProof/>
+        </w:rPr>
+        <w:drawing>
+          <wp:inline distT="0" distB="0" distL="0" distR="0" wp14:anchorId="7EFB9FC7" wp14:editId="722AC05D">
+            <wp:extent cx="3886484" cy="2823099"/>
+            <wp:effectExtent l="0" t="0" r="0" b="0"/>
+            <wp:docPr id="5" name="Picture 5"/>
+            <wp:cNvGraphicFramePr>
+              <a:graphicFrameLocks xmlns:a="http://schemas.openxmlformats.org/drawingml/2006/main" noChangeAspect="1"/>
+            </wp:cNvGraphicFramePr>
+            <a:graphic xmlns:a="http://schemas.openxmlformats.org/drawingml/2006/main">
+              <a:graphicData uri="http://schemas.openxmlformats.org/drawingml/2006/picture">
+                <pic:pic xmlns:pic="http://schemas.openxmlformats.org/drawingml/2006/picture">
+                  <pic:nvPicPr>
+                    <pic:cNvPr id="5" name="Screen Shot 2018-08-06 at 11.45.00 AM.png"/>
+                    <pic:cNvPicPr/>
+                  </pic:nvPicPr>
+                  <pic:blipFill>
+                    <a:blip r:embed="rId8" cstate="print">
+                      <a:extLst>
+                        <a:ext uri="{28A0092B-C50C-407E-A947-70E740481C1C}">
+                          <a14:useLocalDpi xmlns:a14="http://schemas.microsoft.com/office/drawing/2010/main" val="0"/>
+                        </a:ext>
+                      </a:extLst>
+                    </a:blip>
+                    <a:stretch>
+                      <a:fillRect/>
+                    </a:stretch>
+                  </pic:blipFill>
+                  <pic:spPr>
+                    <a:xfrm>
+                      <a:off x="0" y="0"/>
+                      <a:ext cx="3893823" cy="2828430"/>
+                    </a:xfrm>
+                    <a:prstGeom prst="rect">
+                      <a:avLst/>
+                    </a:prstGeom>
+                  </pic:spPr>
+                </pic:pic>
+              </a:graphicData>
+            </a:graphic>
+          </wp:inline>
+        </w:drawing>
+      </w:r>
+    </w:p>
+    <w:p>
+      <w:r>
+        <w:t>More and more flood in after the first</w:t>
+      </w:r>
+      <w:r>
+        <w:t xml:space="preserve"> follower</w:t>
+      </w:r>
+      <w:r>
+        <w:t>, and b</w:t>
+      </w:r>
+      <w:r>
+        <w:t xml:space="preserve">y the end of the video, </w:t>
+      </w:r>
+      <w:r>
+        <w:t xml:space="preserve">there’s a dancing mob. </w:t>
+      </w:r>
+    </w:p>
+    <w:p>
+      <w:pPr>
+        <w:jc w:val="center"/>
+      </w:pPr>
+      <w:r>
+        <w:rPr>
+          <w:noProof/>
+        </w:rPr>
+        <w:lastRenderedPageBreak/>
+        <w:drawing>
+          <wp:inline distT="0" distB="0" distL="0" distR="0" wp14:anchorId="3C8978D4" wp14:editId="00ED300A">
+            <wp:extent cx="4682230" cy="3175512"/>
+            <wp:effectExtent l="0" t="0" r="4445" b="0"/>
+            <wp:docPr id="7" name="Picture 7"/>
+            <wp:cNvGraphicFramePr>
+              <a:graphicFrameLocks xmlns:a="http://schemas.openxmlformats.org/drawingml/2006/main" noChangeAspect="1"/>
+            </wp:cNvGraphicFramePr>
+            <a:graphic xmlns:a="http://schemas.openxmlformats.org/drawingml/2006/main">
+              <a:graphicData uri="http://schemas.openxmlformats.org/drawingml/2006/picture">
+                <pic:pic xmlns:pic="http://schemas.openxmlformats.org/drawingml/2006/picture">
+                  <pic:nvPicPr>
+                    <pic:cNvPr id="7" name="Screen Shot 2018-08-06 at 12.15.21 PM.png"/>
+                    <pic:cNvPicPr/>
+                  </pic:nvPicPr>
+                  <pic:blipFill>
+                    <a:blip r:embed="rId9" cstate="print">
+                      <a:extLst>
+                        <a:ext uri="{28A0092B-C50C-407E-A947-70E740481C1C}">
+                          <a14:useLocalDpi xmlns:a14="http://schemas.microsoft.com/office/drawing/2010/main" val="0"/>
+                        </a:ext>
+                      </a:extLst>
+                    </a:blip>
+                    <a:stretch>
+                      <a:fillRect/>
+                    </a:stretch>
+                  </pic:blipFill>
+                  <pic:spPr>
+                    <a:xfrm>
+                      <a:off x="0" y="0"/>
+                      <a:ext cx="4739866" cy="3214601"/>
+                    </a:xfrm>
+                    <a:prstGeom prst="rect">
+                      <a:avLst/>
+                    </a:prstGeom>
+                  </pic:spPr>
+                </pic:pic>
+              </a:graphicData>
+            </a:graphic>
+          </wp:inline>
+        </w:drawing>
+      </w:r>
+    </w:p>
+    <w:p>
+      <w:r>
+        <w:t>The actions from the first individual shift</w:t>
+      </w:r>
+      <w:r>
+        <w:t>ed</w:t>
+      </w:r>
+      <w:r>
+        <w:t xml:space="preserve"> </w:t>
+      </w:r>
+      <w:r>
+        <w:t xml:space="preserve">perception enough for others to feel comfortable joining, </w:t>
+      </w:r>
+      <w:r>
+        <w:t>culminating to a dance party</w:t>
+      </w:r>
+      <w:r>
+        <w:t xml:space="preserve">. </w:t>
+      </w:r>
+      <w:r>
+        <w:t xml:space="preserve">Similarly, </w:t>
+      </w:r>
+      <w:r>
+        <w:t>first followers</w:t>
+      </w:r>
+      <w:r>
+        <w:t xml:space="preserve"> </w:t>
+      </w:r>
+      <w:r>
+        <w:t>provide</w:t>
+      </w:r>
+      <w:r>
+        <w:t xml:space="preserve"> a</w:t>
+      </w:r>
+      <w:r>
+        <w:t xml:space="preserve"> first push </w:t>
+      </w:r>
+      <w:r>
+        <w:t>of momentum</w:t>
+      </w:r>
+      <w:r>
+        <w:t>.</w:t>
+      </w:r>
+      <w:r>
+        <w:t xml:space="preserve"> With</w:t>
+      </w:r>
+      <w:r>
+        <w:t xml:space="preserve">out first followers, </w:t>
+      </w:r>
+      <w:r>
+        <w:t>it would be hard to have new ideas accepted readily by the general audience.</w:t>
+      </w:r>
+    </w:p>
+    <w:p>
+      <w:r>
+        <w:t>But being “first” is hard.</w:t>
+      </w:r>
+    </w:p>
+    <w:p>
+      <w:pPr>
+        <w:rPr>
+          <w:b/>
+        </w:rPr>
+      </w:pPr>
+      <w:r>
+        <w:rPr>
+          <w:b/>
+        </w:rPr>
+        <w:t>First Followers Bear Risk</w:t>
+      </w:r>
+    </w:p>
+    <w:p>
+      <w:pPr>
+        <w:spacing w:line="240" w:lineRule="auto"/>
+      </w:pPr>
+      <w:r>
+        <w:t>Venture capitalists are in the business of being first-followers. It’s quite amazing, actually, considering the odds of success</w:t>
+      </w:r>
+      <w:r>
+        <w:t xml:space="preserve"> in investing</w:t>
+      </w:r>
+      <w:r>
+        <w:t>: An astounding 75% of venture-backed start-ups fail (</w:t>
+      </w:r>
+      <w:proofErr w:type="spellStart"/>
+      <w:r>
+        <w:t>FastCompany</w:t>
+      </w:r>
+      <w:proofErr w:type="spellEnd"/>
+      <w:r>
+        <w:t xml:space="preserve">). Yet, without these risk-bearers, we wouldn’t have many of the world’s greatest companies. </w:t>
+      </w:r>
+    </w:p>
+    <w:p>
+      <w:r>
+        <w:t xml:space="preserve">First followers are the uncelebrated champions of risk. They are contrarians who </w:t>
+      </w:r>
+      <w:r>
+        <w:t>buy in</w:t>
+      </w:r>
+      <w:r>
+        <w:t>to an idea early, but don’t enjoy</w:t>
+      </w:r>
+      <w:r>
+        <w:t xml:space="preserve"> the limelight that may come with being a </w:t>
+      </w:r>
+      <w:r>
+        <w:t>leader.</w:t>
+      </w:r>
+      <w:r>
+        <w:t xml:space="preserve"> </w:t>
+      </w:r>
+      <w:r>
+        <w:t xml:space="preserve">Like venture capitalists, </w:t>
+      </w:r>
+      <w:r>
+        <w:t>first followers juggle</w:t>
+      </w:r>
+      <w:r>
+        <w:t xml:space="preserve"> risk, whether it be risk of losing money, looking bad among peers, or </w:t>
+      </w:r>
+      <w:r>
+        <w:t>losing time.</w:t>
+      </w:r>
+    </w:p>
+    <w:p>
+      <w:r>
+        <w:t xml:space="preserve">Oh yeah, </w:t>
+      </w:r>
+      <w:r>
+        <w:t xml:space="preserve">I </w:t>
+      </w:r>
+      <w:r>
+        <w:t xml:space="preserve">also </w:t>
+      </w:r>
+      <w:r>
+        <w:t xml:space="preserve">lost my campaign. </w:t>
+      </w:r>
+      <w:r>
+        <w:t xml:space="preserve">I was about 40 votes short in an election where </w:t>
+      </w:r>
+      <w:r>
+        <w:t xml:space="preserve">about </w:t>
+      </w:r>
+      <w:r>
+        <w:t xml:space="preserve">10,000+ votes were casted. </w:t>
+      </w:r>
+      <w:r>
+        <w:t xml:space="preserve">While a victory would make a good story, </w:t>
+      </w:r>
+      <w:r>
+        <w:t>the loss</w:t>
+      </w:r>
+      <w:r>
+        <w:t xml:space="preserve"> only accentuates </w:t>
+      </w:r>
+      <w:r>
+        <w:t>an invaluable quality of first followers</w:t>
+      </w:r>
+      <w:r>
+        <w:t xml:space="preserve"> like Ajay for me</w:t>
+      </w:r>
+      <w:r>
+        <w:t xml:space="preserve">: </w:t>
+      </w:r>
+      <w:r>
+        <w:t>First followers are valuable because they</w:t>
+      </w:r>
+      <w:r>
+        <w:t xml:space="preserve"> </w:t>
+      </w:r>
+      <w:r>
+        <w:t>buy-</w:t>
+      </w:r>
+      <w:r>
+        <w:t>in—and</w:t>
+      </w:r>
+      <w:r>
+        <w:t xml:space="preserve"> buy-in </w:t>
+      </w:r>
+      <w:r>
+        <w:t xml:space="preserve">with the possibility of failure. It’s easy to support an idea that has gained momentum, but </w:t>
+      </w:r>
+      <w:r>
+        <w:t xml:space="preserve">it’s special to </w:t>
+      </w:r>
+      <w:r>
+        <w:t>support</w:t>
+      </w:r>
+      <w:r>
+        <w:t xml:space="preserve"> one that can fail.</w:t>
+      </w:r>
+      <w:r>
+        <w:t xml:space="preserve"> </w:t>
+      </w:r>
+    </w:p>
+    <w:p>
+      <w:r>
+        <w:rPr>
+          <w:b/>
+        </w:rPr>
+        <w:t>First Followers Lead</w:t>
+      </w:r>
+      <w:r>
+        <w:t xml:space="preserve"> </w:t>
+      </w:r>
+    </w:p>
+    <w:p>
+      <w:r>
+        <w:t xml:space="preserve">The most compelling reason for </w:t>
+      </w:r>
+      <w:r>
+        <w:t>recognizing</w:t>
+      </w:r>
+      <w:r>
+        <w:t xml:space="preserve"> </w:t>
+      </w:r>
+      <w:r>
+        <w:t>f</w:t>
+      </w:r>
+      <w:r>
+        <w:t xml:space="preserve">irst </w:t>
+      </w:r>
+      <w:r>
+        <w:t>f</w:t>
+      </w:r>
+      <w:r>
+        <w:t xml:space="preserve">ollowers is because, in reality, they are leaders. </w:t>
+      </w:r>
+      <w:r>
+        <w:t xml:space="preserve">The idea </w:t>
+      </w:r>
+      <w:r>
+        <w:t>that followers and leaders are separate people</w:t>
+      </w:r>
+      <w:r>
+        <w:t xml:space="preserve"> is a misconception.</w:t>
+      </w:r>
+    </w:p>
+    <w:p>
+      <w:r>
+        <w:lastRenderedPageBreak/>
+        <w:t>The idea of ‘l</w:t>
+      </w:r>
+      <w:r>
+        <w:t>eadership</w:t>
+      </w:r>
+      <w:r>
+        <w:t>’</w:t>
+      </w:r>
+      <w:r>
+        <w:t xml:space="preserve"> is maniacally sought-after in the workplace. </w:t>
+      </w:r>
+      <w:r>
+        <w:t>The opposite, being a follower, is usually placed with a stigma of being reactive, docile, and unable to think for yourself.</w:t>
+      </w:r>
+    </w:p>
+    <w:p>
+      <w:r>
+        <w:t xml:space="preserve"> </w:t>
+      </w:r>
+      <w:r>
+        <w:t xml:space="preserve">In </w:t>
+      </w:r>
+      <w:r>
+        <w:t xml:space="preserve">nearly every </w:t>
+      </w:r>
+      <w:r>
+        <w:t xml:space="preserve">job interview, I’ve been asked, “Tell me about a time when you were a great leader.” </w:t>
+      </w:r>
+      <w:r>
+        <w:t xml:space="preserve">I would </w:t>
+      </w:r>
+      <w:r>
+        <w:t xml:space="preserve">probably </w:t>
+      </w:r>
+      <w:r>
+        <w:t xml:space="preserve">answer with </w:t>
+      </w:r>
+      <w:r>
+        <w:t xml:space="preserve">an example of </w:t>
+      </w:r>
+      <w:r>
+        <w:t xml:space="preserve">how I put others’ needs before my own, </w:t>
+      </w:r>
+      <w:r>
+        <w:t>was reliable, and took initiative.</w:t>
+      </w:r>
+      <w:r>
+        <w:t xml:space="preserve"> </w:t>
+      </w:r>
+    </w:p>
+    <w:p>
+      <w:r>
+        <w:t xml:space="preserve">For my campaign, Ajay </w:t>
+      </w:r>
+      <w:r>
+        <w:t>put his needs aside when he</w:t>
+      </w:r>
+      <w:r>
+        <w:t xml:space="preserve"> stayed up late </w:t>
+      </w:r>
+      <w:r>
+        <w:t xml:space="preserve">to make my </w:t>
+      </w:r>
+      <w:proofErr w:type="spellStart"/>
+      <w:r>
+        <w:t>grpahics</w:t>
+      </w:r>
+      <w:proofErr w:type="spellEnd"/>
+      <w:r>
+        <w:t>,</w:t>
+      </w:r>
+      <w:r>
+        <w:t xml:space="preserve"> was reliable when he</w:t>
+      </w:r>
+      <w:r>
+        <w:t xml:space="preserve"> </w:t>
+      </w:r>
+      <w:r>
+        <w:t>never failed to</w:t>
+      </w:r>
+      <w:r>
+        <w:t xml:space="preserve"> show up to flyer</w:t>
+      </w:r>
+      <w:r>
+        <w:t xml:space="preserve"> in the </w:t>
+      </w:r>
+      <w:proofErr w:type="gramStart"/>
+      <w:r>
+        <w:t>morning</w:t>
+      </w:r>
+      <w:r>
+        <w:t>, and</w:t>
+      </w:r>
+      <w:proofErr w:type="gramEnd"/>
+      <w:r>
+        <w:t xml:space="preserve"> took initiative </w:t>
+      </w:r>
+      <w:r>
+        <w:t>on several ideas in the campaign.</w:t>
+      </w:r>
+    </w:p>
+    <w:p>
+      <w:r>
+        <w:t xml:space="preserve">I would have easily </w:t>
+      </w:r>
+      <w:r>
+        <w:t>spotted</w:t>
+      </w:r>
+      <w:r>
+        <w:t xml:space="preserve"> Ajay as </w:t>
+      </w:r>
+      <w:r>
+        <w:t>a</w:t>
+      </w:r>
+      <w:r>
+        <w:t xml:space="preserve"> leader by asking</w:t>
+      </w:r>
+      <w:r>
+        <w:t>, “Tell me about a time you were a great follower.”</w:t>
+      </w:r>
+    </w:p>
+    <w:p>
+      <w:r>
+        <w:t xml:space="preserve">Maybe ‘leaders’ aren’t the only things we need in this world. </w:t>
+      </w:r>
+      <w:r>
+        <w:t xml:space="preserve">I’d encourage </w:t>
+      </w:r>
+      <w:r>
+        <w:t>all of us to ask</w:t>
+      </w:r>
+      <w:r>
+        <w:t xml:space="preserve">, instead of being great leaders, how can we be great followers? </w:t>
+      </w:r>
+      <w:r>
+        <w:t>Whether it’</w:t>
+      </w:r>
+      <w:r>
+        <w:t>s a</w:t>
+      </w:r>
+      <w:r>
+        <w:t xml:space="preserve"> friend running their campaign, </w:t>
+      </w:r>
+      <w:r>
+        <w:t xml:space="preserve">a </w:t>
+      </w:r>
+      <w:r>
+        <w:t xml:space="preserve">classmate starting a business, </w:t>
+      </w:r>
+      <w:r>
+        <w:t xml:space="preserve">or </w:t>
+      </w:r>
+      <w:r>
+        <w:t xml:space="preserve">family member </w:t>
+      </w:r>
+      <w:r>
+        <w:t xml:space="preserve">selling their first book, you may help start the next big thing. </w:t>
       </w:r>
       <w:bookmarkStart w:id="0" w:name="_GoBack"/>
       <w:bookmarkEnd w:id="0"/>
     </w:p>
     <w:p>
       <w:r>
-        <w:t xml:space="preserve">Perhaps one of the </w:t>
-      </w:r>
-      <w:r>
-        <w:t xml:space="preserve">greatest </w:t>
-      </w:r>
-      <w:r>
-        <w:t>beauties of the start-up world is that it doesn’t matter who you are. Or where you come from. Or how old you are. Anyone with an idea to help the world can step-up and make a difference.</w:t>
-      </w:r>
-      <w:r>
+        <w:t>Thanks Ajay</w:t>
+      </w:r>
+      <w:r>
+        <w:t xml:space="preserve"> and everyone who helped, because it takes guts to say, “Absolutely.”</w:t>
+      </w:r>
+    </w:p>
+    <w:p>
+      <w:pPr>
+        <w:rPr>
+          <w:i/>
+        </w:rPr>
+      </w:pPr>
+      <w:r>
+        <w:rPr>
+          <w:i/>
+        </w:rPr>
+        <w:t>Ishan is a junior studying business at the University of California, Berkeley. #</w:t>
+      </w:r>
+      <w:proofErr w:type="spellStart"/>
+      <w:r>
+        <w:rPr>
+          <w:i/>
+        </w:rPr>
+        <w:t>studentvoices</w:t>
+      </w:r>
+      <w:proofErr w:type="spellEnd"/>
+    </w:p>
+    <w:p/>
+    <w:p/>
+    <w:p/>
+    <w:p/>
+    <w:p/>
+    <w:p/>
+    <w:p/>
+    <w:p/>
+    <w:p/>
+    <w:p/>
+    <w:p/>
+    <w:p/>
+    <w:p/>
+    <w:p>
+      <w:r>
+        <w:br w:type="page"/>
+      </w:r>
+    </w:p>
+    <w:p/>
+    <w:p>
+      <w:pPr>
+        <w:jc w:val="center"/>
+        <w:rPr>
+          <w:sz w:val="36"/>
+        </w:rPr>
+      </w:pPr>
+      <w:r>
+        <w:rPr>
+          <w:sz w:val="36"/>
+        </w:rPr>
+        <w:t>10 Lesson</w:t>
+      </w:r>
+      <w:r>
+        <w:rPr>
+          <w:sz w:val="36"/>
+        </w:rPr>
+        <w:t>s</w:t>
+      </w:r>
+      <w:r>
+        <w:rPr>
+          <w:sz w:val="36"/>
+        </w:rPr>
         <w:t xml:space="preserve"> </w:t>
       </w:r>
-    </w:p>
-    <w:p>
-      <w:r>
-        <w:t xml:space="preserve">Anyone having skin in the game means that an unassuming 16-year old could start a small business, which generated  $10,000 of revenue in its first year. But it also means that anyone </w:t>
-      </w:r>
-    </w:p>
-    <w:p>
-      <w:pPr>
-        <w:jc w:val="center"/>
-      </w:pPr>
-    </w:p>
-    <w:p>
-      <w:pPr>
-        <w:jc w:val="center"/>
-      </w:pPr>
-    </w:p>
-    <w:p>
-      <w:pPr>
-        <w:jc w:val="center"/>
-      </w:pPr>
-      <w:r>
-        <w:t>Love is like entrepreneurship.</w:t>
-      </w:r>
-    </w:p>
-    <w:p>
-      <w:r>
-        <w:t xml:space="preserve">A mentor once told me: </w:t>
-      </w:r>
-      <w:r>
-        <w:t>Love is a lot like entrepreneurship.</w:t>
-      </w:r>
-    </w:p>
-    <w:p>
-      <w:r>
-        <w:t>It’s fine to experiment and see what works.</w:t>
-      </w:r>
-    </w:p>
-    <w:p>
-      <w:r>
-        <w:t>But</w:t>
-      </w:r>
-      <w:r>
+      <w:r>
+        <w:rPr>
+          <w:sz w:val="36"/>
+        </w:rPr>
+        <w:t>I Learned</w:t>
+      </w:r>
+      <w:r>
+        <w:rPr>
+          <w:sz w:val="36"/>
+        </w:rPr>
         <w:t xml:space="preserve"> </w:t>
       </w:r>
       <w:r>
-        <w:t>once you’re onto something, if you’re not:</w:t>
-      </w:r>
-    </w:p>
-    <w:p>
-      <w:pPr>
-        <w:pStyle w:val="ListParagraph"/>
-        <w:numPr>
-          <w:ilvl w:val="0"/>
-          <w:numId w:val="19"/>
-        </w:numPr>
-      </w:pPr>
-      <w:r>
-        <w:t>Bought-in</w:t>
-      </w:r>
-    </w:p>
-    <w:p>
-      <w:pPr>
-        <w:pStyle w:val="ListParagraph"/>
-        <w:numPr>
-          <w:ilvl w:val="0"/>
-          <w:numId w:val="19"/>
-        </w:numPr>
-      </w:pPr>
-      <w:r>
-        <w:t>Ready to sacrifice your own well-being</w:t>
-      </w:r>
-    </w:p>
-    <w:p>
-      <w:pPr>
-        <w:pStyle w:val="ListParagraph"/>
-        <w:numPr>
-          <w:ilvl w:val="0"/>
-          <w:numId w:val="19"/>
-        </w:numPr>
-      </w:pPr>
-      <w:r>
-        <w:t>110% committed, especially in the low times</w:t>
-      </w:r>
-    </w:p>
-    <w:p>
-      <w:pPr>
-        <w:pStyle w:val="ListParagraph"/>
-        <w:numPr>
-          <w:ilvl w:val="0"/>
-          <w:numId w:val="19"/>
-        </w:numPr>
-      </w:pPr>
-      <w:r>
-        <w:t>Focused only on one pursuit</w:t>
-      </w:r>
-    </w:p>
-    <w:p>
-      <w:pPr>
-        <w:pStyle w:val="ListParagraph"/>
-        <w:numPr>
-          <w:ilvl w:val="0"/>
-          <w:numId w:val="19"/>
-        </w:numPr>
-      </w:pPr>
-      <w:r>
-        <w:t>Reflecting</w:t>
-      </w:r>
-    </w:p>
-    <w:p>
-      <w:r>
-        <w:t xml:space="preserve">It’s not going to work.  Put in the </w:t>
-      </w:r>
-      <w:r>
-        <w:t>energy and commitment, though, and the pay off is huge.</w:t>
-      </w:r>
-    </w:p>
-    <w:p>
-      <w:pPr>
-        <w:jc w:val="center"/>
-      </w:pPr>
-    </w:p>
-    <w:p>
-      <w:r>
-        <w:t xml:space="preserve">SAY HELLO to the new executives of HS Mixers, LLC! After a great 2 year run at the helm, I am proud to announce that Raaghav and I will be stepping down from running the </w:t>
-      </w:r>
-      <w:r>
-        <w:t xml:space="preserve">company—handing it off to the next generation of high schoolers to take up. </w:t>
-      </w:r>
-      <w:r>
-        <w:t>With it, we depart with our amazing original teammates, @Krystal Lam and @Yonatan Hailu. You guys have been there literally every step of the way</w:t>
-      </w:r>
-      <w:r>
-        <w:t xml:space="preserve"> for OUR business</w:t>
-      </w:r>
-      <w:r>
-        <w:t>, and we couldn’t have done it without you both, literally</w:t>
-      </w:r>
-      <w:r>
-        <w:t>… can’t wait to see where you all end up going :’)</w:t>
-      </w:r>
-    </w:p>
-    <w:p>
-      <w:r>
-        <w:t>Here’s some statistics I’m particularly proud of:</w:t>
-      </w:r>
-    </w:p>
-    <w:p>
-      <w:r>
-        <w:t xml:space="preserve">$75,000+ revenue / two years </w:t>
-      </w:r>
-    </w:p>
-    <w:p>
-      <w:r>
-        <w:t>Over $5,000 donated to student-centered charities/causes</w:t>
-      </w:r>
-    </w:p>
-    <w:p>
-      <w:r>
-        <w:t>Over 3,000 students from 4 cities and 156 different high schools have been to our Mixers</w:t>
-      </w:r>
-    </w:p>
-    <w:p>
-      <w:r>
-        <w:t xml:space="preserve">To @Christine, @ambuj, and @alita, I can’t wait to see where you all take the business. We have an incredibly talented team going forward. I know the experience leading the next steps will </w:t>
-      </w:r>
-      <w:r>
-        <w:lastRenderedPageBreak/>
-        <w:t>teach you so much in entrepreneurship, just as it did for me and the rest of the team; the only thing now is to take it and RUN WITH IT!</w:t>
-      </w:r>
-    </w:p>
-    <w:p>
-      <w:r>
-        <w:t xml:space="preserve">Thanks to all who’ve supported us on our journey, including @Parker Thomas, our innumerable, invaluable volunteers, @Catapult, </w:t>
-      </w:r>
-      <w:r>
-        <w:t>those kids</w:t>
-      </w:r>
-      <w:r>
-        <w:t xml:space="preserve"> who forgave us after our mixer got shut down that one time in Palo Alto, </w:t>
-      </w:r>
-      <w:r>
-        <w:t>@Tuxedo Wearhouse, the @chinese performing.. all those who I’ve consulted for advice.</w:t>
-      </w:r>
-    </w:p>
-    <w:p>
-      <w:r>
-        <w:t>No direction to go from here but forward…</w:t>
-      </w:r>
-    </w:p>
-    <w:p>
-      <w:r>
-        <w:t>Onwards!</w:t>
-      </w:r>
-    </w:p>
-    <w:p>
-      <w:r>
-        <w:t xml:space="preserve">P.S. If you’re interested in some lessons I’ve learned along the way, check out my recent LinkedIn article: </w:t>
-      </w:r>
-      <w:r>
-        <w:rPr>
-          <w:rFonts w:ascii="Segoe UI Emoji" w:eastAsia="Segoe UI Emoji" w:hAnsi="Segoe UI Emoji" w:cs="Segoe UI Emoji"/>
-        </w:rPr>
-        <w:t>😊</w:t>
-      </w:r>
+        <w:rPr>
+          <w:sz w:val="36"/>
+        </w:rPr>
+        <w:t xml:space="preserve">After </w:t>
+      </w:r>
+      <w:r>
+        <w:rPr>
+          <w:sz w:val="36"/>
+        </w:rPr>
+        <w:t xml:space="preserve">Starting a </w:t>
+      </w:r>
+      <w:r>
+        <w:rPr>
+          <w:sz w:val="36"/>
+        </w:rPr>
+        <w:t>Business at 16 Years Old</w:t>
+      </w:r>
+    </w:p>
+    <w:p>
+      <w:r>
+        <w:t>When we were in our junior year of high school</w:t>
+      </w:r>
+      <w:r>
+        <w:t>, m</w:t>
+      </w:r>
+      <w:r>
+        <w:t xml:space="preserve">y co-founder, </w:t>
+      </w:r>
+      <w:proofErr w:type="spellStart"/>
+      <w:r>
+        <w:t>Raaghav</w:t>
+      </w:r>
+      <w:proofErr w:type="spellEnd"/>
       <w:r>
         <w:t xml:space="preserve"> </w:t>
       </w:r>
-    </w:p>
-    <w:p/>
-    <w:p>
-      <w:pPr>
-        <w:jc w:val="center"/>
-        <w:rPr>
-          <w:sz w:val="36"/>
-        </w:rPr>
-      </w:pPr>
-      <w:r>
-        <w:rPr>
-          <w:sz w:val="36"/>
-        </w:rPr>
-        <w:t>10 Lesson</w:t>
-      </w:r>
-      <w:r>
-        <w:rPr>
-          <w:sz w:val="36"/>
-        </w:rPr>
-        <w:t>s</w:t>
-      </w:r>
-      <w:r>
-        <w:rPr>
-          <w:sz w:val="36"/>
-        </w:rPr>
-        <w:t xml:space="preserve"> </w:t>
-      </w:r>
-      <w:r>
-        <w:rPr>
-          <w:sz w:val="36"/>
-        </w:rPr>
-        <w:t>I Learned</w:t>
-      </w:r>
-      <w:r>
-        <w:rPr>
-          <w:sz w:val="36"/>
-        </w:rPr>
-        <w:t xml:space="preserve"> </w:t>
-      </w:r>
-      <w:r>
-        <w:rPr>
-          <w:sz w:val="36"/>
-        </w:rPr>
-        <w:t xml:space="preserve">After </w:t>
-      </w:r>
-      <w:r>
-        <w:rPr>
-          <w:sz w:val="36"/>
-        </w:rPr>
-        <w:t xml:space="preserve">Starting a </w:t>
-      </w:r>
-      <w:r>
-        <w:rPr>
-          <w:sz w:val="36"/>
-        </w:rPr>
-        <w:t>Business at 16 Years Old</w:t>
-      </w:r>
-    </w:p>
-    <w:p>
-      <w:r>
-        <w:t>When we were in our junior year of high school</w:t>
-      </w:r>
-      <w:r>
-        <w:t>, m</w:t>
-      </w:r>
-      <w:r>
-        <w:t xml:space="preserve">y co-founder, Raaghav Minocha, and I </w:t>
+      <w:proofErr w:type="spellStart"/>
+      <w:r>
+        <w:t>Minocha</w:t>
+      </w:r>
+      <w:proofErr w:type="spellEnd"/>
+      <w:r>
+        <w:t xml:space="preserve">, and I </w:t>
       </w:r>
       <w:r>
         <w:t>pleaded</w:t>
@@ -580,109 +1571,109 @@
     </w:p>
     <w:p>
       <w:r>
+        <w:t>In start-ups, entrepreneurs have to get from Point A to Point B as fast and efficiently as possible</w:t>
+      </w:r>
+      <w:r>
+        <w:t>. Sometimes, the most efficient route breaks rules. Instead of immediately shying away from risky options, entrepreneurs consider everything with a risk-and-reward balance.</w:t>
+      </w:r>
+      <w:r>
+        <w:t xml:space="preserve"> </w:t>
+      </w:r>
+    </w:p>
+    <w:p>
+      <w:r>
+        <w:t>In our case, HS Mixers’ end goal was to host a safe dance. But dance hosting</w:t>
+      </w:r>
+      <w:r>
+        <w:t xml:space="preserve"> </w:t>
+      </w:r>
+      <w:r>
+        <w:t xml:space="preserve">was a liability nightmare. </w:t>
+      </w:r>
+      <w:r>
+        <w:t>Someone could sneak in illegal substance</w:t>
+      </w:r>
+      <w:r>
+        <w:t>s, a fight could break out, and all our attendees were minors.</w:t>
+      </w:r>
+      <w:r>
+        <w:t xml:space="preserve"> </w:t>
+      </w:r>
+    </w:p>
+    <w:p>
+      <w:r>
+        <w:t>W</w:t>
+      </w:r>
+      <w:r>
+        <w:t>ith a few well-t</w:t>
+      </w:r>
+      <w:r>
+        <w:t>hought-out moves,</w:t>
+      </w:r>
+      <w:r>
+        <w:t xml:space="preserve"> including waivers (which were fake), hiring the local police department for our first dance, and doing bag-checks </w:t>
+      </w:r>
+      <w:r>
+        <w:t xml:space="preserve">decimated </w:t>
+      </w:r>
+      <w:r>
+        <w:t xml:space="preserve">concern of safety for </w:t>
+      </w:r>
+      <w:r>
+        <w:t>our attendees</w:t>
+      </w:r>
+      <w:r>
+        <w:t>.</w:t>
+      </w:r>
+      <w:r>
+        <w:t xml:space="preserve"> </w:t>
+      </w:r>
+    </w:p>
+    <w:p>
+      <w:r>
+        <w:t>Things like fake waivers—illegal? Debatable. Did it get us from A to B efficiently? Yes.</w:t>
+      </w:r>
+    </w:p>
+    <w:p>
+      <w:pPr>
+        <w:rPr>
+          <w:b/>
+        </w:rPr>
+      </w:pPr>
+      <w:r>
+        <w:rPr>
+          <w:b/>
+        </w:rPr>
+        <w:t>3. A</w:t>
+      </w:r>
+      <w:r>
+        <w:rPr>
+          <w:b/>
+        </w:rPr>
+        <w:t xml:space="preserve"> product that a few people love</w:t>
+      </w:r>
+      <w:r>
+        <w:rPr>
+          <w:b/>
+        </w:rPr>
+        <w:t xml:space="preserve"> is better than one that a lot of</w:t>
+      </w:r>
+      <w:r>
+        <w:rPr>
+          <w:b/>
+        </w:rPr>
+        <w:t xml:space="preserve"> people merely like</w:t>
+      </w:r>
+      <w:r>
+        <w:rPr>
+          <w:b/>
+        </w:rPr>
+        <w:t>.</w:t>
+      </w:r>
+    </w:p>
+    <w:p>
+      <w:r>
         <w:lastRenderedPageBreak/>
-        <w:t>In start-ups, entrepreneurs have to get from Point A to Point B as fast and efficiently as possible</w:t>
-      </w:r>
-      <w:r>
-        <w:t>. Sometimes, the most efficient route breaks rules. Instead of immediately shying away from risky options, entrepreneurs consider everything with a risk-and-reward balance.</w:t>
-      </w:r>
-      <w:r>
-        <w:t xml:space="preserve"> </w:t>
-      </w:r>
-    </w:p>
-    <w:p>
-      <w:r>
-        <w:t>In our case, HS Mixers’ end goal was to host a safe dance. But dance hosting</w:t>
-      </w:r>
-      <w:r>
-        <w:t xml:space="preserve"> </w:t>
-      </w:r>
-      <w:r>
-        <w:t xml:space="preserve">was a liability nightmare. </w:t>
-      </w:r>
-      <w:r>
-        <w:t>Someone could sneak in illegal substance</w:t>
-      </w:r>
-      <w:r>
-        <w:t>s, a fight could break out, and all our attendees were minors.</w:t>
-      </w:r>
-      <w:r>
-        <w:t xml:space="preserve"> </w:t>
-      </w:r>
-    </w:p>
-    <w:p>
-      <w:r>
-        <w:t>W</w:t>
-      </w:r>
-      <w:r>
-        <w:t>ith a few well-t</w:t>
-      </w:r>
-      <w:r>
-        <w:t>hought-out moves,</w:t>
-      </w:r>
-      <w:r>
-        <w:t xml:space="preserve"> including waivers (which were fake), hiring the local police department for our first dance, and doing bag-checks </w:t>
-      </w:r>
-      <w:r>
-        <w:t xml:space="preserve">decimated </w:t>
-      </w:r>
-      <w:r>
-        <w:t xml:space="preserve">concern of safety for </w:t>
-      </w:r>
-      <w:r>
-        <w:t>our attendees</w:t>
-      </w:r>
-      <w:r>
-        <w:t>.</w:t>
-      </w:r>
-      <w:r>
-        <w:t xml:space="preserve"> </w:t>
-      </w:r>
-    </w:p>
-    <w:p>
-      <w:r>
-        <w:t>Things like fake waivers—illegal? Debatable. Did it get us from A to B efficiently? Yes.</w:t>
-      </w:r>
-    </w:p>
-    <w:p>
-      <w:pPr>
-        <w:rPr>
-          <w:b/>
-        </w:rPr>
-      </w:pPr>
-      <w:r>
-        <w:rPr>
-          <w:b/>
-        </w:rPr>
-        <w:t>3. A</w:t>
-      </w:r>
-      <w:r>
-        <w:rPr>
-          <w:b/>
-        </w:rPr>
-        <w:t xml:space="preserve"> product that a few people love</w:t>
-      </w:r>
-      <w:r>
-        <w:rPr>
-          <w:b/>
-        </w:rPr>
-        <w:t xml:space="preserve"> is better than one that a lot of</w:t>
-      </w:r>
-      <w:r>
-        <w:rPr>
-          <w:b/>
-        </w:rPr>
-        <w:t xml:space="preserve"> people merely like</w:t>
-      </w:r>
-      <w:r>
-        <w:rPr>
-          <w:b/>
-        </w:rPr>
-        <w:t>.</w:t>
-      </w:r>
-    </w:p>
-    <w:p>
-      <w:r>
         <w:t xml:space="preserve">This is growth-critical. </w:t>
       </w:r>
       <w:r>
@@ -930,7 +1921,6 @@
         <w:rPr>
           <w:b/>
         </w:rPr>
-        <w:lastRenderedPageBreak/>
         <w:t>Salesmanship is underrated.</w:t>
       </w:r>
     </w:p>
@@ -986,6 +1976,7 @@
     </w:p>
     <w:p>
       <w:r>
+        <w:lastRenderedPageBreak/>
         <w:t>Every entrepreneur has assumptions about their target market. The only way to test these assumptions is to run tests.</w:t>
       </w:r>
     </w:p>
@@ -1075,8 +2066,13 @@
     </w:p>
     <w:p/>
     <w:p>
-      <w:r>
-        <w:t>Rejectees—</w:t>
+      <w:proofErr w:type="spellStart"/>
+      <w:r>
+        <w:t>Rejectees</w:t>
+      </w:r>
+      <w:proofErr w:type="spellEnd"/>
+      <w:r>
+        <w:t>—</w:t>
       </w:r>
       <w:r>
         <w:t>Stay on</w:t>
@@ -1090,7 +2086,15 @@
     </w:p>
     <w:p>
       <w:r>
-        <w:t>You’ve been rejected. Whether it be not getting into the college you wanted to, a club on campus, the job offer you wanted…where to now?</w:t>
+        <w:t xml:space="preserve">You’ve been rejected. Whether it be not getting into the college you wanted to, a club on campus, the job </w:t>
+      </w:r>
+      <w:proofErr w:type="gramStart"/>
+      <w:r>
+        <w:t>offer</w:t>
+      </w:r>
+      <w:proofErr w:type="gramEnd"/>
+      <w:r>
+        <w:t xml:space="preserve"> you wanted…where to now?</w:t>
       </w:r>
     </w:p>
     <w:p>
@@ -1121,105 +2125,111 @@
     </w:p>
     <w:p>
       <w:r>
+        <w:t>Where you’re full of potential to work, but no one wants to work with you.</w:t>
+      </w:r>
+    </w:p>
+    <w:p>
+      <w:r>
+        <w:t>Well—</w:t>
+      </w:r>
+      <w:r>
+        <w:t>I’m her</w:t>
+      </w:r>
+      <w:r>
+        <w:t>e to tell you to stay a misfit.</w:t>
+      </w:r>
+      <w:r>
+        <w:t xml:space="preserve"> </w:t>
+      </w:r>
+      <w:r>
+        <w:t>I’m here to tell you</w:t>
+      </w:r>
+      <w:r>
+        <w:t xml:space="preserve"> why misfits, you, the individual who </w:t>
+      </w:r>
+      <w:r>
+        <w:t>may not</w:t>
+      </w:r>
+      <w:r>
+        <w:t xml:space="preserve"> fit the organization “mold”, those who seem to be continually rejected, are the ones with </w:t>
+      </w:r>
+      <w:r>
+        <w:t>unique</w:t>
+      </w:r>
+      <w:r>
+        <w:t xml:space="preserve"> potential. </w:t>
+      </w:r>
+      <w:r>
+        <w:t>I think t</w:t>
+      </w:r>
+      <w:r>
+        <w:t xml:space="preserve">hey’re the ones who </w:t>
+      </w:r>
+      <w:r>
+        <w:t>change the world.</w:t>
+      </w:r>
+    </w:p>
+    <w:p>
+      <w:pPr>
+        <w:rPr>
+          <w:strike/>
+        </w:rPr>
+      </w:pPr>
+      <w:r>
+        <w:rPr>
+          <w:strike/>
+        </w:rPr>
+        <w:t>I didn’t do too well this applicant round. Four times I’ve gotten to a final round now and have been axed. Concession: I think there are places I could have improved on.</w:t>
+      </w:r>
+    </w:p>
+    <w:p>
+      <w:pPr>
+        <w:rPr>
+          <w:strike/>
+        </w:rPr>
+      </w:pPr>
+      <w:r>
+        <w:rPr>
+          <w:strike/>
+        </w:rPr>
+        <w:t>But I also think that while my case interview skills lack, I can add to an organization in other ways. And you know what I’m going to do now that I didn’t make it?</w:t>
+      </w:r>
+    </w:p>
+    <w:p>
+      <w:pPr>
+        <w:rPr>
+          <w:strike/>
+        </w:rPr>
+      </w:pPr>
+      <w:r>
+        <w:rPr>
+          <w:strike/>
+        </w:rPr>
+        <w:t xml:space="preserve">I didn’t get into a consulting club for </w:t>
+      </w:r>
+      <w:r>
+        <w:rPr>
+          <w:strike/>
+        </w:rPr>
+        <w:t>nonprofits</w:t>
+      </w:r>
+      <w:r>
+        <w:rPr>
+          <w:strike/>
+        </w:rPr>
+        <w:t xml:space="preserve">—but I’m going to go work on expanding a philanthropic initiative my small business is working on. I didn’t get slated for the ASUC—but </w:t>
+      </w:r>
+      <w:r>
+        <w:rPr>
+          <w:strike/>
+        </w:rPr>
         <w:lastRenderedPageBreak/>
-        <w:t>Where you’re full of potential to work, but no one wants to work with you.</w:t>
-      </w:r>
-    </w:p>
-    <w:p>
-      <w:r>
-        <w:t>Well—</w:t>
-      </w:r>
-      <w:r>
-        <w:t>I’m her</w:t>
-      </w:r>
-      <w:r>
-        <w:t>e to tell you to stay a misfit.</w:t>
-      </w:r>
-      <w:r>
-        <w:t xml:space="preserve"> </w:t>
-      </w:r>
-      <w:r>
-        <w:t>I’m here to tell you</w:t>
-      </w:r>
-      <w:r>
-        <w:t xml:space="preserve"> why misfits, you, the individual who </w:t>
-      </w:r>
-      <w:r>
-        <w:t>may not</w:t>
-      </w:r>
-      <w:r>
-        <w:t xml:space="preserve"> fit the organization “mold”, those who seem to be continually rejected, are the ones with </w:t>
-      </w:r>
-      <w:r>
-        <w:t>unique</w:t>
-      </w:r>
-      <w:r>
-        <w:t xml:space="preserve"> potential. </w:t>
-      </w:r>
-      <w:r>
-        <w:t>I think t</w:t>
-      </w:r>
-      <w:r>
-        <w:t xml:space="preserve">hey’re the ones who </w:t>
-      </w:r>
-      <w:r>
-        <w:t>change the world.</w:t>
-      </w:r>
-    </w:p>
-    <w:p>
-      <w:pPr>
+        <w:t>I’m going to continue to talk with people, con</w:t>
+      </w:r>
+      <w:r>
         <w:rPr>
           <w:strike/>
         </w:rPr>
-      </w:pPr>
-      <w:r>
-        <w:rPr>
-          <w:strike/>
-        </w:rPr>
-        <w:t>I didn’t do too well this applicant round. Four times I’ve gotten to a final round now and have been axed. Concession: I think there are places I could have improved on.</w:t>
-      </w:r>
-    </w:p>
-    <w:p>
-      <w:pPr>
-        <w:rPr>
-          <w:strike/>
-        </w:rPr>
-      </w:pPr>
-      <w:r>
-        <w:rPr>
-          <w:strike/>
-        </w:rPr>
-        <w:t>But I also think that while my case interview skills lack, I can add to an organization in other ways. And you know what I’m going to do now that I didn’t make it?</w:t>
-      </w:r>
-    </w:p>
-    <w:p>
-      <w:pPr>
-        <w:rPr>
-          <w:strike/>
-        </w:rPr>
-      </w:pPr>
-      <w:r>
-        <w:rPr>
-          <w:strike/>
-        </w:rPr>
-        <w:t xml:space="preserve">I didn’t get into a consulting club for </w:t>
-      </w:r>
-      <w:r>
-        <w:rPr>
-          <w:strike/>
-        </w:rPr>
-        <w:t>nonprofits</w:t>
-      </w:r>
-      <w:r>
-        <w:rPr>
-          <w:strike/>
-        </w:rPr>
-        <w:t>—but I’m going to go work on expanding a philanthropic initiative my small business is working on. I didn’t get slated for the ASUC—but I’m going to continue to talk with people, con</w:t>
-      </w:r>
-      <w:r>
-        <w:rPr>
-          <w:strike/>
-        </w:rPr>
         <w:t>nect, stay civically engaged—and through the days, my influence will show in other ways.</w:t>
       </w:r>
     </w:p>
@@ -1266,7 +2276,15 @@
         <w:t xml:space="preserve">, that converts to great </w:t>
       </w:r>
       <w:r>
-        <w:t>thinkers, ideators, and entrepreneurs.</w:t>
+        <w:t xml:space="preserve">thinkers, </w:t>
+      </w:r>
+      <w:proofErr w:type="spellStart"/>
+      <w:r>
+        <w:t>ideators</w:t>
+      </w:r>
+      <w:proofErr w:type="spellEnd"/>
+      <w:r>
+        <w:t>, and entrepreneurs.</w:t>
       </w:r>
     </w:p>
     <w:p>
@@ -1280,8 +2298,13 @@
         <w:t xml:space="preserve">. Maybe there’s technical </w:t>
       </w:r>
       <w:r>
-        <w:t>aspects rejectees</w:t>
-      </w:r>
+        <w:t xml:space="preserve">aspects </w:t>
+      </w:r>
+      <w:proofErr w:type="spellStart"/>
+      <w:r>
+        <w:t>rejectees</w:t>
+      </w:r>
+      <w:proofErr w:type="spellEnd"/>
       <w:r>
         <w:t xml:space="preserve"> can improve on (test scores, </w:t>
       </w:r>
@@ -1385,7 +2408,6 @@
     </w:p>
     <w:p>
       <w:r>
-        <w:lastRenderedPageBreak/>
         <w:t xml:space="preserve">100 Lunches </w:t>
       </w:r>
       <w:r>
@@ -1397,7 +2419,15 @@
     </w:p>
     <w:p>
       <w:r>
-        <w:t>&lt;Photo by Tamara Katoni&gt;</w:t>
+        <w:t xml:space="preserve">&lt;Photo by Tamara </w:t>
+      </w:r>
+      <w:proofErr w:type="spellStart"/>
+      <w:r>
+        <w:t>Katoni</w:t>
+      </w:r>
+      <w:proofErr w:type="spellEnd"/>
+      <w:r>
+        <w:t>&gt;</w:t>
       </w:r>
     </w:p>
     <w:p>
@@ -1460,12 +2490,21 @@
           <w:sz w:val="36"/>
           <w:szCs w:val="36"/>
         </w:rPr>
+        <w:lastRenderedPageBreak/>
         <w:t>Leave your phone at the worktable, so you can be open at the dinner table.</w:t>
       </w:r>
     </w:p>
     <w:p>
       <w:r>
-        <w:t>Probably the hardest thing when not with your friends is fighting the urge to pull out your phone. But here’s the thing: With a divided attention, you’re not going to notice the environment around you, you’re not going to be engaging in conversation. This is really a lesson about vulnerability. I want to pull out my phone so I look engaged and am not paying attention to the outside world; But when I’m sitting alone and just eating, people come up to you, you smile at people, and you’re able to sit in your own skin</w:t>
+        <w:t xml:space="preserve">Probably the hardest thing when not with your friends is fighting the urge to pull out your phone. But here’s the thing: With a divided attention, you’re not going to notice the environment around you, you’re not going to be engaging in conversation. This is really a lesson about vulnerability. I want to pull out my </w:t>
+      </w:r>
+      <w:proofErr w:type="gramStart"/>
+      <w:r>
+        <w:t>phone</w:t>
+      </w:r>
+      <w:proofErr w:type="gramEnd"/>
+      <w:r>
+        <w:t xml:space="preserve"> so I look engaged and am not paying attention to the outside world; But when I’m sitting alone and just eating, people come up to you, you smile at people, and you’re able to sit in your own skin</w:t>
       </w:r>
     </w:p>
     <w:p>
@@ -1488,7 +2527,15 @@
         <w:t xml:space="preserve">This may be the hardest part. Going up to a random person you’ve never met before, asking if you can sit next to them, and starting to engage in conversation. </w:t>
       </w:r>
       <w:r>
-        <w:t>What if they think you’re weird? While your hands are sweating like Niagra Falls, think to yourself: It’s ok. Take the leap. They’re probably as nervous as you.</w:t>
+        <w:t xml:space="preserve">What if they think you’re weird? While your hands are sweating like </w:t>
+      </w:r>
+      <w:proofErr w:type="spellStart"/>
+      <w:r>
+        <w:t>Niagra</w:t>
+      </w:r>
+      <w:proofErr w:type="spellEnd"/>
+      <w:r>
+        <w:t xml:space="preserve"> Falls, think to yourself: It’s ok. Take the leap. They’re probably as nervous as you.</w:t>
       </w:r>
     </w:p>
     <w:p>
@@ -1562,7 +2609,15 @@
     </w:p>
     <w:p>
       <w:r>
-        <w:t>“Today, I left my job at Thermofisher Medical”</w:t>
+        <w:t xml:space="preserve">“Today, I left my job at </w:t>
+      </w:r>
+      <w:proofErr w:type="spellStart"/>
+      <w:r>
+        <w:t>Thermofisher</w:t>
+      </w:r>
+      <w:proofErr w:type="spellEnd"/>
+      <w:r>
+        <w:t xml:space="preserve"> Medical”</w:t>
       </w:r>
     </w:p>
     <w:p>
@@ -1587,7 +2642,6 @@
     </w:p>
     <w:p>
       <w:r>
-        <w:lastRenderedPageBreak/>
         <w:t>“</w:t>
       </w:r>
       <w:r>
@@ -1629,6 +2683,7 @@
     </w:p>
     <w:p>
       <w:r>
+        <w:lastRenderedPageBreak/>
         <w:t>And that’s fine.</w:t>
       </w:r>
     </w:p>
@@ -1794,7 +2849,27 @@
           <w:sz w:val="21"/>
           <w:szCs w:val="21"/>
         </w:rPr>
-        <w:t xml:space="preserve">I'd love for you to check it out--drop a critique or a like, and let me know what you think! :) </w:t>
+        <w:t xml:space="preserve">I'd love for you to check it out--drop a critique or a </w:t>
+      </w:r>
+      <w:proofErr w:type="gramStart"/>
+      <w:r>
+        <w:rPr>
+          <w:rFonts w:ascii="Helvetica" w:hAnsi="Helvetica" w:cs="Helvetica"/>
+          <w:color w:val="1D2129"/>
+          <w:sz w:val="21"/>
+          <w:szCs w:val="21"/>
+        </w:rPr>
+        <w:t>like, and</w:t>
+      </w:r>
+      <w:proofErr w:type="gramEnd"/>
+      <w:r>
+        <w:rPr>
+          <w:rFonts w:ascii="Helvetica" w:hAnsi="Helvetica" w:cs="Helvetica"/>
+          <w:color w:val="1D2129"/>
+          <w:sz w:val="21"/>
+          <w:szCs w:val="21"/>
+        </w:rPr>
+        <w:t xml:space="preserve"> let me know what you think! :) </w:t>
       </w:r>
     </w:p>
     <w:p>
@@ -1877,14 +2952,21 @@
     </w:p>
     <w:p>
       <w:r>
-        <w:lastRenderedPageBreak/>
         <w:t xml:space="preserve">Now a freshman in college, I owe it to the staff at </w:t>
       </w:r>
       <w:r>
         <w:t>that</w:t>
       </w:r>
       <w:r>
-        <w:t xml:space="preserve"> office for taking that aloof but curious high schooler in. It ended up landing me a congressional internship as a junior, and had other ripple effects that made me grow in ways they wouldn’t have imagined.</w:t>
+        <w:t xml:space="preserve"> office for taking that aloof but curious high schooler in. It ended up landing me a congressional internship as a </w:t>
+      </w:r>
+      <w:proofErr w:type="gramStart"/>
+      <w:r>
+        <w:t>junior, and</w:t>
+      </w:r>
+      <w:proofErr w:type="gramEnd"/>
+      <w:r>
+        <w:t xml:space="preserve"> had other ripple effects that made me grow in ways they wouldn’t have imagined.</w:t>
       </w:r>
     </w:p>
     <w:p>
@@ -1901,10 +2983,18 @@
         <w:t xml:space="preserve">young </w:t>
       </w:r>
       <w:r>
-        <w:t>minds who are ready to be sl</w:t>
-      </w:r>
-      <w:r>
-        <w:t xml:space="preserve">ingshotted into real world work. </w:t>
+        <w:t xml:space="preserve">minds who are ready to be </w:t>
+      </w:r>
+      <w:proofErr w:type="spellStart"/>
+      <w:r>
+        <w:t>sl</w:t>
+      </w:r>
+      <w:r>
+        <w:t>ingshotted</w:t>
+      </w:r>
+      <w:proofErr w:type="spellEnd"/>
+      <w:r>
+        <w:t xml:space="preserve"> into real world work. </w:t>
       </w:r>
       <w:r>
         <w:t>And here’s why that’s wrong.</w:t>
@@ -1948,7 +3038,11 @@
         <w:t>We</w:t>
       </w:r>
       <w:r>
-        <w:t xml:space="preserve"> designed and executed a campaign to raise $32,000+ for my best friend’</w:t>
+        <w:t xml:space="preserve"> designed and </w:t>
+      </w:r>
+      <w:r>
+        <w:lastRenderedPageBreak/>
+        <w:t>executed a campaign to raise $32,000+ for my best friend’</w:t>
       </w:r>
       <w:r>
         <w:t>s paralyzed dad. We</w:t>
@@ -2026,8 +3120,13 @@
       <w:r>
         <w:t xml:space="preserve">now </w:t>
       </w:r>
-      <w:r>
-        <w:t xml:space="preserve">UniLever enjoys popsicles as a 1+ </w:t>
+      <w:proofErr w:type="spellStart"/>
+      <w:r>
+        <w:t>UniLever</w:t>
+      </w:r>
+      <w:proofErr w:type="spellEnd"/>
+      <w:r>
+        <w:t xml:space="preserve"> enjoys popsicles as a 1+ </w:t>
       </w:r>
       <w:r>
         <w:t>billion-dollar</w:t>
@@ -2140,119 +3239,122 @@
           <w:sz w:val="36"/>
           <w:szCs w:val="36"/>
         </w:rPr>
+        <w:t>Hiring is a two-way street.</w:t>
+      </w:r>
+    </w:p>
+    <w:p>
+      <w:r>
+        <w:t>But y</w:t>
+      </w:r>
+      <w:r>
+        <w:t>ou see, taking in a high schooler</w:t>
+      </w:r>
+      <w:r>
+        <w:t xml:space="preserve"> is not just about </w:t>
+      </w:r>
+      <w:r>
+        <w:t xml:space="preserve">your </w:t>
+      </w:r>
+      <w:r>
+        <w:t>business</w:t>
+      </w:r>
+      <w:r>
+        <w:t xml:space="preserve">. </w:t>
+      </w:r>
+      <w:r>
+        <w:t>It</w:t>
+      </w:r>
+      <w:r>
+        <w:t xml:space="preserve"> isn’t even about how </w:t>
+      </w:r>
+      <w:r>
+        <w:t>youngsters possess value to elevate your work</w:t>
+      </w:r>
+      <w:r>
+        <w:t>.</w:t>
+      </w:r>
+    </w:p>
+    <w:p>
+      <w:r>
+        <w:t>In fact, it’s about</w:t>
+      </w:r>
+      <w:r>
+        <w:t xml:space="preserve"> </w:t>
+      </w:r>
+      <w:r>
+        <w:rPr>
+          <w:i/>
+        </w:rPr>
+        <w:t>you</w:t>
+      </w:r>
+      <w:r>
+        <w:t>,</w:t>
+      </w:r>
+      <w:r>
+        <w:t xml:space="preserve"> personally</w:t>
+      </w:r>
+      <w:r>
+        <w:t xml:space="preserve">, and cultivating a culture </w:t>
+      </w:r>
+      <w:r>
+        <w:t xml:space="preserve">for </w:t>
+      </w:r>
+      <w:r>
+        <w:rPr>
+          <w:i/>
+        </w:rPr>
+        <w:t>my</w:t>
+      </w:r>
+      <w:r>
+        <w:t xml:space="preserve"> generation</w:t>
+      </w:r>
+      <w:r>
+        <w:t xml:space="preserve"> to excel. It’s about reaching out a helping hand so that my peers and those younger are able to grow in ways they never would’ve been able to before.</w:t>
+      </w:r>
+    </w:p>
+    <w:p>
+      <w:r>
+        <w:t xml:space="preserve">To do this, we need mentors. We need more employers to </w:t>
+      </w:r>
+      <w:r>
+        <w:t>take the leap of faith,</w:t>
+      </w:r>
+      <w:r>
+        <w:t xml:space="preserve"> </w:t>
+      </w:r>
+      <w:r>
+        <w:t xml:space="preserve">just like my first office did, </w:t>
+      </w:r>
+      <w:r>
+        <w:t xml:space="preserve">of taking </w:t>
+      </w:r>
+      <w:r>
+        <w:t xml:space="preserve">a youngster in </w:t>
+      </w:r>
+      <w:r>
+        <w:t>despite</w:t>
+      </w:r>
+      <w:r>
+        <w:t xml:space="preserve"> </w:t>
+      </w:r>
+      <w:r>
+        <w:t>a</w:t>
+      </w:r>
+      <w:r>
+        <w:t xml:space="preserve"> lack of experience</w:t>
+      </w:r>
+      <w:r>
+        <w:t>. As President Obama said in his own LinkedIn article about first jobs, ‘p</w:t>
+      </w:r>
+      <w:r>
+        <w:t xml:space="preserve">reparing our kids for the future is going to </w:t>
+      </w:r>
+      <w:r>
+        <w:t xml:space="preserve">take all of us </w:t>
+      </w:r>
+      <w:r>
         <w:lastRenderedPageBreak/>
-        <w:t>Hiring is a two-way street.</w:t>
-      </w:r>
-    </w:p>
-    <w:p>
-      <w:r>
-        <w:t>But y</w:t>
-      </w:r>
-      <w:r>
-        <w:t>ou see, taking in a high schooler</w:t>
-      </w:r>
-      <w:r>
-        <w:t xml:space="preserve"> is not just about </w:t>
-      </w:r>
-      <w:r>
-        <w:t xml:space="preserve">your </w:t>
-      </w:r>
-      <w:r>
-        <w:t>business</w:t>
-      </w:r>
-      <w:r>
-        <w:t xml:space="preserve">. </w:t>
-      </w:r>
-      <w:r>
-        <w:t>It</w:t>
-      </w:r>
-      <w:r>
-        <w:t xml:space="preserve"> isn’t even about how </w:t>
-      </w:r>
-      <w:r>
-        <w:t>youngsters possess value to elevate your work</w:t>
-      </w:r>
-      <w:r>
-        <w:t>.</w:t>
-      </w:r>
-    </w:p>
-    <w:p>
-      <w:r>
-        <w:t>In fact, it’s about</w:t>
-      </w:r>
-      <w:r>
-        <w:t xml:space="preserve"> </w:t>
-      </w:r>
-      <w:r>
-        <w:rPr>
-          <w:i/>
-        </w:rPr>
-        <w:t>you</w:t>
-      </w:r>
-      <w:r>
-        <w:t>,</w:t>
-      </w:r>
-      <w:r>
-        <w:t xml:space="preserve"> personally</w:t>
-      </w:r>
-      <w:r>
-        <w:t xml:space="preserve">, and cultivating a culture </w:t>
-      </w:r>
-      <w:r>
-        <w:t xml:space="preserve">for </w:t>
-      </w:r>
-      <w:r>
-        <w:rPr>
-          <w:i/>
-        </w:rPr>
-        <w:t>my</w:t>
-      </w:r>
-      <w:r>
-        <w:t xml:space="preserve"> generation</w:t>
-      </w:r>
-      <w:r>
-        <w:t xml:space="preserve"> to excel. It’s about reaching out a helping hand so that my peers and those younger are able to grow in ways they never would’ve been able to before.</w:t>
-      </w:r>
-    </w:p>
-    <w:p>
-      <w:r>
-        <w:t xml:space="preserve">To do this, we need mentors. We need more employers to </w:t>
-      </w:r>
-      <w:r>
-        <w:t>take the leap of faith,</w:t>
-      </w:r>
-      <w:r>
-        <w:t xml:space="preserve"> </w:t>
-      </w:r>
-      <w:r>
-        <w:t xml:space="preserve">just like my first office did, </w:t>
-      </w:r>
-      <w:r>
-        <w:t xml:space="preserve">of taking </w:t>
-      </w:r>
-      <w:r>
-        <w:t xml:space="preserve">a youngster in </w:t>
-      </w:r>
-      <w:r>
-        <w:t>despite</w:t>
-      </w:r>
-      <w:r>
-        <w:t xml:space="preserve"> </w:t>
-      </w:r>
-      <w:r>
-        <w:t>a</w:t>
-      </w:r>
-      <w:r>
-        <w:t xml:space="preserve"> lack of experience</w:t>
-      </w:r>
-      <w:r>
-        <w:t>. As President Obama said in his own LinkedIn article about first jobs, ‘p</w:t>
-      </w:r>
-      <w:r>
-        <w:t xml:space="preserve">reparing our kids for the future is going to </w:t>
-      </w:r>
-      <w:r>
-        <w:t>take all of us working together’.</w:t>
+        <w:t>working together’.</w:t>
       </w:r>
       <w:r>
         <w:t xml:space="preserve"> It directly starts from mentorship, </w:t>
@@ -2286,8 +3388,13 @@
       </w:r>
     </w:p>
     <w:p>
-      <w:r>
-        <w:t>So this summer, businesses big and small, teachers to techies, researchers and repairers, try something new. Hire a high schooler.</w:t>
+      <w:proofErr w:type="gramStart"/>
+      <w:r>
+        <w:t>So</w:t>
+      </w:r>
+      <w:proofErr w:type="gramEnd"/>
+      <w:r>
+        <w:t xml:space="preserve"> this summer, businesses big and small, teachers to techies, researchers and repairers, try something new. Hire a high schooler.</w:t>
       </w:r>
     </w:p>
     <w:p>
@@ -2395,7 +3502,15 @@
     </w:p>
     <w:p>
       <w:r>
-        <w:t xml:space="preserve">Have some faith, and reach out a hand. </w:t>
+        <w:t xml:space="preserve">Have some </w:t>
+      </w:r>
+      <w:proofErr w:type="gramStart"/>
+      <w:r>
+        <w:t>faith, and</w:t>
+      </w:r>
+      <w:proofErr w:type="gramEnd"/>
+      <w:r>
+        <w:t xml:space="preserve"> reach out a hand. </w:t>
       </w:r>
       <w:r>
         <w:t>It can help your business, but it can also change their life.</w:t>
@@ -2420,6 +3535,7 @@
     <w:p/>
     <w:p>
       <w:r>
+        <w:lastRenderedPageBreak/>
         <w:t>I</w:t>
       </w:r>
       <w:r>
@@ -2493,7 +3609,7 @@
                     </pic:cNvPicPr>
                   </pic:nvPicPr>
                   <pic:blipFill>
-                    <a:blip r:embed="rId6">
+                    <a:blip r:embed="rId10">
                       <a:extLst>
                         <a:ext uri="{28A0092B-C50C-407E-A947-70E740481C1C}">
                           <a14:useLocalDpi xmlns:a14="http://schemas.microsoft.com/office/drawing/2010/main" val="0"/>
@@ -2529,12 +3645,14 @@
       <w:pPr>
         <w:jc w:val="center"/>
       </w:pPr>
+      <w:proofErr w:type="spellStart"/>
       <w:r>
         <w:rPr>
           <w:i/>
         </w:rPr>
         <w:t>Mygola</w:t>
       </w:r>
+      <w:proofErr w:type="spellEnd"/>
     </w:p>
     <w:p>
       <w:r>
@@ -2632,7 +3750,7 @@
                     </pic:cNvPicPr>
                   </pic:nvPicPr>
                   <pic:blipFill>
-                    <a:blip r:embed="rId7">
+                    <a:blip r:embed="rId11">
                       <a:extLst>
                         <a:ext uri="{28A0092B-C50C-407E-A947-70E740481C1C}">
                           <a14:useLocalDpi xmlns:a14="http://schemas.microsoft.com/office/drawing/2010/main" val="0"/>
@@ -2672,12 +3790,14 @@
           <w:i/>
         </w:rPr>
       </w:pPr>
+      <w:proofErr w:type="spellStart"/>
       <w:r>
         <w:rPr>
           <w:i/>
         </w:rPr>
         <w:t>GettyImages</w:t>
       </w:r>
+      <w:proofErr w:type="spellEnd"/>
     </w:p>
     <w:p>
       <w:pPr>
@@ -2728,6 +3848,9 @@
         <w:jc w:val="center"/>
       </w:pPr>
       <w:r>
+        <w:rPr>
+          <w:noProof/>
+        </w:rPr>
         <w:pict w14:anchorId="3DD23C60">
           <v:shapetype id="_x0000_t75" coordsize="21600,21600" o:spt="75" o:preferrelative="t" path="m@4@5l@4@11@9@11@9@5xe" filled="f" stroked="f">
             <v:stroke joinstyle="miter"/>
@@ -2748,8 +3871,8 @@
             <v:path o:extrusionok="f" gradientshapeok="t" o:connecttype="rect"/>
             <o:lock v:ext="edit" aspectratio="t"/>
           </v:shapetype>
-          <v:shape id="_x0000_i1025" type="#_x0000_t75" style="width:294.35pt;height:211.05pt">
-            <v:imagedata r:id="rId8" o:title="inhabitat nyc"/>
+          <v:shape id="_x0000_i1026" type="#_x0000_t75" alt="inhabitat nyc" style="width:294.4pt;height:211pt;mso-width-percent:0;mso-height-percent:0;mso-width-percent:0;mso-height-percent:0">
+            <v:imagedata r:id="rId12" o:title="inhabitat nyc"/>
           </v:shape>
         </w:pict>
       </w:r>
@@ -2761,11 +3884,19 @@
           <w:i/>
         </w:rPr>
       </w:pPr>
+      <w:proofErr w:type="spellStart"/>
       <w:r>
         <w:rPr>
           <w:i/>
         </w:rPr>
-        <w:t>Inhabitat NYC</w:t>
+        <w:t>Inhabitat</w:t>
+      </w:r>
+      <w:proofErr w:type="spellEnd"/>
+      <w:r>
+        <w:rPr>
+          <w:i/>
+        </w:rPr>
+        <w:t xml:space="preserve"> NYC</w:t>
       </w:r>
     </w:p>
     <w:p>
@@ -2955,7 +4086,15 @@
         <w:t xml:space="preserve"> Take them to IKEA’s supervised play place</w:t>
       </w:r>
       <w:r>
-        <w:t>, “Smaland”,</w:t>
+        <w:t>, “</w:t>
+      </w:r>
+      <w:proofErr w:type="spellStart"/>
+      <w:r>
+        <w:t>Smaland</w:t>
+      </w:r>
+      <w:proofErr w:type="spellEnd"/>
+      <w:r>
+        <w:t>”,</w:t>
       </w:r>
       <w:r>
         <w:t xml:space="preserve"> for kids and run their energy out.</w:t>
@@ -3001,7 +4140,15 @@
         <w:t xml:space="preserve"> Receive a cart from a hydraulic dispenser, go to the warehouse, and get your boxes.</w:t>
       </w:r>
       <w:r>
-        <w:t xml:space="preserve"> You can get it delivered or assembled, or take it home yourself.</w:t>
+        <w:t xml:space="preserve"> You can get it delivered or </w:t>
+      </w:r>
+      <w:proofErr w:type="gramStart"/>
+      <w:r>
+        <w:t>assembled, or</w:t>
+      </w:r>
+      <w:proofErr w:type="gramEnd"/>
+      <w:r>
+        <w:t xml:space="preserve"> take it home yourself.</w:t>
       </w:r>
     </w:p>
     <w:p>
@@ -3014,9 +4161,12 @@
         <w:jc w:val="center"/>
       </w:pPr>
       <w:r>
+        <w:rPr>
+          <w:noProof/>
+        </w:rPr>
         <w:pict w14:anchorId="02660FCE">
-          <v:shape id="_x0000_i1026" type="#_x0000_t75" style="width:317.65pt;height:182.1pt">
-            <v:imagedata r:id="rId9" o:title="ikea_smaland_inner"/>
+          <v:shape id="_x0000_i1025" type="#_x0000_t75" alt="ikea_smaland_inner" style="width:317.25pt;height:181.8pt;mso-width-percent:0;mso-height-percent:0;mso-width-percent:0;mso-height-percent:0">
+            <v:imagedata r:id="rId13" o:title="ikea_smaland_inner"/>
           </v:shape>
         </w:pict>
       </w:r>
@@ -3121,7 +4271,15 @@
     </w:p>
     <w:p>
       <w:r>
-        <w:t>And so w</w:t>
+        <w:t xml:space="preserve">And </w:t>
+      </w:r>
+      <w:proofErr w:type="gramStart"/>
+      <w:r>
+        <w:t>so</w:t>
+      </w:r>
+      <w:proofErr w:type="gramEnd"/>
+      <w:r>
+        <w:t xml:space="preserve"> w</w:t>
       </w:r>
       <w:r>
         <w:t>hen I didn’t meet some of my personal expectations</w:t>
@@ -3152,7 +4310,15 @@
         <w:t>for high schoolers</w:t>
       </w:r>
       <w:r>
-        <w:t xml:space="preserve">, I envisioned huge ragers, numbers hitting </w:t>
+        <w:t xml:space="preserve">, I envisioned huge </w:t>
+      </w:r>
+      <w:proofErr w:type="spellStart"/>
+      <w:r>
+        <w:t>ragers</w:t>
+      </w:r>
+      <w:proofErr w:type="spellEnd"/>
+      <w:r>
+        <w:t xml:space="preserve">, numbers hitting </w:t>
       </w:r>
       <w:r>
         <w:t>4</w:t>
@@ -3181,7 +4347,15 @@
         <w:t xml:space="preserve"> dances</w:t>
       </w:r>
       <w:r>
-        <w:t>, yet none of them have been a huge “rager”</w:t>
+        <w:t>, yet none of them have been a huge “</w:t>
+      </w:r>
+      <w:proofErr w:type="spellStart"/>
+      <w:r>
+        <w:t>rager</w:t>
+      </w:r>
+      <w:proofErr w:type="spellEnd"/>
+      <w:r>
+        <w:t>”</w:t>
       </w:r>
       <w:r>
         <w:t>. We’ve served over 2,500 studen</w:t>
@@ -3208,12 +4382,36 @@
     </w:p>
     <w:p>
       <w:r>
-        <w:t>Iteration means when you hit a roadblock, or when you don’t meet an expectation or goal, you pivot your strategy. You fail fast and you try another route. And once you’re on that new route, you learn to see if you want to stick with it, or fail again and try another.</w:t>
-      </w:r>
-    </w:p>
-    <w:p>
-      <w:r>
-        <w:t>Iteration happened the moment I saw small, controlled dances were better than the huge “ragers” I first hoped for, because they were safer and more intimate. From every dance onwards, we focused not on ragers but on systematic, controlled dances. I didn’t meet my initial expectation, but with iteration I learned and achieved something better.</w:t>
+        <w:t xml:space="preserve">Iteration means when you hit a roadblock, or when you don’t meet an expectation or goal, you pivot your strategy. You fail fast and you try another route. And once you’re on that new route, you learn to see if you want to stick with </w:t>
+      </w:r>
+      <w:proofErr w:type="gramStart"/>
+      <w:r>
+        <w:t>it, or</w:t>
+      </w:r>
+      <w:proofErr w:type="gramEnd"/>
+      <w:r>
+        <w:t xml:space="preserve"> fail again and try another.</w:t>
+      </w:r>
+    </w:p>
+    <w:p>
+      <w:r>
+        <w:t>Iteration happened the moment I saw small, controlled dances were better than the huge “</w:t>
+      </w:r>
+      <w:proofErr w:type="spellStart"/>
+      <w:r>
+        <w:t>ragers</w:t>
+      </w:r>
+      <w:proofErr w:type="spellEnd"/>
+      <w:r>
+        <w:t xml:space="preserve">” I first hoped for, because they were safer and more intimate. From every dance onwards, we focused not on </w:t>
+      </w:r>
+      <w:proofErr w:type="spellStart"/>
+      <w:r>
+        <w:t>ragers</w:t>
+      </w:r>
+      <w:proofErr w:type="spellEnd"/>
+      <w:r>
+        <w:t xml:space="preserve"> but on systematic, controlled dances. I didn’t meet my initial expectation, but with iteration I learned and achieved something better.</w:t>
       </w:r>
     </w:p>
     <w:p>
@@ -3258,8 +4456,8 @@
 </file>
 
 <file path=word/numbering.xml><?xml version="1.0" encoding="utf-8"?>
-<w:numbering xmlns:wpc="http://schemas.microsoft.com/office/word/2010/wordprocessingCanvas" xmlns:mo="http://schemas.microsoft.com/office/mac/office/2008/main" xmlns:mc="http://schemas.openxmlformats.org/markup-compatibility/2006" xmlns:mv="urn:schemas-microsoft-com:mac:vml" xmlns:o="urn:schemas-microsoft-com:office:office" xmlns:r="http://schemas.openxmlformats.org/officeDocument/2006/relationships" xmlns:m="http://schemas.openxmlformats.org/officeDocument/2006/math" xmlns:v="urn:schemas-microsoft-com:vml" xmlns:wp14="http://schemas.microsoft.com/office/word/2010/wordprocessingDrawing" xmlns:wp="http://schemas.openxmlformats.org/drawingml/2006/wordprocessingDrawing" xmlns:w10="urn:schemas-microsoft-com:office:word" xmlns:w="http://schemas.openxmlformats.org/wordprocessingml/2006/main" xmlns:w14="http://schemas.microsoft.com/office/word/2010/wordml" xmlns:w15="http://schemas.microsoft.com/office/word/2012/wordml" xmlns:wpg="http://schemas.microsoft.com/office/word/2010/wordprocessingGroup" xmlns:wpi="http://schemas.microsoft.com/office/word/2010/wordprocessingInk" xmlns:wne="http://schemas.microsoft.com/office/word/2006/wordml" xmlns:wps="http://schemas.microsoft.com/office/word/2010/wordprocessingShape" mc:Ignorable="w14 w15 wp14">
-  <w:abstractNum w:abstractNumId="0">
+<w:numbering xmlns:wpc="http://schemas.microsoft.com/office/word/2010/wordprocessingCanvas" xmlns:cx="http://schemas.microsoft.com/office/drawing/2014/chartex" xmlns:cx1="http://schemas.microsoft.com/office/drawing/2015/9/8/chartex" xmlns:cx2="http://schemas.microsoft.com/office/drawing/2015/10/21/chartex" xmlns:cx3="http://schemas.microsoft.com/office/drawing/2016/5/9/chartex" xmlns:cx4="http://schemas.microsoft.com/office/drawing/2016/5/10/chartex" xmlns:cx5="http://schemas.microsoft.com/office/drawing/2016/5/11/chartex" xmlns:cx6="http://schemas.microsoft.com/office/drawing/2016/5/12/chartex" xmlns:cx7="http://schemas.microsoft.com/office/drawing/2016/5/13/chartex" xmlns:cx8="http://schemas.microsoft.com/office/drawing/2016/5/14/chartex" xmlns:mc="http://schemas.openxmlformats.org/markup-compatibility/2006" xmlns:aink="http://schemas.microsoft.com/office/drawing/2016/ink" xmlns:am3d="http://schemas.microsoft.com/office/drawing/2017/model3d" xmlns:o="urn:schemas-microsoft-com:office:office" xmlns:r="http://schemas.openxmlformats.org/officeDocument/2006/relationships" xmlns:m="http://schemas.openxmlformats.org/officeDocument/2006/math" xmlns:v="urn:schemas-microsoft-com:vml" xmlns:wp14="http://schemas.microsoft.com/office/word/2010/wordprocessingDrawing" xmlns:wp="http://schemas.openxmlformats.org/drawingml/2006/wordprocessingDrawing" xmlns:w10="urn:schemas-microsoft-com:office:word" xmlns:w="http://schemas.openxmlformats.org/wordprocessingml/2006/main" xmlns:w14="http://schemas.microsoft.com/office/word/2010/wordml" xmlns:w15="http://schemas.microsoft.com/office/word/2012/wordml" xmlns:w16cid="http://schemas.microsoft.com/office/word/2016/wordml/cid" xmlns:w16se="http://schemas.microsoft.com/office/word/2015/wordml/symex" xmlns:wpg="http://schemas.microsoft.com/office/word/2010/wordprocessingGroup" xmlns:wpi="http://schemas.microsoft.com/office/word/2010/wordprocessingInk" xmlns:wne="http://schemas.microsoft.com/office/word/2006/wordml" xmlns:wps="http://schemas.microsoft.com/office/word/2010/wordprocessingShape" mc:Ignorable="w14 w15 w16se w16cid wp14">
+  <w:abstractNum w:abstractNumId="0" w15:restartNumberingAfterBreak="0">
     <w:nsid w:val="0BA4469B"/>
     <w:multiLevelType w:val="hybridMultilevel"/>
     <w:tmpl w:val="E73A52E2"/>
@@ -3372,7 +4570,93 @@
       </w:rPr>
     </w:lvl>
   </w:abstractNum>
-  <w:abstractNum w:abstractNumId="1">
+  <w:abstractNum w:abstractNumId="1" w15:restartNumberingAfterBreak="0">
+    <w:nsid w:val="19126F57"/>
+    <w:multiLevelType w:val="hybridMultilevel"/>
+    <w:tmpl w:val="6712A1E4"/>
+    <w:lvl w:ilvl="0" w:tplc="0409000F">
+      <w:start w:val="1"/>
+      <w:numFmt w:val="decimal"/>
+      <w:lvlText w:val="%1."/>
+      <w:lvlJc w:val="left"/>
+      <w:pPr>
+        <w:ind w:left="1440" w:hanging="360"/>
+      </w:pPr>
+    </w:lvl>
+    <w:lvl w:ilvl="1" w:tplc="04090019">
+      <w:start w:val="1"/>
+      <w:numFmt w:val="lowerLetter"/>
+      <w:lvlText w:val="%2."/>
+      <w:lvlJc w:val="left"/>
+      <w:pPr>
+        <w:ind w:left="2160" w:hanging="360"/>
+      </w:pPr>
+    </w:lvl>
+    <w:lvl w:ilvl="2" w:tplc="0409001B">
+      <w:start w:val="1"/>
+      <w:numFmt w:val="lowerRoman"/>
+      <w:lvlText w:val="%3."/>
+      <w:lvlJc w:val="right"/>
+      <w:pPr>
+        <w:ind w:left="2880" w:hanging="180"/>
+      </w:pPr>
+    </w:lvl>
+    <w:lvl w:ilvl="3" w:tplc="0409000F" w:tentative="1">
+      <w:start w:val="1"/>
+      <w:numFmt w:val="decimal"/>
+      <w:lvlText w:val="%4."/>
+      <w:lvlJc w:val="left"/>
+      <w:pPr>
+        <w:ind w:left="3600" w:hanging="360"/>
+      </w:pPr>
+    </w:lvl>
+    <w:lvl w:ilvl="4" w:tplc="04090019" w:tentative="1">
+      <w:start w:val="1"/>
+      <w:numFmt w:val="lowerLetter"/>
+      <w:lvlText w:val="%5."/>
+      <w:lvlJc w:val="left"/>
+      <w:pPr>
+        <w:ind w:left="4320" w:hanging="360"/>
+      </w:pPr>
+    </w:lvl>
+    <w:lvl w:ilvl="5" w:tplc="0409001B" w:tentative="1">
+      <w:start w:val="1"/>
+      <w:numFmt w:val="lowerRoman"/>
+      <w:lvlText w:val="%6."/>
+      <w:lvlJc w:val="right"/>
+      <w:pPr>
+        <w:ind w:left="5040" w:hanging="180"/>
+      </w:pPr>
+    </w:lvl>
+    <w:lvl w:ilvl="6" w:tplc="0409000F" w:tentative="1">
+      <w:start w:val="1"/>
+      <w:numFmt w:val="decimal"/>
+      <w:lvlText w:val="%7."/>
+      <w:lvlJc w:val="left"/>
+      <w:pPr>
+        <w:ind w:left="5760" w:hanging="360"/>
+      </w:pPr>
+    </w:lvl>
+    <w:lvl w:ilvl="7" w:tplc="04090019" w:tentative="1">
+      <w:start w:val="1"/>
+      <w:numFmt w:val="lowerLetter"/>
+      <w:lvlText w:val="%8."/>
+      <w:lvlJc w:val="left"/>
+      <w:pPr>
+        <w:ind w:left="6480" w:hanging="360"/>
+      </w:pPr>
+    </w:lvl>
+    <w:lvl w:ilvl="8" w:tplc="0409001B" w:tentative="1">
+      <w:start w:val="1"/>
+      <w:numFmt w:val="lowerRoman"/>
+      <w:lvlText w:val="%9."/>
+      <w:lvlJc w:val="right"/>
+      <w:pPr>
+        <w:ind w:left="7200" w:hanging="180"/>
+      </w:pPr>
+    </w:lvl>
+  </w:abstractNum>
+  <w:abstractNum w:abstractNumId="2" w15:restartNumberingAfterBreak="0">
     <w:nsid w:val="1AE162E0"/>
     <w:multiLevelType w:val="hybridMultilevel"/>
     <w:tmpl w:val="E3CA5F20"/>
@@ -3485,7 +4769,7 @@
       </w:rPr>
     </w:lvl>
   </w:abstractNum>
-  <w:abstractNum w:abstractNumId="2">
+  <w:abstractNum w:abstractNumId="3" w15:restartNumberingAfterBreak="0">
     <w:nsid w:val="1B55519D"/>
     <w:multiLevelType w:val="hybridMultilevel"/>
     <w:tmpl w:val="5192BCAC"/>
@@ -3597,7 +4881,7 @@
       </w:rPr>
     </w:lvl>
   </w:abstractNum>
-  <w:abstractNum w:abstractNumId="3">
+  <w:abstractNum w:abstractNumId="4" w15:restartNumberingAfterBreak="0">
     <w:nsid w:val="1B6A589E"/>
     <w:multiLevelType w:val="hybridMultilevel"/>
     <w:tmpl w:val="D3B8CE16"/>
@@ -3683,7 +4967,7 @@
       </w:pPr>
     </w:lvl>
   </w:abstractNum>
-  <w:abstractNum w:abstractNumId="4">
+  <w:abstractNum w:abstractNumId="5" w15:restartNumberingAfterBreak="0">
     <w:nsid w:val="1F2052A2"/>
     <w:multiLevelType w:val="hybridMultilevel"/>
     <w:tmpl w:val="7F0A10C0"/>
@@ -3769,7 +5053,7 @@
       </w:pPr>
     </w:lvl>
   </w:abstractNum>
-  <w:abstractNum w:abstractNumId="5">
+  <w:abstractNum w:abstractNumId="6" w15:restartNumberingAfterBreak="0">
     <w:nsid w:val="1FA361F1"/>
     <w:multiLevelType w:val="hybridMultilevel"/>
     <w:tmpl w:val="386CD806"/>
@@ -3855,7 +5139,7 @@
       </w:pPr>
     </w:lvl>
   </w:abstractNum>
-  <w:abstractNum w:abstractNumId="6">
+  <w:abstractNum w:abstractNumId="7" w15:restartNumberingAfterBreak="0">
     <w:nsid w:val="25D769D8"/>
     <w:multiLevelType w:val="hybridMultilevel"/>
     <w:tmpl w:val="A8287E22"/>
@@ -3945,7 +5229,7 @@
       </w:pPr>
     </w:lvl>
   </w:abstractNum>
-  <w:abstractNum w:abstractNumId="7">
+  <w:abstractNum w:abstractNumId="8" w15:restartNumberingAfterBreak="0">
     <w:nsid w:val="290D1980"/>
     <w:multiLevelType w:val="hybridMultilevel"/>
     <w:tmpl w:val="4DECDCA2"/>
@@ -4034,7 +5318,7 @@
       </w:pPr>
     </w:lvl>
   </w:abstractNum>
-  <w:abstractNum w:abstractNumId="8">
+  <w:abstractNum w:abstractNumId="9" w15:restartNumberingAfterBreak="0">
     <w:nsid w:val="39431086"/>
     <w:multiLevelType w:val="hybridMultilevel"/>
     <w:tmpl w:val="83A61420"/>
@@ -4146,7 +5430,7 @@
       </w:rPr>
     </w:lvl>
   </w:abstractNum>
-  <w:abstractNum w:abstractNumId="9">
+  <w:abstractNum w:abstractNumId="10" w15:restartNumberingAfterBreak="0">
     <w:nsid w:val="3A191111"/>
     <w:multiLevelType w:val="hybridMultilevel"/>
     <w:tmpl w:val="6CEE64C8"/>
@@ -4235,7 +5519,7 @@
       </w:pPr>
     </w:lvl>
   </w:abstractNum>
-  <w:abstractNum w:abstractNumId="10">
+  <w:abstractNum w:abstractNumId="11" w15:restartNumberingAfterBreak="0">
     <w:nsid w:val="3BD33FB4"/>
     <w:multiLevelType w:val="hybridMultilevel"/>
     <w:tmpl w:val="A852D57A"/>
@@ -4324,7 +5608,7 @@
       </w:pPr>
     </w:lvl>
   </w:abstractNum>
-  <w:abstractNum w:abstractNumId="11">
+  <w:abstractNum w:abstractNumId="12" w15:restartNumberingAfterBreak="0">
     <w:nsid w:val="47350568"/>
     <w:multiLevelType w:val="hybridMultilevel"/>
     <w:tmpl w:val="3D762302"/>
@@ -4413,7 +5697,7 @@
       </w:pPr>
     </w:lvl>
   </w:abstractNum>
-  <w:abstractNum w:abstractNumId="12">
+  <w:abstractNum w:abstractNumId="13" w15:restartNumberingAfterBreak="0">
     <w:nsid w:val="4AE90B46"/>
     <w:multiLevelType w:val="hybridMultilevel"/>
     <w:tmpl w:val="D0BAE7A4"/>
@@ -4502,7 +5786,7 @@
       </w:pPr>
     </w:lvl>
   </w:abstractNum>
-  <w:abstractNum w:abstractNumId="13">
+  <w:abstractNum w:abstractNumId="14" w15:restartNumberingAfterBreak="0">
     <w:nsid w:val="4E3B70E9"/>
     <w:multiLevelType w:val="hybridMultilevel"/>
     <w:tmpl w:val="CBCCF282"/>
@@ -4616,7 +5900,7 @@
       </w:rPr>
     </w:lvl>
   </w:abstractNum>
-  <w:abstractNum w:abstractNumId="14">
+  <w:abstractNum w:abstractNumId="15" w15:restartNumberingAfterBreak="0">
     <w:nsid w:val="57A757C4"/>
     <w:multiLevelType w:val="hybridMultilevel"/>
     <w:tmpl w:val="E8849E20"/>
@@ -4706,7 +5990,7 @@
       </w:pPr>
     </w:lvl>
   </w:abstractNum>
-  <w:abstractNum w:abstractNumId="15">
+  <w:abstractNum w:abstractNumId="16" w15:restartNumberingAfterBreak="0">
     <w:nsid w:val="65716BAC"/>
     <w:multiLevelType w:val="hybridMultilevel"/>
     <w:tmpl w:val="E0AE177E"/>
@@ -4819,7 +6103,7 @@
       </w:rPr>
     </w:lvl>
   </w:abstractNum>
-  <w:abstractNum w:abstractNumId="16">
+  <w:abstractNum w:abstractNumId="17" w15:restartNumberingAfterBreak="0">
     <w:nsid w:val="6E113EA5"/>
     <w:multiLevelType w:val="hybridMultilevel"/>
     <w:tmpl w:val="A0C2BCB8"/>
@@ -4932,7 +6216,7 @@
       </w:rPr>
     </w:lvl>
   </w:abstractNum>
-  <w:abstractNum w:abstractNumId="17">
+  <w:abstractNum w:abstractNumId="18" w15:restartNumberingAfterBreak="0">
     <w:nsid w:val="729F0728"/>
     <w:multiLevelType w:val="hybridMultilevel"/>
     <w:tmpl w:val="33721F2C"/>
@@ -5045,7 +6329,7 @@
       </w:rPr>
     </w:lvl>
   </w:abstractNum>
-  <w:abstractNum w:abstractNumId="18">
+  <w:abstractNum w:abstractNumId="19" w15:restartNumberingAfterBreak="0">
     <w:nsid w:val="78786A94"/>
     <w:multiLevelType w:val="hybridMultilevel"/>
     <w:tmpl w:val="62B2C96A"/>
@@ -5135,67 +6419,70 @@
     </w:lvl>
   </w:abstractNum>
   <w:num w:numId="1">
-    <w:abstractNumId w:val="2"/>
+    <w:abstractNumId w:val="3"/>
   </w:num>
   <w:num w:numId="2">
-    <w:abstractNumId w:val="10"/>
+    <w:abstractNumId w:val="11"/>
   </w:num>
   <w:num w:numId="3">
-    <w:abstractNumId w:val="17"/>
+    <w:abstractNumId w:val="18"/>
   </w:num>
   <w:num w:numId="4">
     <w:abstractNumId w:val="0"/>
   </w:num>
   <w:num w:numId="5">
+    <w:abstractNumId w:val="16"/>
+  </w:num>
+  <w:num w:numId="6">
+    <w:abstractNumId w:val="4"/>
+  </w:num>
+  <w:num w:numId="7">
+    <w:abstractNumId w:val="5"/>
+  </w:num>
+  <w:num w:numId="8">
+    <w:abstractNumId w:val="2"/>
+  </w:num>
+  <w:num w:numId="9">
+    <w:abstractNumId w:val="6"/>
+  </w:num>
+  <w:num w:numId="10">
     <w:abstractNumId w:val="15"/>
   </w:num>
-  <w:num w:numId="6">
-    <w:abstractNumId w:val="3"/>
+  <w:num w:numId="11">
+    <w:abstractNumId w:val="10"/>
   </w:num>
-  <w:num w:numId="7">
-    <w:abstractNumId w:val="4"/>
+  <w:num w:numId="12">
+    <w:abstractNumId w:val="12"/>
   </w:num>
-  <w:num w:numId="8">
-    <w:abstractNumId w:val="1"/>
+  <w:num w:numId="13">
+    <w:abstractNumId w:val="8"/>
   </w:num>
-  <w:num w:numId="9">
-    <w:abstractNumId w:val="5"/>
-  </w:num>
-  <w:num w:numId="10">
+  <w:num w:numId="14">
     <w:abstractNumId w:val="14"/>
   </w:num>
-  <w:num w:numId="11">
+  <w:num w:numId="15">
+    <w:abstractNumId w:val="17"/>
+  </w:num>
+  <w:num w:numId="16">
+    <w:abstractNumId w:val="7"/>
+  </w:num>
+  <w:num w:numId="17">
+    <w:abstractNumId w:val="19"/>
+  </w:num>
+  <w:num w:numId="18">
+    <w:abstractNumId w:val="13"/>
+  </w:num>
+  <w:num w:numId="19">
     <w:abstractNumId w:val="9"/>
   </w:num>
-  <w:num w:numId="12">
-    <w:abstractNumId w:val="11"/>
-  </w:num>
-  <w:num w:numId="13">
-    <w:abstractNumId w:val="7"/>
-  </w:num>
-  <w:num w:numId="14">
-    <w:abstractNumId w:val="13"/>
-  </w:num>
-  <w:num w:numId="15">
-    <w:abstractNumId w:val="16"/>
-  </w:num>
-  <w:num w:numId="16">
-    <w:abstractNumId w:val="6"/>
-  </w:num>
-  <w:num w:numId="17">
-    <w:abstractNumId w:val="18"/>
-  </w:num>
-  <w:num w:numId="18">
-    <w:abstractNumId w:val="12"/>
-  </w:num>
-  <w:num w:numId="19">
-    <w:abstractNumId w:val="8"/>
+  <w:num w:numId="20">
+    <w:abstractNumId w:val="1"/>
   </w:num>
 </w:numbering>
 </file>
 
 <file path=word/styles.xml><?xml version="1.0" encoding="utf-8"?>
-<w:styles xmlns:mc="http://schemas.openxmlformats.org/markup-compatibility/2006" xmlns:r="http://schemas.openxmlformats.org/officeDocument/2006/relationships" xmlns:w="http://schemas.openxmlformats.org/wordprocessingml/2006/main" xmlns:w14="http://schemas.microsoft.com/office/word/2010/wordml" xmlns:w15="http://schemas.microsoft.com/office/word/2012/wordml" mc:Ignorable="w14 w15">
+<w:styles xmlns:mc="http://schemas.openxmlformats.org/markup-compatibility/2006" xmlns:r="http://schemas.openxmlformats.org/officeDocument/2006/relationships" xmlns:w="http://schemas.openxmlformats.org/wordprocessingml/2006/main" xmlns:w14="http://schemas.microsoft.com/office/word/2010/wordml" xmlns:w15="http://schemas.microsoft.com/office/word/2012/wordml" xmlns:w16cid="http://schemas.microsoft.com/office/word/2016/wordml/cid" xmlns:w16se="http://schemas.microsoft.com/office/word/2015/wordml/symex" mc:Ignorable="w14 w15 w16se w16cid">
   <w:docDefaults>
     <w:rPrDefault>
       <w:rPr>
@@ -5211,7 +6498,7 @@
       </w:pPr>
     </w:pPrDefault>
   </w:docDefaults>
-  <w:latentStyles w:defLockedState="0" w:defUIPriority="99" w:defSemiHidden="0" w:defUnhideWhenUsed="0" w:defQFormat="0" w:count="380">
+  <w:latentStyles w:defLockedState="0" w:defUIPriority="99" w:defSemiHidden="0" w:defUnhideWhenUsed="0" w:defQFormat="0" w:count="375">
     <w:lsdException w:name="Normal" w:uiPriority="0" w:qFormat="1"/>
     <w:lsdException w:name="heading 1" w:uiPriority="9" w:qFormat="1"/>
     <w:lsdException w:name="heading 2" w:semiHidden="1" w:uiPriority="9" w:unhideWhenUsed="1" w:qFormat="1"/>
@@ -5637,6 +6924,16 @@
       <w:u w:val="single"/>
     </w:rPr>
   </w:style>
+  <w:style w:type="character" w:styleId="UnresolvedMention">
+    <w:name w:val="Unresolved Mention"/>
+    <w:basedOn w:val="DefaultParagraphFont"/>
+    <w:uiPriority w:val="99"/>
+    <w:rsid w:val="008E2565"/>
+    <w:rPr>
+      <w:color w:val="605E5C"/>
+      <w:shd w:val="clear" w:color="auto" w:fill="E1DFDD"/>
+    </w:rPr>
+  </w:style>
 </w:styles>
 </file>
 
@@ -5906,7 +7203,7 @@
 </file>
 
 <file path=customXml/itemProps1.xml><?xml version="1.0" encoding="utf-8"?>
-<ds:datastoreItem xmlns:ds="http://schemas.openxmlformats.org/officeDocument/2006/customXml" ds:itemID="{D853B4DA-BEA8-3B4A-9613-12376D57EA7B}">
+<ds:datastoreItem xmlns:ds="http://schemas.openxmlformats.org/officeDocument/2006/customXml" ds:itemID="{C00335AB-88F6-944E-9A0F-C61A8C9E2F80}">
   <ds:schemaRefs>
     <ds:schemaRef ds:uri="http://schemas.openxmlformats.org/officeDocument/2006/bibliography"/>
   </ds:schemaRefs>

</xml_diff>